<commit_message>
Fix the probled with model reflaction. fix the cpp and h files
</commit_message>
<xml_diff>
--- a/Diagrams/Усов_ПЗ.docx
+++ b/Diagrams/Усов_ПЗ.docx
@@ -460,7 +460,25 @@
           <w:sz w:val="28"/>
           <w:szCs w:val="28"/>
         </w:rPr>
-        <w:t>Проверил: Кабариха В. А.</w:t>
+        <w:t xml:space="preserve">Проверил: </w:t>
+      </w:r>
+      <w:proofErr w:type="spellStart"/>
+      <w:r>
+        <w:rPr>
+          <w:rFonts w:ascii="Times New Roman" w:hAnsi="Times New Roman" w:cs="Times New Roman"/>
+          <w:sz w:val="28"/>
+          <w:szCs w:val="28"/>
+        </w:rPr>
+        <w:t>Кабариха</w:t>
+      </w:r>
+      <w:proofErr w:type="spellEnd"/>
+      <w:r>
+        <w:rPr>
+          <w:rFonts w:ascii="Times New Roman" w:hAnsi="Times New Roman" w:cs="Times New Roman"/>
+          <w:sz w:val="28"/>
+          <w:szCs w:val="28"/>
+        </w:rPr>
+        <w:t xml:space="preserve"> В. А.</w:t>
       </w:r>
     </w:p>
     <w:p>
@@ -1728,7 +1746,6 @@
           <w:szCs w:val="28"/>
         </w:rPr>
       </w:pPr>
-      <w:commentRangeStart w:id="5"/>
       <w:r>
         <w:rPr>
           <w:rFonts w:ascii="Times New Roman" w:hAnsi="Times New Roman" w:cs="Times New Roman"/>
@@ -1773,7 +1790,32 @@
           <w:sz w:val="28"/>
           <w:szCs w:val="28"/>
         </w:rPr>
-        <w:t xml:space="preserve">С развитием компьютерных технологий появились первые программы, позволявшие автоматизировать отдельные этапы создания экзаменационных материалов. Преподаватели могли вводить вопросы </w:t>
+        <w:t>Современные тенденции заключаются в разработке специализированных приложений-конструкторов для максимальной автоматизации процесса на всех этапах</w:t>
+      </w:r>
+      <w:commentRangeStart w:id="5"/>
+      <w:r>
+        <w:rPr>
+          <w:rFonts w:ascii="Times New Roman" w:hAnsi="Times New Roman" w:cs="Times New Roman"/>
+          <w:sz w:val="28"/>
+          <w:szCs w:val="28"/>
+        </w:rPr>
+        <w:t xml:space="preserve"> </w:t>
+      </w:r>
+      <w:r>
+        <w:rPr>
+          <w:rFonts w:ascii="Times New Roman" w:hAnsi="Times New Roman" w:cs="Times New Roman"/>
+          <w:sz w:val="28"/>
+          <w:szCs w:val="28"/>
+        </w:rPr>
+        <w:t>–</w:t>
+      </w:r>
+      <w:r>
+        <w:rPr>
+          <w:rFonts w:ascii="Times New Roman" w:hAnsi="Times New Roman" w:cs="Times New Roman"/>
+          <w:sz w:val="28"/>
+          <w:szCs w:val="28"/>
+        </w:rPr>
+        <w:t xml:space="preserve"> </w:t>
       </w:r>
       <w:commentRangeEnd w:id="5"/>
       <w:r>
@@ -1791,7 +1833,7 @@
           <w:sz w:val="28"/>
           <w:szCs w:val="28"/>
         </w:rPr>
-        <w:t>в электронные базы данных, формировать из них случайные наборы для билетов. Это несколько ускоряло процесс, но по-прежнему требовало много ручного труда.</w:t>
+        <w:t>от создания шаблонов билетов и банка вопросов до формирования комплектов билетов и их печати. Такие решения способны существенно экономить время преподавателей, снижать вероятность ошибок, обеспечивать актуальность материалов.</w:t>
       </w:r>
     </w:p>
     <w:p>
@@ -1811,50 +1853,7 @@
           <w:sz w:val="28"/>
           <w:szCs w:val="28"/>
         </w:rPr>
-        <w:t>Современные тенденции заключаются в разработке специализированных приложений-конструкторов для максимальной автоматизации процесса на всех этапах</w:t>
-      </w:r>
-      <w:commentRangeStart w:id="6"/>
-      <w:r>
-        <w:rPr>
-          <w:rFonts w:ascii="Times New Roman" w:hAnsi="Times New Roman" w:cs="Times New Roman"/>
-          <w:sz w:val="28"/>
-          <w:szCs w:val="28"/>
-        </w:rPr>
-        <w:t xml:space="preserve"> </w:t>
-      </w:r>
-      <w:r>
-        <w:rPr>
-          <w:rFonts w:ascii="Times New Roman" w:hAnsi="Times New Roman" w:cs="Times New Roman"/>
-          <w:sz w:val="28"/>
-          <w:szCs w:val="28"/>
-        </w:rPr>
-        <w:t>–</w:t>
-      </w:r>
-      <w:r>
-        <w:rPr>
-          <w:rFonts w:ascii="Times New Roman" w:hAnsi="Times New Roman" w:cs="Times New Roman"/>
-          <w:sz w:val="28"/>
-          <w:szCs w:val="28"/>
-        </w:rPr>
-        <w:t xml:space="preserve"> </w:t>
-      </w:r>
-      <w:commentRangeEnd w:id="6"/>
-      <w:r>
-        <w:rPr>
-          <w:rStyle w:val="ac"/>
-          <w:rFonts w:ascii="Times New Roman" w:hAnsi="Times New Roman" w:cs="Times New Roman"/>
-          <w:sz w:val="28"/>
-          <w:szCs w:val="28"/>
-        </w:rPr>
-        <w:commentReference w:id="6"/>
-      </w:r>
-      <w:r>
-        <w:rPr>
-          <w:rFonts w:ascii="Times New Roman" w:hAnsi="Times New Roman" w:cs="Times New Roman"/>
-          <w:sz w:val="28"/>
-          <w:szCs w:val="28"/>
-        </w:rPr>
-        <w:t>от создания шаблонов билетов и банка вопросов до формирования комплектов билетов и их печати. Такие решения способны существенно экономить время преподавателей, снижать вероятность ошибок, обеспечивать актуальность материалов.</w:t>
+        <w:t>Однако существующие программные продукты часто обладают ограниченным функционалом, плохо интегрируются с другими системами учебного заведения, имеют неудобный и запутанный интерфейс. Зачастую они решают лишь локальные задачи автоматизации, в то время как комплексный подход отсутствует.</w:t>
       </w:r>
     </w:p>
     <w:p>
@@ -1874,26 +1873,6 @@
           <w:sz w:val="28"/>
           <w:szCs w:val="28"/>
         </w:rPr>
-        <w:t>Однако существующие программные продукты часто обладают ограниченным функционалом, плохо интегрируются с другими системами учебного заведения, имеют неудобный и запутанный интерфейс. Зачастую они решают лишь локальные задачи автоматизации, в то время как комплексный подход отсутствует.</w:t>
-      </w:r>
-    </w:p>
-    <w:p>
-      <w:pPr>
-        <w:spacing w:after="0" w:line="276" w:lineRule="auto"/>
-        <w:ind w:firstLine="720"/>
-        <w:jc w:val="both"/>
-        <w:rPr>
-          <w:rFonts w:ascii="Times New Roman" w:hAnsi="Times New Roman" w:cs="Times New Roman"/>
-          <w:sz w:val="28"/>
-          <w:szCs w:val="28"/>
-        </w:rPr>
-      </w:pPr>
-      <w:r>
-        <w:rPr>
-          <w:rFonts w:ascii="Times New Roman" w:hAnsi="Times New Roman" w:cs="Times New Roman"/>
-          <w:sz w:val="28"/>
-          <w:szCs w:val="28"/>
-        </w:rPr>
         <w:t xml:space="preserve">Цель данной курсовой работы </w:t>
       </w:r>
       <w:r>
@@ -1921,7 +1900,7 @@
         </w:rPr>
         <w:t xml:space="preserve">создание </w:t>
       </w:r>
-      <w:commentRangeStart w:id="7"/>
+      <w:commentRangeStart w:id="6"/>
       <w:r>
         <w:rPr>
           <w:rFonts w:ascii="Times New Roman" w:hAnsi="Times New Roman" w:cs="Times New Roman"/>
@@ -1930,7 +1909,7 @@
         </w:rPr>
         <w:t xml:space="preserve">программного </w:t>
       </w:r>
-      <w:commentRangeEnd w:id="7"/>
+      <w:commentRangeEnd w:id="6"/>
       <w:r>
         <w:rPr>
           <w:rStyle w:val="ac"/>
@@ -1938,7 +1917,7 @@
           <w:sz w:val="28"/>
           <w:szCs w:val="28"/>
         </w:rPr>
-        <w:commentReference w:id="7"/>
+        <w:commentReference w:id="6"/>
       </w:r>
       <w:r>
         <w:rPr>
@@ -2004,7 +1983,7 @@
         </w:rPr>
         <w:t>провести анализ требований к экзаменационным билетам в различных учебных заведениях;</w:t>
       </w:r>
-      <w:commentRangeStart w:id="8"/>
+      <w:commentRangeStart w:id="7"/>
     </w:p>
     <w:p>
       <w:pPr>
@@ -2123,10 +2102,9 @@
           <w:sz w:val="28"/>
           <w:szCs w:val="28"/>
         </w:rPr>
-        <w:lastRenderedPageBreak/>
         <w:t>предусмотреть различные варианты вывода подготовленных билетов (печать, электронный формат)</w:t>
       </w:r>
-      <w:commentRangeEnd w:id="8"/>
+      <w:commentRangeEnd w:id="7"/>
       <w:r>
         <w:rPr>
           <w:rStyle w:val="ac"/>
@@ -2134,7 +2112,7 @@
           <w:sz w:val="28"/>
           <w:szCs w:val="28"/>
         </w:rPr>
-        <w:commentReference w:id="8"/>
+        <w:commentReference w:id="7"/>
       </w:r>
       <w:r>
         <w:rPr>
@@ -2147,73 +2125,13 @@
     </w:p>
     <w:p>
       <w:pPr>
-        <w:pStyle w:val="af3"/>
-        <w:spacing w:after="0" w:line="276" w:lineRule="auto"/>
-        <w:jc w:val="both"/>
-        <w:rPr>
-          <w:rFonts w:ascii="Times New Roman" w:hAnsi="Times New Roman" w:cs="Times New Roman"/>
-          <w:sz w:val="28"/>
-          <w:szCs w:val="28"/>
-        </w:rPr>
-      </w:pPr>
-    </w:p>
-    <w:p>
-      <w:pPr>
-        <w:spacing w:after="0" w:line="276" w:lineRule="auto"/>
-        <w:ind w:firstLine="720"/>
-        <w:jc w:val="both"/>
-        <w:rPr>
-          <w:rFonts w:ascii="Times New Roman" w:hAnsi="Times New Roman" w:cs="Times New Roman"/>
-          <w:sz w:val="28"/>
-          <w:szCs w:val="28"/>
-        </w:rPr>
-      </w:pPr>
-      <w:r>
-        <w:rPr>
-          <w:rFonts w:ascii="Times New Roman" w:hAnsi="Times New Roman" w:cs="Times New Roman"/>
-          <w:color w:val="FF0000"/>
-          <w:sz w:val="28"/>
-          <w:szCs w:val="28"/>
-          <w:highlight w:val="yellow"/>
-        </w:rPr>
-        <w:t>Таким образом, выполнение данной курсовой работы позволит со</w:t>
-      </w:r>
-      <w:r>
-        <w:rPr>
-          <w:rFonts w:ascii="Times New Roman" w:hAnsi="Times New Roman" w:cs="Times New Roman"/>
-          <w:sz w:val="28"/>
-          <w:szCs w:val="28"/>
-        </w:rPr>
-        <w:t>здать современное и эффективное программное решение, способное значительно упростить процесс подготовки экзаменационных материалов в учебных заведениях. Это обеспечит экономию времени преподавателей, повысит качество и актуальность экзаменационных билетов, а также облегчит процесс проверки знаний студентов.</w:t>
-      </w:r>
-    </w:p>
-    <w:p>
-      <w:pPr>
-        <w:spacing w:after="0" w:line="276" w:lineRule="auto"/>
-        <w:rPr>
-          <w:rFonts w:ascii="Times New Roman" w:hAnsi="Times New Roman" w:cs="Times New Roman"/>
-          <w:sz w:val="28"/>
-          <w:szCs w:val="28"/>
-        </w:rPr>
-      </w:pPr>
-    </w:p>
-    <w:p>
-      <w:pPr>
-        <w:spacing w:after="0" w:line="276" w:lineRule="auto"/>
-        <w:rPr>
-          <w:rFonts w:ascii="Times New Roman" w:hAnsi="Times New Roman" w:cs="Times New Roman"/>
-          <w:sz w:val="28"/>
-          <w:szCs w:val="28"/>
-        </w:rPr>
-      </w:pPr>
-      <w:r>
-        <w:rPr>
-          <w:rFonts w:ascii="Times New Roman" w:hAnsi="Times New Roman" w:cs="Times New Roman"/>
-          <w:sz w:val="28"/>
-          <w:szCs w:val="28"/>
-        </w:rPr>
-        <w:br w:type="page"/>
-      </w:r>
+        <w:spacing w:after="0" w:line="276" w:lineRule="auto"/>
+        <w:rPr>
+          <w:rFonts w:ascii="Times New Roman" w:hAnsi="Times New Roman" w:cs="Times New Roman"/>
+          <w:sz w:val="28"/>
+          <w:szCs w:val="28"/>
+        </w:rPr>
+      </w:pPr>
     </w:p>
     <w:p>
       <w:pPr>
@@ -2226,7 +2144,7 @@
           <w:szCs w:val="28"/>
         </w:rPr>
       </w:pPr>
-      <w:bookmarkStart w:id="9" w:name="_Toc161594817"/>
+      <w:bookmarkStart w:id="8" w:name="_Toc161594817"/>
       <w:r>
         <w:rPr>
           <w:sz w:val="28"/>
@@ -2249,8 +2167,8 @@
         </w:rPr>
         <w:t>ТРЕБОВАНИЯ К ПРОГРАММЕ</w:t>
       </w:r>
-      <w:bookmarkStart w:id="10" w:name="_Toc161414653"/>
-      <w:bookmarkEnd w:id="9"/>
+      <w:bookmarkStart w:id="9" w:name="_Toc161414653"/>
+      <w:bookmarkEnd w:id="8"/>
     </w:p>
     <w:p>
       <w:pPr>
@@ -2275,7 +2193,7 @@
           <w:szCs w:val="28"/>
         </w:rPr>
       </w:pPr>
-      <w:bookmarkStart w:id="11" w:name="_Toc161594818"/>
+      <w:bookmarkStart w:id="10" w:name="_Toc161594818"/>
       <w:r>
         <w:rPr>
           <w:rFonts w:cs="Times New Roman"/>
@@ -2283,18 +2201,7 @@
         </w:rPr>
         <w:t>1.1 Описание предметной области</w:t>
       </w:r>
-      <w:bookmarkEnd w:id="11"/>
-    </w:p>
-    <w:p>
-      <w:pPr>
-        <w:spacing w:after="0" w:line="276" w:lineRule="auto"/>
-        <w:jc w:val="both"/>
-        <w:rPr>
-          <w:rFonts w:ascii="Times New Roman" w:hAnsi="Times New Roman" w:cs="Times New Roman"/>
-          <w:sz w:val="28"/>
-          <w:szCs w:val="28"/>
-        </w:rPr>
-      </w:pPr>
+      <w:bookmarkEnd w:id="10"/>
     </w:p>
     <w:p>
       <w:pPr>
@@ -2307,7 +2214,7 @@
           <w:szCs w:val="28"/>
         </w:rPr>
       </w:pPr>
-      <w:commentRangeStart w:id="12"/>
+      <w:commentRangeStart w:id="11"/>
       <w:r>
         <w:rPr>
           <w:rFonts w:ascii="Times New Roman" w:hAnsi="Times New Roman" w:cs="Times New Roman"/>
@@ -2333,9 +2240,24 @@
           <w:rFonts w:ascii="Times New Roman" w:hAnsi="Times New Roman" w:cs="Times New Roman"/>
           <w:sz w:val="28"/>
           <w:szCs w:val="28"/>
-          <w:highlight w:val="yellow"/>
-        </w:rPr>
-        <w:t>Процесс представления предметной области задачи в виде набора объектов, обменивающихся сообщениями, называется объектной декомпозицией. В рамках этого процесса основные элементы задачи делятся на классы. Для каждого класса определяются его свойства и поведение, а также взаимодействие с другими классами.</w:t>
+        </w:rPr>
+        <w:t xml:space="preserve">В разрабатываемой системе главными объектами являются экзаменационные </w:t>
+      </w:r>
+      <w:r>
+        <w:rPr>
+          <w:rFonts w:ascii="Times New Roman" w:hAnsi="Times New Roman" w:cs="Times New Roman"/>
+          <w:sz w:val="28"/>
+          <w:szCs w:val="28"/>
+        </w:rPr>
+        <w:t>билеты</w:t>
+      </w:r>
+      <w:r>
+        <w:rPr>
+          <w:rFonts w:ascii="Times New Roman" w:hAnsi="Times New Roman" w:cs="Times New Roman"/>
+          <w:sz w:val="28"/>
+          <w:szCs w:val="28"/>
+        </w:rPr>
+        <w:t xml:space="preserve"> и</w:t>
       </w:r>
       <w:r>
         <w:rPr>
@@ -2344,6 +2266,22 @@
           <w:szCs w:val="28"/>
         </w:rPr>
         <w:t xml:space="preserve"> </w:t>
+      </w:r>
+      <w:r>
+        <w:rPr>
+          <w:rFonts w:ascii="Times New Roman" w:hAnsi="Times New Roman" w:cs="Times New Roman"/>
+          <w:sz w:val="28"/>
+          <w:szCs w:val="28"/>
+        </w:rPr>
+        <w:t>тесты, рейтинг</w:t>
+      </w:r>
+      <w:r>
+        <w:rPr>
+          <w:rFonts w:ascii="Times New Roman" w:hAnsi="Times New Roman" w:cs="Times New Roman"/>
+          <w:sz w:val="28"/>
+          <w:szCs w:val="28"/>
+        </w:rPr>
+        <w:t>, пользователи.</w:t>
       </w:r>
     </w:p>
     <w:p>
@@ -2363,79 +2301,27 @@
           <w:sz w:val="28"/>
           <w:szCs w:val="28"/>
         </w:rPr>
-        <w:t xml:space="preserve">В разрабатываемой системе главными объектами являются экзаменационные </w:t>
-      </w:r>
-      <w:r>
-        <w:rPr>
-          <w:rFonts w:ascii="Times New Roman" w:hAnsi="Times New Roman" w:cs="Times New Roman"/>
-          <w:sz w:val="28"/>
-          <w:szCs w:val="28"/>
-          <w:highlight w:val="green"/>
-        </w:rPr>
-        <w:t>билеты</w:t>
-      </w:r>
-      <w:r>
-        <w:rPr>
-          <w:rFonts w:ascii="Times New Roman" w:hAnsi="Times New Roman" w:cs="Times New Roman"/>
-          <w:sz w:val="28"/>
-          <w:szCs w:val="28"/>
-        </w:rPr>
-        <w:t xml:space="preserve"> и </w:t>
-      </w:r>
-      <w:r>
-        <w:rPr>
-          <w:rFonts w:ascii="Times New Roman" w:hAnsi="Times New Roman" w:cs="Times New Roman"/>
-          <w:sz w:val="28"/>
-          <w:szCs w:val="28"/>
-          <w:highlight w:val="green"/>
-        </w:rPr>
-        <w:t>информация</w:t>
-      </w:r>
-      <w:r>
-        <w:rPr>
-          <w:rFonts w:ascii="Times New Roman" w:hAnsi="Times New Roman" w:cs="Times New Roman"/>
-          <w:sz w:val="28"/>
-          <w:szCs w:val="28"/>
-        </w:rPr>
-        <w:t xml:space="preserve">, содержащаяся в них. </w:t>
-      </w:r>
-      <w:r>
-        <w:rPr>
-          <w:rFonts w:ascii="Times New Roman" w:hAnsi="Times New Roman" w:cs="Times New Roman"/>
-          <w:sz w:val="28"/>
-          <w:szCs w:val="28"/>
-          <w:highlight w:val="green"/>
-        </w:rPr>
-        <w:t>Пользователь</w:t>
-      </w:r>
-      <w:r>
-        <w:rPr>
-          <w:rFonts w:ascii="Times New Roman" w:hAnsi="Times New Roman" w:cs="Times New Roman"/>
-          <w:sz w:val="28"/>
-          <w:szCs w:val="28"/>
-        </w:rPr>
-        <w:t xml:space="preserve"> запускает программу, выбирает предмет, тему и уровень сложности билетов, после чего программа генерирует экзаменационные билеты для дальнейшего анализа и использования.</w:t>
-      </w:r>
-    </w:p>
-    <w:p>
-      <w:pPr>
-        <w:spacing w:after="0" w:line="276" w:lineRule="auto"/>
+        <w:t>Билеты включают в себе вопросы, дату создания, учреждение, тему вопросов и изготовитель билетов.</w:t>
+      </w:r>
+    </w:p>
+    <w:p>
+      <w:pPr>
+        <w:spacing w:after="0" w:line="276" w:lineRule="auto"/>
+        <w:ind w:firstLine="720"/>
         <w:jc w:val="both"/>
         <w:rPr>
           <w:rFonts w:ascii="Times New Roman" w:hAnsi="Times New Roman" w:cs="Times New Roman"/>
           <w:sz w:val="28"/>
           <w:szCs w:val="28"/>
-          <w:highlight w:val="magenta"/>
-        </w:rPr>
-      </w:pPr>
-      <w:r>
-        <w:rPr>
-          <w:rFonts w:ascii="Times New Roman" w:hAnsi="Times New Roman" w:cs="Times New Roman"/>
-          <w:sz w:val="28"/>
-          <w:szCs w:val="28"/>
-          <w:highlight w:val="magenta"/>
-        </w:rPr>
-        <w:t>Язык программирования: C++;</w:t>
+        </w:rPr>
+      </w:pPr>
+      <w:r>
+        <w:rPr>
+          <w:rFonts w:ascii="Times New Roman" w:hAnsi="Times New Roman" w:cs="Times New Roman"/>
+          <w:sz w:val="28"/>
+          <w:szCs w:val="28"/>
+        </w:rPr>
+        <w:t>Тесты представляют собой набор вопросов определенных категорий,</w:t>
       </w:r>
     </w:p>
     <w:p>
@@ -2446,107 +2332,104 @@
           <w:rFonts w:ascii="Times New Roman" w:hAnsi="Times New Roman" w:cs="Times New Roman"/>
           <w:sz w:val="28"/>
           <w:szCs w:val="28"/>
-          <w:highlight w:val="magenta"/>
-        </w:rPr>
-      </w:pPr>
-      <w:r>
-        <w:rPr>
-          <w:rFonts w:ascii="Times New Roman" w:hAnsi="Times New Roman" w:cs="Times New Roman"/>
-          <w:sz w:val="28"/>
-          <w:szCs w:val="28"/>
-          <w:highlight w:val="magenta"/>
-        </w:rPr>
-        <w:t>Парадигма программирования: Процедурное</w:t>
-      </w:r>
-      <w:commentRangeStart w:id="13"/>
-      <w:r>
-        <w:rPr>
-          <w:rFonts w:ascii="Times New Roman" w:hAnsi="Times New Roman" w:cs="Times New Roman"/>
-          <w:sz w:val="28"/>
-          <w:szCs w:val="28"/>
-          <w:highlight w:val="magenta"/>
-        </w:rPr>
-        <w:t xml:space="preserve"> программирование</w:t>
-      </w:r>
-      <w:commentRangeEnd w:id="13"/>
+        </w:rPr>
+      </w:pPr>
+      <w:r>
+        <w:rPr>
+          <w:rFonts w:ascii="Times New Roman" w:hAnsi="Times New Roman" w:cs="Times New Roman"/>
+          <w:sz w:val="28"/>
+          <w:szCs w:val="28"/>
+        </w:rPr>
+        <w:t xml:space="preserve">Также содержит информацию про автора, сложность, и сам набор вопросов. </w:t>
+      </w:r>
+    </w:p>
+    <w:p>
+      <w:pPr>
+        <w:spacing w:after="0" w:line="276" w:lineRule="auto"/>
+        <w:ind w:firstLine="720"/>
+        <w:jc w:val="both"/>
+        <w:rPr>
+          <w:rFonts w:ascii="Times New Roman" w:hAnsi="Times New Roman" w:cs="Times New Roman"/>
+          <w:sz w:val="28"/>
+          <w:szCs w:val="28"/>
+        </w:rPr>
+      </w:pPr>
+      <w:r>
+        <w:rPr>
+          <w:rFonts w:ascii="Times New Roman" w:hAnsi="Times New Roman" w:cs="Times New Roman"/>
+          <w:sz w:val="28"/>
+          <w:szCs w:val="28"/>
+        </w:rPr>
+        <w:t>Рейтинг включат в себе тест, к которому относится рейтинг, и набор значений типа пользователь и его рейтинг по этому тесту.</w:t>
+      </w:r>
+    </w:p>
+    <w:p>
+      <w:pPr>
+        <w:spacing w:after="0" w:line="276" w:lineRule="auto"/>
+        <w:ind w:firstLine="720"/>
+        <w:jc w:val="both"/>
+        <w:rPr>
+          <w:rFonts w:ascii="Times New Roman" w:hAnsi="Times New Roman" w:cs="Times New Roman"/>
+          <w:sz w:val="28"/>
+          <w:szCs w:val="28"/>
+        </w:rPr>
+      </w:pPr>
+      <w:r>
+        <w:rPr>
+          <w:rFonts w:ascii="Times New Roman" w:hAnsi="Times New Roman" w:cs="Times New Roman"/>
+          <w:sz w:val="28"/>
+          <w:szCs w:val="28"/>
+        </w:rPr>
+        <w:t>Пользователи включает в себя информацию об определенном пользователе, включая имя</w:t>
+      </w:r>
+      <w:r>
+        <w:rPr>
+          <w:rFonts w:ascii="Times New Roman" w:hAnsi="Times New Roman" w:cs="Times New Roman"/>
+          <w:sz w:val="28"/>
+          <w:szCs w:val="28"/>
+        </w:rPr>
+        <w:t>,</w:t>
+      </w:r>
+      <w:r>
+        <w:rPr>
+          <w:rFonts w:ascii="Times New Roman" w:hAnsi="Times New Roman" w:cs="Times New Roman"/>
+          <w:sz w:val="28"/>
+          <w:szCs w:val="28"/>
+        </w:rPr>
+        <w:t xml:space="preserve"> </w:t>
+      </w:r>
+      <w:r>
+        <w:rPr>
+          <w:rFonts w:ascii="Times New Roman" w:hAnsi="Times New Roman" w:cs="Times New Roman"/>
+          <w:sz w:val="28"/>
+          <w:szCs w:val="28"/>
+          <w:lang w:val="en-US"/>
+        </w:rPr>
+        <w:t>ID</w:t>
+      </w:r>
+      <w:r>
+        <w:rPr>
+          <w:rFonts w:ascii="Times New Roman" w:hAnsi="Times New Roman" w:cs="Times New Roman"/>
+          <w:sz w:val="28"/>
+          <w:szCs w:val="28"/>
+        </w:rPr>
+        <w:t>, возраст, учебный класс</w:t>
+      </w:r>
+      <w:r>
+        <w:rPr>
+          <w:rFonts w:ascii="Times New Roman" w:hAnsi="Times New Roman" w:cs="Times New Roman"/>
+          <w:sz w:val="28"/>
+          <w:szCs w:val="28"/>
+        </w:rPr>
+        <w:t xml:space="preserve"> и список созданных тестов.</w:t>
+      </w:r>
+      <w:commentRangeEnd w:id="11"/>
       <w:r>
         <w:rPr>
           <w:rStyle w:val="ac"/>
-          <w:rFonts w:ascii="Times New Roman" w:hAnsi="Times New Roman" w:cs="Times New Roman"/>
-          <w:sz w:val="28"/>
-          <w:szCs w:val="28"/>
-          <w:highlight w:val="magenta"/>
-        </w:rPr>
-        <w:commentReference w:id="13"/>
-      </w:r>
-      <w:r>
-        <w:rPr>
-          <w:rFonts w:ascii="Times New Roman" w:hAnsi="Times New Roman" w:cs="Times New Roman"/>
-          <w:sz w:val="28"/>
-          <w:szCs w:val="28"/>
-          <w:highlight w:val="magenta"/>
-        </w:rPr>
-        <w:t>;</w:t>
-      </w:r>
-    </w:p>
-    <w:p>
-      <w:pPr>
-        <w:spacing w:after="0" w:line="276" w:lineRule="auto"/>
-        <w:jc w:val="both"/>
-        <w:rPr>
-          <w:rFonts w:ascii="Times New Roman" w:hAnsi="Times New Roman" w:cs="Times New Roman"/>
-          <w:sz w:val="28"/>
-          <w:szCs w:val="28"/>
-          <w:highlight w:val="magenta"/>
-        </w:rPr>
-      </w:pPr>
-      <w:r>
-        <w:rPr>
-          <w:rFonts w:ascii="Times New Roman" w:hAnsi="Times New Roman" w:cs="Times New Roman"/>
-          <w:sz w:val="28"/>
-          <w:szCs w:val="28"/>
-          <w:highlight w:val="magenta"/>
-        </w:rPr>
-        <w:t>Средство разработки: Microsoft Visual Studio;</w:t>
-      </w:r>
-    </w:p>
-    <w:p>
-      <w:pPr>
-        <w:spacing w:after="0" w:line="276" w:lineRule="auto"/>
-        <w:jc w:val="both"/>
-        <w:rPr>
-          <w:rFonts w:ascii="Times New Roman" w:hAnsi="Times New Roman" w:cs="Times New Roman"/>
-          <w:sz w:val="28"/>
-          <w:szCs w:val="28"/>
-        </w:rPr>
-      </w:pPr>
-      <w:r>
-        <w:rPr>
-          <w:rFonts w:ascii="Times New Roman" w:hAnsi="Times New Roman" w:cs="Times New Roman"/>
-          <w:sz w:val="28"/>
-          <w:szCs w:val="28"/>
-          <w:highlight w:val="magenta"/>
-        </w:rPr>
-        <w:t>Способ хранения данных: Файловая система, текстовые файлы.</w:t>
-      </w:r>
-      <w:commentRangeEnd w:id="12"/>
-      <w:r>
-        <w:rPr>
-          <w:rStyle w:val="ac"/>
-          <w:highlight w:val="magenta"/>
-        </w:rPr>
-        <w:commentReference w:id="12"/>
-      </w:r>
-    </w:p>
-    <w:p>
-      <w:pPr>
-        <w:spacing w:after="0" w:line="276" w:lineRule="auto"/>
-        <w:rPr>
-          <w:rFonts w:ascii="Times New Roman" w:hAnsi="Times New Roman" w:cs="Times New Roman"/>
-          <w:sz w:val="28"/>
-          <w:szCs w:val="28"/>
-        </w:rPr>
-      </w:pPr>
+        </w:rPr>
+        <w:commentReference w:id="11"/>
+      </w:r>
     </w:p>
     <w:p>
       <w:pPr>
@@ -2557,7 +2440,7 @@
           <w:szCs w:val="28"/>
         </w:rPr>
       </w:pPr>
-      <w:bookmarkStart w:id="14" w:name="_Toc161594819"/>
+      <w:bookmarkStart w:id="12" w:name="_Toc161594819"/>
       <w:r>
         <w:rPr>
           <w:rFonts w:cs="Times New Roman"/>
@@ -2581,128 +2464,7 @@
         </w:rPr>
         <w:t>Системные требования</w:t>
       </w:r>
-      <w:bookmarkEnd w:id="14"/>
-    </w:p>
-    <w:p>
-      <w:pPr>
-        <w:pStyle w:val="af3"/>
-        <w:spacing w:after="0" w:line="276" w:lineRule="auto"/>
-        <w:ind w:left="780"/>
-        <w:rPr>
-          <w:rFonts w:ascii="Times New Roman" w:hAnsi="Times New Roman" w:cs="Times New Roman"/>
-          <w:sz w:val="28"/>
-          <w:szCs w:val="28"/>
-        </w:rPr>
-      </w:pPr>
-    </w:p>
-    <w:p>
-      <w:pPr>
-        <w:spacing w:after="0" w:line="276" w:lineRule="auto"/>
-        <w:ind w:firstLine="720"/>
-        <w:jc w:val="both"/>
-        <w:rPr>
-          <w:rFonts w:ascii="Times New Roman" w:hAnsi="Times New Roman" w:cs="Times New Roman"/>
-          <w:sz w:val="28"/>
-          <w:szCs w:val="28"/>
-        </w:rPr>
-      </w:pPr>
-      <w:r>
-        <w:rPr>
-          <w:rFonts w:ascii="Times New Roman" w:hAnsi="Times New Roman" w:cs="Times New Roman"/>
-          <w:sz w:val="28"/>
-          <w:szCs w:val="28"/>
-          <w:highlight w:val="magenta"/>
-        </w:rPr>
-        <w:t>Для курсового проекта «Конструктор экзаменационных билетов» была выбрана среда разработки Microsoft Visual Studio. Ее преимуществами являлись популярность, обширная документация, удобный интерфейс, поддержка различных языков программирования и большое количество доступных плагинов и дополнений. Особенно удобной оказалась возможность создания и работы с текстовыми файлами непосредственно в процессе написания кода. Кроме того, в Microsoft Visual Studio уже имелось множество полезных библиотек, готовых к подключению в проекте.</w:t>
-      </w:r>
-    </w:p>
-    <w:p>
-      <w:pPr>
-        <w:spacing w:after="0" w:line="276" w:lineRule="auto"/>
-        <w:ind w:firstLine="720"/>
-        <w:jc w:val="both"/>
-        <w:rPr>
-          <w:rFonts w:ascii="Times New Roman" w:hAnsi="Times New Roman" w:cs="Times New Roman"/>
-          <w:sz w:val="28"/>
-          <w:szCs w:val="28"/>
-        </w:rPr>
-      </w:pPr>
-      <w:r>
-        <w:rPr>
-          <w:rFonts w:ascii="Times New Roman" w:hAnsi="Times New Roman" w:cs="Times New Roman"/>
-          <w:sz w:val="28"/>
-          <w:szCs w:val="28"/>
-        </w:rPr>
-        <w:t xml:space="preserve">В качестве </w:t>
-      </w:r>
-      <w:r>
-        <w:rPr>
-          <w:rFonts w:ascii="Times New Roman" w:hAnsi="Times New Roman" w:cs="Times New Roman"/>
-          <w:sz w:val="28"/>
-          <w:szCs w:val="28"/>
-        </w:rPr>
-        <w:t>яз</w:t>
-      </w:r>
-      <w:r>
-        <w:rPr>
-          <w:rFonts w:ascii="Times New Roman" w:hAnsi="Times New Roman" w:cs="Times New Roman"/>
-          <w:sz w:val="28"/>
-          <w:szCs w:val="28"/>
-        </w:rPr>
-        <w:t xml:space="preserve">ыка программирования использовался C++, </w:t>
-      </w:r>
-      <w:r>
-        <w:rPr>
-          <w:rFonts w:ascii="Times New Roman" w:hAnsi="Times New Roman" w:cs="Times New Roman"/>
-          <w:sz w:val="28"/>
-          <w:szCs w:val="28"/>
-          <w:highlight w:val="magenta"/>
-        </w:rPr>
-        <w:t>хорошо знакомый разработчику</w:t>
-      </w:r>
-      <w:r>
-        <w:rPr>
-          <w:rFonts w:ascii="Times New Roman" w:hAnsi="Times New Roman" w:cs="Times New Roman"/>
-          <w:sz w:val="28"/>
-          <w:szCs w:val="28"/>
-        </w:rPr>
-        <w:t>. Этот язык облада</w:t>
-      </w:r>
-      <w:r>
-        <w:rPr>
-          <w:rFonts w:ascii="Times New Roman" w:hAnsi="Times New Roman" w:cs="Times New Roman"/>
-          <w:sz w:val="28"/>
-          <w:szCs w:val="28"/>
-        </w:rPr>
-        <w:t>ет</w:t>
-      </w:r>
-      <w:r>
-        <w:rPr>
-          <w:rFonts w:ascii="Times New Roman" w:hAnsi="Times New Roman" w:cs="Times New Roman"/>
-          <w:sz w:val="28"/>
-          <w:szCs w:val="28"/>
-        </w:rPr>
-        <w:t xml:space="preserve"> такими преимуществами, как высокая скорость работы и богатая функциональность. </w:t>
-      </w:r>
-      <w:r>
-        <w:rPr>
-          <w:rFonts w:ascii="Times New Roman" w:hAnsi="Times New Roman" w:cs="Times New Roman"/>
-          <w:sz w:val="28"/>
-          <w:szCs w:val="28"/>
-          <w:highlight w:val="magenta"/>
-        </w:rPr>
-        <w:t xml:space="preserve">C++ был </w:t>
-      </w:r>
-      <w:r>
-        <w:rPr>
-          <w:rFonts w:ascii="Times New Roman" w:hAnsi="Times New Roman" w:cs="Times New Roman"/>
-          <w:sz w:val="28"/>
-          <w:szCs w:val="28"/>
-          <w:highlight w:val="magenta"/>
-        </w:rPr>
-        <w:lastRenderedPageBreak/>
-        <w:t>спроектирован таким образом, чтобы предоставить программисту максимальный контроль над всеми аспектами структуры и порядка исполнения программы.</w:t>
-      </w:r>
+      <w:bookmarkEnd w:id="12"/>
     </w:p>
     <w:p>
       <w:pPr>
@@ -2722,30 +2484,65 @@
           <w:sz w:val="28"/>
           <w:szCs w:val="28"/>
         </w:rPr>
-        <w:t xml:space="preserve">Курсовая работа заключалась в создании консольного приложения в рамках процедурной парадигмы. Для организации данных были выбраны </w:t>
-      </w:r>
-      <w:r>
-        <w:rPr>
-          <w:rFonts w:ascii="Times New Roman" w:hAnsi="Times New Roman" w:cs="Times New Roman"/>
-          <w:sz w:val="28"/>
-          <w:szCs w:val="28"/>
-        </w:rPr>
-        <w:t>классы</w:t>
-      </w:r>
-      <w:r>
-        <w:rPr>
-          <w:rFonts w:ascii="Times New Roman" w:hAnsi="Times New Roman" w:cs="Times New Roman"/>
-          <w:sz w:val="28"/>
-          <w:szCs w:val="28"/>
-        </w:rPr>
-        <w:t>, а для их хранения - файлы.</w:t>
+        <w:t xml:space="preserve">Для выполнение курсовой роботы Конструктор экзаменационных билетов, для более простой и удобной реализации проекта была выбрана популярная среда разработки </w:t>
+      </w:r>
+      <w:r>
+        <w:rPr>
+          <w:rFonts w:ascii="Times New Roman" w:hAnsi="Times New Roman" w:cs="Times New Roman"/>
+          <w:sz w:val="28"/>
+          <w:szCs w:val="28"/>
+          <w:lang w:val="en-US"/>
+        </w:rPr>
+        <w:t>Microsoft</w:t>
+      </w:r>
+      <w:r>
+        <w:rPr>
+          <w:rFonts w:ascii="Times New Roman" w:hAnsi="Times New Roman" w:cs="Times New Roman"/>
+          <w:sz w:val="28"/>
+          <w:szCs w:val="28"/>
+        </w:rPr>
+        <w:t xml:space="preserve"> </w:t>
+      </w:r>
+      <w:r>
+        <w:rPr>
+          <w:rFonts w:ascii="Times New Roman" w:hAnsi="Times New Roman" w:cs="Times New Roman"/>
+          <w:sz w:val="28"/>
+          <w:szCs w:val="28"/>
+          <w:lang w:val="en-US"/>
+        </w:rPr>
+        <w:t>Visual</w:t>
+      </w:r>
+      <w:r>
+        <w:rPr>
+          <w:rFonts w:ascii="Times New Roman" w:hAnsi="Times New Roman" w:cs="Times New Roman"/>
+          <w:sz w:val="28"/>
+          <w:szCs w:val="28"/>
+        </w:rPr>
+        <w:t xml:space="preserve"> </w:t>
+      </w:r>
+      <w:r>
+        <w:rPr>
+          <w:rFonts w:ascii="Times New Roman" w:hAnsi="Times New Roman" w:cs="Times New Roman"/>
+          <w:sz w:val="28"/>
+          <w:szCs w:val="28"/>
+          <w:lang w:val="en-US"/>
+        </w:rPr>
+        <w:t>Studio</w:t>
+      </w:r>
+      <w:r>
+        <w:rPr>
+          <w:rFonts w:ascii="Times New Roman" w:hAnsi="Times New Roman" w:cs="Times New Roman"/>
+          <w:sz w:val="28"/>
+          <w:szCs w:val="28"/>
+        </w:rPr>
+        <w:t>. Её преимущества включают в себя такие важные возможности, как хорошая обширная документация, удобный и понятный интерфейс и большое количество плагинов для упрощения и ускорения работы.</w:t>
       </w:r>
     </w:p>
     <w:p>
       <w:pPr>
         <w:pStyle w:val="af3"/>
         <w:spacing w:after="0" w:line="276" w:lineRule="auto"/>
-        <w:ind w:left="0"/>
+        <w:ind w:left="0" w:firstLine="720"/>
         <w:jc w:val="both"/>
         <w:rPr>
           <w:rFonts w:ascii="Times New Roman" w:hAnsi="Times New Roman" w:cs="Times New Roman"/>
@@ -2753,6 +2550,158 @@
           <w:szCs w:val="28"/>
         </w:rPr>
       </w:pPr>
+      <w:r>
+        <w:rPr>
+          <w:rFonts w:ascii="Times New Roman" w:hAnsi="Times New Roman" w:cs="Times New Roman"/>
+          <w:sz w:val="28"/>
+          <w:szCs w:val="28"/>
+        </w:rPr>
+        <w:t xml:space="preserve">В качестве языка программирования был выбран язык </w:t>
+      </w:r>
+      <w:r>
+        <w:rPr>
+          <w:rFonts w:ascii="Times New Roman" w:hAnsi="Times New Roman" w:cs="Times New Roman"/>
+          <w:sz w:val="28"/>
+          <w:szCs w:val="28"/>
+          <w:lang w:val="en-US"/>
+        </w:rPr>
+        <w:t>C</w:t>
+      </w:r>
+      <w:r>
+        <w:rPr>
+          <w:rFonts w:ascii="Times New Roman" w:hAnsi="Times New Roman" w:cs="Times New Roman"/>
+          <w:sz w:val="28"/>
+          <w:szCs w:val="28"/>
+        </w:rPr>
+        <w:t>++</w:t>
+      </w:r>
+      <w:r>
+        <w:rPr>
+          <w:rFonts w:ascii="Times New Roman" w:hAnsi="Times New Roman" w:cs="Times New Roman"/>
+          <w:sz w:val="28"/>
+          <w:szCs w:val="28"/>
+        </w:rPr>
+        <w:t>, который позволит при разработке программного обеспечения конструктор экзаменационных билетов гибкое управление памятью, занимаемой программой</w:t>
+      </w:r>
+      <w:r>
+        <w:rPr>
+          <w:rFonts w:ascii="Times New Roman" w:hAnsi="Times New Roman" w:cs="Times New Roman"/>
+          <w:sz w:val="28"/>
+          <w:szCs w:val="28"/>
+        </w:rPr>
+        <w:t>, обеспечит быструю работу всех основных функций, благодаря своей скорости выполнения всех операций.</w:t>
+      </w:r>
+    </w:p>
+    <w:p>
+      <w:pPr>
+        <w:pStyle w:val="af3"/>
+        <w:spacing w:after="0" w:line="276" w:lineRule="auto"/>
+        <w:ind w:left="0" w:firstLine="720"/>
+        <w:jc w:val="both"/>
+        <w:rPr>
+          <w:rFonts w:ascii="Times New Roman" w:hAnsi="Times New Roman" w:cs="Times New Roman"/>
+          <w:sz w:val="28"/>
+          <w:szCs w:val="28"/>
+        </w:rPr>
+      </w:pPr>
+      <w:r>
+        <w:rPr>
+          <w:rFonts w:ascii="Times New Roman" w:hAnsi="Times New Roman" w:cs="Times New Roman"/>
+          <w:sz w:val="28"/>
+          <w:szCs w:val="28"/>
+        </w:rPr>
+        <w:t>Для реализации интерфейса было выбрана реализация через</w:t>
+      </w:r>
+      <w:r>
+        <w:rPr>
+          <w:rFonts w:ascii="Times New Roman" w:hAnsi="Times New Roman" w:cs="Times New Roman"/>
+          <w:sz w:val="28"/>
+          <w:szCs w:val="28"/>
+        </w:rPr>
+        <w:t xml:space="preserve"> консоль</w:t>
+      </w:r>
+      <w:r>
+        <w:rPr>
+          <w:rFonts w:ascii="Times New Roman" w:hAnsi="Times New Roman" w:cs="Times New Roman"/>
+          <w:sz w:val="28"/>
+          <w:szCs w:val="28"/>
+        </w:rPr>
+        <w:t xml:space="preserve">. Он обеспечивает простую реализацию </w:t>
+      </w:r>
+      <w:r>
+        <w:rPr>
+          <w:rFonts w:ascii="Times New Roman" w:hAnsi="Times New Roman" w:cs="Times New Roman"/>
+          <w:sz w:val="28"/>
+          <w:szCs w:val="28"/>
+        </w:rPr>
+        <w:t xml:space="preserve">для разработчика </w:t>
+      </w:r>
+      <w:r>
+        <w:rPr>
+          <w:rFonts w:ascii="Times New Roman" w:hAnsi="Times New Roman" w:cs="Times New Roman"/>
+          <w:sz w:val="28"/>
+          <w:szCs w:val="28"/>
+        </w:rPr>
+        <w:t xml:space="preserve">и понятный для каждого </w:t>
+      </w:r>
+      <w:r>
+        <w:rPr>
+          <w:rFonts w:ascii="Times New Roman" w:hAnsi="Times New Roman" w:cs="Times New Roman"/>
+          <w:sz w:val="28"/>
+          <w:szCs w:val="28"/>
+        </w:rPr>
+        <w:t>интерфейс.</w:t>
+      </w:r>
+    </w:p>
+    <w:p>
+      <w:pPr>
+        <w:pStyle w:val="af3"/>
+        <w:spacing w:after="0" w:line="276" w:lineRule="auto"/>
+        <w:ind w:left="0" w:firstLine="720"/>
+        <w:jc w:val="both"/>
+        <w:rPr>
+          <w:rFonts w:ascii="Times New Roman" w:hAnsi="Times New Roman" w:cs="Times New Roman"/>
+          <w:sz w:val="28"/>
+          <w:szCs w:val="28"/>
+        </w:rPr>
+      </w:pPr>
+      <w:r>
+        <w:rPr>
+          <w:rFonts w:ascii="Times New Roman" w:hAnsi="Times New Roman" w:cs="Times New Roman"/>
+          <w:sz w:val="28"/>
+          <w:szCs w:val="28"/>
+        </w:rPr>
+        <w:t xml:space="preserve">Парадигма программирования была выбрана </w:t>
+      </w:r>
+      <w:r>
+        <w:rPr>
+          <w:rFonts w:ascii="Times New Roman" w:hAnsi="Times New Roman" w:cs="Times New Roman"/>
+          <w:sz w:val="28"/>
+          <w:szCs w:val="28"/>
+        </w:rPr>
+        <w:t>процедурная парадигма программирования, так как она обеспечивает хорошую структуру реализации, простоту для чтения кода и обеспечивает эффективность разработки.</w:t>
+      </w:r>
+    </w:p>
+    <w:p>
+      <w:pPr>
+        <w:spacing w:after="0" w:line="276" w:lineRule="auto"/>
+        <w:jc w:val="both"/>
+        <w:rPr>
+          <w:rFonts w:ascii="Times New Roman" w:hAnsi="Times New Roman" w:cs="Times New Roman"/>
+          <w:sz w:val="28"/>
+          <w:szCs w:val="28"/>
+        </w:rPr>
+      </w:pPr>
+      <w:r>
+        <w:rPr>
+          <w:rFonts w:ascii="Times New Roman" w:hAnsi="Times New Roman" w:cs="Times New Roman"/>
+          <w:sz w:val="28"/>
+          <w:szCs w:val="28"/>
+        </w:rPr>
+        <w:lastRenderedPageBreak/>
+        <w:tab/>
+        <w:t>Для реализации хранения данных была выбрана файловая структура, которая обеспечивает простое взаимодействие с языком программирования, простое редактирование при необходимости. Структура каждого файла представляет собой реализацию каждого класса со всей необходимой информацией.</w:t>
+      </w:r>
     </w:p>
     <w:p>
       <w:pPr>
@@ -2763,8 +2712,8 @@
           <w:szCs w:val="28"/>
         </w:rPr>
       </w:pPr>
-      <w:bookmarkStart w:id="15" w:name="_Toc161414654"/>
-      <w:bookmarkStart w:id="16" w:name="_Toc161594820"/>
+      <w:bookmarkStart w:id="13" w:name="_Toc161414654"/>
+      <w:bookmarkStart w:id="14" w:name="_Toc161594820"/>
       <w:r>
         <w:rPr>
           <w:rFonts w:cs="Times New Roman"/>
@@ -2772,18 +2721,8 @@
         </w:rPr>
         <w:t>1.3 Функциональные требования</w:t>
       </w:r>
-      <w:bookmarkEnd w:id="15"/>
-      <w:bookmarkEnd w:id="16"/>
-    </w:p>
-    <w:p>
-      <w:pPr>
-        <w:spacing w:after="0" w:line="276" w:lineRule="auto"/>
-        <w:rPr>
-          <w:rFonts w:ascii="Times New Roman" w:hAnsi="Times New Roman" w:cs="Times New Roman"/>
-          <w:sz w:val="28"/>
-          <w:szCs w:val="28"/>
-        </w:rPr>
-      </w:pPr>
+      <w:bookmarkEnd w:id="13"/>
+      <w:bookmarkEnd w:id="14"/>
     </w:p>
     <w:p>
       <w:pPr>
@@ -2843,7 +2782,7 @@
           <w:sz w:val="28"/>
           <w:szCs w:val="28"/>
         </w:rPr>
-        <w:t>, авторизации уже зарегистрированных пользователей и авторизации в качестве гостя;</w:t>
+        <w:t>,</w:t>
       </w:r>
     </w:p>
     <w:p>
@@ -2868,16 +2807,7 @@
           <w:sz w:val="28"/>
           <w:szCs w:val="28"/>
         </w:rPr>
-        <w:t>прохождение выбранного теста</w:t>
-      </w:r>
-      <w:r>
-        <w:rPr>
-          <w:rFonts w:ascii="Times New Roman" w:hAnsi="Times New Roman" w:cs="Times New Roman"/>
-          <w:sz w:val="28"/>
-          <w:szCs w:val="28"/>
-          <w:lang w:val="en-US"/>
-        </w:rPr>
-        <w:t>;</w:t>
+        <w:t>авторизации уже зарегистрированных пользователей</w:t>
       </w:r>
     </w:p>
     <w:p>
@@ -2902,7 +2832,23 @@
           <w:sz w:val="28"/>
           <w:szCs w:val="28"/>
         </w:rPr>
-        <w:t>возможность просмотра рейтинга пользователей, прошедших определенный тест;</w:t>
+        <w:t xml:space="preserve"> авторизац</w:t>
+      </w:r>
+      <w:r>
+        <w:rPr>
+          <w:rFonts w:ascii="Times New Roman" w:hAnsi="Times New Roman" w:cs="Times New Roman"/>
+          <w:sz w:val="28"/>
+          <w:szCs w:val="28"/>
+        </w:rPr>
+        <w:t xml:space="preserve">ия </w:t>
+      </w:r>
+      <w:r>
+        <w:rPr>
+          <w:rFonts w:ascii="Times New Roman" w:hAnsi="Times New Roman" w:cs="Times New Roman"/>
+          <w:sz w:val="28"/>
+          <w:szCs w:val="28"/>
+        </w:rPr>
+        <w:t>в качестве гостя;</w:t>
       </w:r>
     </w:p>
     <w:p>
@@ -2927,7 +2873,16 @@
           <w:sz w:val="28"/>
           <w:szCs w:val="28"/>
         </w:rPr>
-        <w:t>процесс экспорта созданного теста на печать;</w:t>
+        <w:t>прохождение выбранного теста</w:t>
+      </w:r>
+      <w:r>
+        <w:rPr>
+          <w:rFonts w:ascii="Times New Roman" w:hAnsi="Times New Roman" w:cs="Times New Roman"/>
+          <w:sz w:val="28"/>
+          <w:szCs w:val="28"/>
+          <w:lang w:val="en-US"/>
+        </w:rPr>
+        <w:t>;</w:t>
       </w:r>
     </w:p>
     <w:p>
@@ -2952,16 +2907,7 @@
           <w:sz w:val="28"/>
           <w:szCs w:val="28"/>
         </w:rPr>
-        <w:t>генерация билетов</w:t>
-      </w:r>
-      <w:r>
-        <w:rPr>
-          <w:rFonts w:ascii="Times New Roman" w:hAnsi="Times New Roman" w:cs="Times New Roman"/>
-          <w:sz w:val="28"/>
-          <w:szCs w:val="28"/>
-          <w:lang w:val="en-US"/>
-        </w:rPr>
-        <w:t>;</w:t>
+        <w:t>возможность просмотра рейтинга пользователей, прошедших определенный тест;</w:t>
       </w:r>
     </w:p>
     <w:p>
@@ -2986,7 +2932,7 @@
           <w:sz w:val="28"/>
           <w:szCs w:val="28"/>
         </w:rPr>
-        <w:t>создание и редактирование вопросов и ответов;</w:t>
+        <w:t>процесс экспорта созданного теста на печать;</w:t>
       </w:r>
     </w:p>
     <w:p>
@@ -3011,7 +2957,16 @@
           <w:sz w:val="28"/>
           <w:szCs w:val="28"/>
         </w:rPr>
-        <w:t>процесс автоматической оценки после прохождения теста.</w:t>
+        <w:t>генерация билетов</w:t>
+      </w:r>
+      <w:r>
+        <w:rPr>
+          <w:rFonts w:ascii="Times New Roman" w:hAnsi="Times New Roman" w:cs="Times New Roman"/>
+          <w:sz w:val="28"/>
+          <w:szCs w:val="28"/>
+          <w:lang w:val="en-US"/>
+        </w:rPr>
+        <w:t>;</w:t>
       </w:r>
     </w:p>
     <w:p>
@@ -3036,7 +2991,7 @@
           <w:sz w:val="28"/>
           <w:szCs w:val="28"/>
         </w:rPr>
-        <w:t>возможность сортировать тесты по сложности;</w:t>
+        <w:t>создание и редактирование вопросов и ответов;</w:t>
       </w:r>
     </w:p>
     <w:p>
@@ -3061,6 +3016,56 @@
           <w:sz w:val="28"/>
           <w:szCs w:val="28"/>
         </w:rPr>
+        <w:t>процесс автоматической оценки после прохождения теста.</w:t>
+      </w:r>
+    </w:p>
+    <w:p>
+      <w:pPr>
+        <w:pStyle w:val="af3"/>
+        <w:numPr>
+          <w:ilvl w:val="0"/>
+          <w:numId w:val="3"/>
+        </w:numPr>
+        <w:spacing w:after="0" w:line="276" w:lineRule="auto"/>
+        <w:ind w:left="709"/>
+        <w:jc w:val="both"/>
+        <w:rPr>
+          <w:rFonts w:ascii="Times New Roman" w:hAnsi="Times New Roman" w:cs="Times New Roman"/>
+          <w:sz w:val="28"/>
+          <w:szCs w:val="28"/>
+        </w:rPr>
+      </w:pPr>
+      <w:r>
+        <w:rPr>
+          <w:rFonts w:ascii="Times New Roman" w:hAnsi="Times New Roman" w:cs="Times New Roman"/>
+          <w:sz w:val="28"/>
+          <w:szCs w:val="28"/>
+        </w:rPr>
+        <w:t>возможность сортировать тесты по сложности;</w:t>
+      </w:r>
+    </w:p>
+    <w:p>
+      <w:pPr>
+        <w:pStyle w:val="af3"/>
+        <w:numPr>
+          <w:ilvl w:val="0"/>
+          <w:numId w:val="3"/>
+        </w:numPr>
+        <w:spacing w:after="0" w:line="276" w:lineRule="auto"/>
+        <w:ind w:left="709"/>
+        <w:jc w:val="both"/>
+        <w:rPr>
+          <w:rFonts w:ascii="Times New Roman" w:hAnsi="Times New Roman" w:cs="Times New Roman"/>
+          <w:sz w:val="28"/>
+          <w:szCs w:val="28"/>
+        </w:rPr>
+      </w:pPr>
+      <w:r>
+        <w:rPr>
+          <w:rFonts w:ascii="Times New Roman" w:hAnsi="Times New Roman" w:cs="Times New Roman"/>
+          <w:sz w:val="28"/>
+          <w:szCs w:val="28"/>
+        </w:rPr>
         <w:t>возможность фильтровать тесты по разным параметрам.</w:t>
       </w:r>
     </w:p>
@@ -3125,11 +3130,6 @@
         <w:spacing w:after="0" w:line="276" w:lineRule="auto"/>
         <w:ind w:firstLine="720"/>
         <w:jc w:val="both"/>
-        <w:rPr>
-          <w:rFonts w:ascii="Times New Roman" w:hAnsi="Times New Roman" w:cs="Times New Roman"/>
-          <w:sz w:val="28"/>
-          <w:szCs w:val="28"/>
-        </w:rPr>
       </w:pPr>
       <w:r>
         <w:rPr>
@@ -3153,89 +3153,56 @@
           <w:sz w:val="28"/>
           <w:szCs w:val="28"/>
         </w:rPr>
-        <w:t xml:space="preserve"> все выше перечисленное, а также редактирование любых тестов </w:t>
-      </w:r>
-      <w:r>
-        <w:rPr>
-          <w:rFonts w:ascii="Times New Roman" w:hAnsi="Times New Roman" w:cs="Times New Roman"/>
-          <w:sz w:val="28"/>
-          <w:szCs w:val="28"/>
-          <w:highlight w:val="magenta"/>
-        </w:rPr>
-        <w:t>а также рейтинга тестов.</w:t>
-      </w:r>
-    </w:p>
-    <w:p>
-      <w:pPr>
-        <w:spacing w:after="0" w:line="276" w:lineRule="auto"/>
-        <w:ind w:firstLine="720"/>
-        <w:jc w:val="both"/>
-        <w:rPr>
-          <w:rFonts w:ascii="Times New Roman" w:hAnsi="Times New Roman" w:cs="Times New Roman"/>
-          <w:sz w:val="28"/>
-          <w:szCs w:val="28"/>
-        </w:rPr>
-      </w:pPr>
-      <w:r>
-        <w:rPr>
-          <w:rFonts w:ascii="Times New Roman" w:hAnsi="Times New Roman" w:cs="Times New Roman"/>
-          <w:sz w:val="28"/>
-          <w:szCs w:val="28"/>
-          <w:highlight w:val="magenta"/>
-        </w:rPr>
-        <w:t>Эти функциональные требования обеспечат эффективное управление процессом создания, редактирования и экспорта экзаменационных билетов, повысят удобство пользования сервисом как для персонала, так и для пользователей.</w:t>
-      </w:r>
-    </w:p>
-    <w:p>
-      <w:pPr>
-        <w:spacing w:after="0" w:line="276" w:lineRule="auto"/>
-        <w:jc w:val="both"/>
-        <w:rPr>
-          <w:rFonts w:ascii="Times New Roman" w:hAnsi="Times New Roman" w:cs="Times New Roman"/>
-          <w:sz w:val="28"/>
-          <w:szCs w:val="28"/>
-        </w:rPr>
-      </w:pPr>
+        <w:t xml:space="preserve"> все </w:t>
+      </w:r>
+      <w:proofErr w:type="gramStart"/>
+      <w:r>
+        <w:rPr>
+          <w:rFonts w:ascii="Times New Roman" w:hAnsi="Times New Roman" w:cs="Times New Roman"/>
+          <w:sz w:val="28"/>
+          <w:szCs w:val="28"/>
+        </w:rPr>
+        <w:t>выше перечисленное</w:t>
+      </w:r>
+      <w:proofErr w:type="gramEnd"/>
+      <w:r>
+        <w:rPr>
+          <w:rFonts w:ascii="Times New Roman" w:hAnsi="Times New Roman" w:cs="Times New Roman"/>
+          <w:sz w:val="28"/>
+          <w:szCs w:val="28"/>
+        </w:rPr>
+        <w:t xml:space="preserve">, а также редактирование любых тестов </w:t>
+      </w:r>
+      <w:r>
+        <w:rPr>
+          <w:rFonts w:ascii="Times New Roman" w:hAnsi="Times New Roman" w:cs="Times New Roman"/>
+          <w:sz w:val="28"/>
+          <w:szCs w:val="28"/>
+        </w:rPr>
+        <w:t>и возможность менять рейтинг.</w:t>
+      </w:r>
     </w:p>
     <w:p>
       <w:pPr>
         <w:pStyle w:val="21"/>
         <w:spacing w:line="276" w:lineRule="auto"/>
       </w:pPr>
-    </w:p>
-    <w:p>
-      <w:pPr>
-        <w:pStyle w:val="21"/>
-        <w:spacing w:line="276" w:lineRule="auto"/>
-      </w:pPr>
-    </w:p>
-    <w:p>
-      <w:pPr>
-        <w:pStyle w:val="21"/>
-        <w:spacing w:line="276" w:lineRule="auto"/>
-      </w:pPr>
       <w:r>
         <w:t xml:space="preserve">1.4 Описание основных нефункциональных </w:t>
       </w:r>
-      <w:commentRangeStart w:id="17"/>
+      <w:commentRangeStart w:id="15"/>
       <w:r>
         <w:t>требований</w:t>
       </w:r>
-      <w:commentRangeEnd w:id="17"/>
+      <w:commentRangeEnd w:id="15"/>
       <w:r>
         <w:rPr>
           <w:rStyle w:val="ac"/>
           <w:rFonts w:asciiTheme="minorHAnsi" w:eastAsiaTheme="minorHAnsi" w:hAnsiTheme="minorHAnsi" w:cstheme="minorBidi"/>
           <w:b w:val="0"/>
         </w:rPr>
-        <w:commentReference w:id="17"/>
-      </w:r>
-    </w:p>
-    <w:p>
-      <w:pPr>
-        <w:pStyle w:val="21"/>
-        <w:spacing w:line="276" w:lineRule="auto"/>
-      </w:pPr>
+        <w:commentReference w:id="15"/>
+      </w:r>
     </w:p>
     <w:p>
       <w:pPr>
@@ -3396,16 +3363,24 @@
           <w:sz w:val="28"/>
           <w:szCs w:val="28"/>
         </w:rPr>
-        <w:t xml:space="preserve">должен быть реализовать </w:t>
-      </w:r>
-      <w:r>
-        <w:rPr>
-          <w:rFonts w:ascii="Times New Roman" w:hAnsi="Times New Roman" w:cs="Times New Roman"/>
-          <w:sz w:val="28"/>
-          <w:szCs w:val="28"/>
-          <w:highlight w:val="magenta"/>
-        </w:rPr>
-        <w:t>интуитивно понятный интерфейс</w:t>
+        <w:lastRenderedPageBreak/>
+        <w:t>должен быть реализова</w:t>
+      </w:r>
+      <w:r>
+        <w:rPr>
+          <w:rFonts w:ascii="Times New Roman" w:hAnsi="Times New Roman" w:cs="Times New Roman"/>
+          <w:sz w:val="28"/>
+          <w:szCs w:val="28"/>
+        </w:rPr>
+        <w:t xml:space="preserve">н </w:t>
+      </w:r>
+      <w:r>
+        <w:rPr>
+          <w:rFonts w:ascii="Times New Roman" w:hAnsi="Times New Roman" w:cs="Times New Roman"/>
+          <w:sz w:val="28"/>
+          <w:szCs w:val="28"/>
+        </w:rPr>
+        <w:t>интерфейс</w:t>
       </w:r>
       <w:r>
         <w:rPr>
@@ -3534,7 +3509,33 @@
           <w:sz w:val="28"/>
           <w:szCs w:val="28"/>
         </w:rPr>
-        <w:t xml:space="preserve"> ………</w:t>
+        <w:t xml:space="preserve"> </w:t>
+      </w:r>
+      <w:r>
+        <w:rPr>
+          <w:rFonts w:ascii="Times New Roman" w:hAnsi="Times New Roman" w:cs="Times New Roman"/>
+          <w:sz w:val="28"/>
+          <w:szCs w:val="28"/>
+        </w:rPr>
+        <w:t xml:space="preserve">удобного взаимодействия пользователя с </w:t>
+      </w:r>
+      <w:proofErr w:type="gramStart"/>
+      <w:r>
+        <w:rPr>
+          <w:rFonts w:ascii="Times New Roman" w:hAnsi="Times New Roman" w:cs="Times New Roman"/>
+          <w:sz w:val="28"/>
+          <w:szCs w:val="28"/>
+        </w:rPr>
+        <w:t>программной</w:t>
+      </w:r>
+      <w:proofErr w:type="gramEnd"/>
+      <w:r>
+        <w:rPr>
+          <w:rFonts w:ascii="Times New Roman" w:hAnsi="Times New Roman" w:cs="Times New Roman"/>
+          <w:sz w:val="28"/>
+          <w:szCs w:val="28"/>
+        </w:rPr>
+        <w:t xml:space="preserve"> а также простое обучение пользователя, будет обеспечена удобная реализация хранения а также безопасность всех важных файлов посредством шифрования.</w:t>
       </w:r>
     </w:p>
     <w:p>
@@ -3573,8 +3574,8 @@
           <w:szCs w:val="28"/>
         </w:rPr>
       </w:pPr>
-      <w:bookmarkStart w:id="18" w:name="_Toc161594821"/>
-      <w:bookmarkEnd w:id="10"/>
+      <w:bookmarkStart w:id="16" w:name="_Toc161594821"/>
+      <w:bookmarkEnd w:id="9"/>
       <w:r>
         <w:rPr>
           <w:sz w:val="28"/>
@@ -3596,7 +3597,7 @@
         </w:rPr>
         <w:t xml:space="preserve"> Конструирование программы</w:t>
       </w:r>
-      <w:bookmarkEnd w:id="18"/>
+      <w:bookmarkEnd w:id="16"/>
     </w:p>
     <w:p>
       <w:pPr>
@@ -3619,7 +3620,7 @@
           <w:szCs w:val="28"/>
         </w:rPr>
       </w:pPr>
-      <w:bookmarkStart w:id="19" w:name="_Toc161594822"/>
+      <w:bookmarkStart w:id="17" w:name="_Toc161594822"/>
       <w:r>
         <w:rPr>
           <w:rFonts w:cs="Times New Roman"/>
@@ -3627,7 +3628,7 @@
         </w:rPr>
         <w:t>2.1 Описание модулей программы</w:t>
       </w:r>
-      <w:bookmarkEnd w:id="19"/>
+      <w:bookmarkEnd w:id="17"/>
     </w:p>
     <w:p>
       <w:pPr>
@@ -4628,37 +4629,6 @@
     <w:p>
       <w:pPr>
         <w:spacing w:after="0" w:line="276" w:lineRule="auto"/>
-        <w:ind w:firstLine="709"/>
-        <w:jc w:val="both"/>
-        <w:rPr>
-          <w:rFonts w:ascii="Times New Roman" w:hAnsi="Times New Roman" w:cs="Times New Roman"/>
-          <w:sz w:val="28"/>
-          <w:szCs w:val="28"/>
-        </w:rPr>
-      </w:pPr>
-      <w:r>
-        <w:rPr>
-          <w:rFonts w:ascii="Times New Roman" w:hAnsi="Times New Roman" w:cs="Times New Roman"/>
-          <w:sz w:val="28"/>
-          <w:szCs w:val="28"/>
-          <w:highlight w:val="magenta"/>
-        </w:rPr>
-        <w:t>Каждый из этих модулей играет важную роль в обеспечении возможностей программного средства для эффективного создания экзаменационных билетов.</w:t>
-      </w:r>
-    </w:p>
-    <w:p>
-      <w:pPr>
-        <w:spacing w:after="0" w:line="276" w:lineRule="auto"/>
-        <w:rPr>
-          <w:rFonts w:ascii="Times New Roman" w:hAnsi="Times New Roman" w:cs="Times New Roman"/>
-          <w:sz w:val="28"/>
-          <w:szCs w:val="28"/>
-        </w:rPr>
-      </w:pPr>
-    </w:p>
-    <w:p>
-      <w:pPr>
-        <w:spacing w:after="0" w:line="276" w:lineRule="auto"/>
         <w:rPr>
           <w:rFonts w:ascii="Times New Roman" w:hAnsi="Times New Roman" w:cs="Times New Roman"/>
           <w:sz w:val="28"/>
@@ -4675,7 +4645,7 @@
           <w:szCs w:val="28"/>
         </w:rPr>
       </w:pPr>
-      <w:bookmarkStart w:id="20" w:name="_Toc161594823"/>
+      <w:bookmarkStart w:id="18" w:name="_Toc161594823"/>
       <w:r>
         <w:rPr>
           <w:rFonts w:cs="Times New Roman"/>
@@ -4690,17 +4660,7 @@
         </w:rPr>
         <w:t>Выбор способа организации данных</w:t>
       </w:r>
-      <w:bookmarkEnd w:id="20"/>
-    </w:p>
-    <w:p>
-      <w:pPr>
-        <w:spacing w:after="0" w:line="276" w:lineRule="auto"/>
-        <w:rPr>
-          <w:rFonts w:ascii="Times New Roman" w:hAnsi="Times New Roman" w:cs="Times New Roman"/>
-          <w:sz w:val="28"/>
-          <w:szCs w:val="28"/>
-        </w:rPr>
-      </w:pPr>
+      <w:bookmarkEnd w:id="18"/>
     </w:p>
     <w:p>
       <w:pPr>
@@ -4722,7 +4682,6 @@
         <w:autoSpaceDN w:val="0"/>
         <w:adjustRightInd w:val="0"/>
         <w:spacing w:after="0" w:line="276" w:lineRule="auto"/>
-        <w:ind w:firstLine="709"/>
         <w:jc w:val="both"/>
         <w:rPr>
           <w:rFonts w:ascii="Times New Roman" w:hAnsi="Times New Roman" w:cs="Times New Roman"/>
@@ -4730,15 +4689,6 @@
           <w:szCs w:val="28"/>
         </w:rPr>
       </w:pPr>
-      <w:commentRangeStart w:id="21"/>
-      <w:r>
-        <w:rPr>
-          <w:rFonts w:ascii="Times New Roman" w:hAnsi="Times New Roman" w:cs="Times New Roman"/>
-          <w:sz w:val="28"/>
-          <w:szCs w:val="28"/>
-        </w:rPr>
-        <w:t>Хранение данных в программе для создания экзаменационных билетов происходит в виде файлов. Хранение данных таким способом обеспечивает сохранность информации между сеансами работы системы. Он гарантирует доступность данных даже после перезапуска программы и обеспечивает эффективное управление информацией о пользователях, тестах и рейтинге.</w:t>
-      </w:r>
     </w:p>
     <w:p>
       <w:pPr>
@@ -4760,21 +4710,23 @@
         <w:autoSpaceDN w:val="0"/>
         <w:adjustRightInd w:val="0"/>
         <w:spacing w:after="0" w:line="276" w:lineRule="auto"/>
-        <w:ind w:firstLine="709"/>
         <w:jc w:val="both"/>
-        <w:rPr>
-          <w:rFonts w:ascii="Times New Roman" w:hAnsi="Times New Roman" w:cs="Times New Roman"/>
-          <w:sz w:val="28"/>
-          <w:szCs w:val="28"/>
-        </w:rPr>
-      </w:pPr>
-      <w:r>
-        <w:rPr>
-          <w:rFonts w:ascii="Times New Roman" w:hAnsi="Times New Roman" w:cs="Times New Roman"/>
-          <w:sz w:val="28"/>
-          <w:szCs w:val="28"/>
-        </w:rPr>
-        <w:t>Для каждой категории данных, таких как тесты, пользователи и операции (экспорт), будет выделен отдельный файл или группа файлов. Каждый файл будет содержать структурированную информацию, организованную в определенном формате для удобства чтения и записи данных.</w:t>
+      </w:pPr>
+      <w:r>
+        <w:rPr>
+          <w:rFonts w:ascii="Times New Roman" w:hAnsi="Times New Roman" w:cs="Times New Roman"/>
+          <w:sz w:val="28"/>
+          <w:szCs w:val="28"/>
+        </w:rPr>
+        <w:t>При разработке программного обеспечения «Конструктов экзаменационных билетов» для удобного хранения и быстрого доступа была выбрана файловая структура хранения данных, где некоторые важные поля (например пароль пользователя) зашифрованы</w:t>
+      </w:r>
+      <w:r>
+        <w:rPr>
+          <w:rFonts w:ascii="Times New Roman" w:hAnsi="Times New Roman" w:cs="Times New Roman"/>
+          <w:sz w:val="28"/>
+          <w:szCs w:val="28"/>
+        </w:rPr>
+        <w:t xml:space="preserve"> обеспечения безопасности пользователей.</w:t>
       </w:r>
     </w:p>
     <w:p>
@@ -4797,7 +4749,6 @@
         <w:autoSpaceDN w:val="0"/>
         <w:adjustRightInd w:val="0"/>
         <w:spacing w:after="0" w:line="276" w:lineRule="auto"/>
-        <w:ind w:firstLine="709"/>
         <w:jc w:val="both"/>
         <w:rPr>
           <w:rFonts w:ascii="Times New Roman" w:hAnsi="Times New Roman" w:cs="Times New Roman"/>
@@ -4811,7 +4762,23 @@
           <w:sz w:val="28"/>
           <w:szCs w:val="28"/>
         </w:rPr>
-        <w:t>Данные будут храниться в текстовом или бинарном формате в файлах. Для простоты и удобства обработки, данные могут быть структурированы в формате CSV, JSON. Каждая строка файла может представлять отдельную запись, а разделители или иерархическая структура могут использоваться для организации данных.</w:t>
+        <w:t>Для реализации такого способа хранения данных было разработана следующая структура</w:t>
+      </w:r>
+      <w:r>
+        <w:rPr>
+          <w:rFonts w:ascii="Times New Roman" w:hAnsi="Times New Roman" w:cs="Times New Roman"/>
+          <w:sz w:val="28"/>
+          <w:szCs w:val="28"/>
+        </w:rPr>
+        <w:t xml:space="preserve"> файлов</w:t>
+      </w:r>
+      <w:r>
+        <w:rPr>
+          <w:rFonts w:ascii="Times New Roman" w:hAnsi="Times New Roman" w:cs="Times New Roman"/>
+          <w:sz w:val="28"/>
+          <w:szCs w:val="28"/>
+        </w:rPr>
+        <w:t>:</w:t>
       </w:r>
     </w:p>
     <w:p>
@@ -4834,7 +4801,6 @@
         <w:autoSpaceDN w:val="0"/>
         <w:adjustRightInd w:val="0"/>
         <w:spacing w:after="0" w:line="276" w:lineRule="auto"/>
-        <w:ind w:firstLine="709"/>
         <w:jc w:val="both"/>
         <w:rPr>
           <w:rFonts w:ascii="Times New Roman" w:hAnsi="Times New Roman" w:cs="Times New Roman"/>
@@ -4842,14 +4808,6 @@
           <w:szCs w:val="28"/>
         </w:rPr>
       </w:pPr>
-      <w:r>
-        <w:rPr>
-          <w:rFonts w:ascii="Times New Roman" w:hAnsi="Times New Roman" w:cs="Times New Roman"/>
-          <w:sz w:val="28"/>
-          <w:szCs w:val="28"/>
-        </w:rPr>
-        <w:t>Модуль управления данными будет отвечать за чтение и запись данных в соответствующие файлы. При запуске приложения, модуль будет загружать данные из файлов в оперативную память для работы с ними. Обновленные данные по пользователям, тестам и рейтингу будут сохраняться обратно в файлы для сохранности информации между сеансами работы приложения.</w:t>
-      </w:r>
     </w:p>
     <w:p>
       <w:pPr>
@@ -4871,7 +4829,6 @@
         <w:autoSpaceDN w:val="0"/>
         <w:adjustRightInd w:val="0"/>
         <w:spacing w:after="0" w:line="276" w:lineRule="auto"/>
-        <w:ind w:firstLine="709"/>
         <w:jc w:val="both"/>
         <w:rPr>
           <w:rFonts w:ascii="Times New Roman" w:hAnsi="Times New Roman" w:cs="Times New Roman"/>
@@ -4885,14 +4842,7 @@
           <w:sz w:val="28"/>
           <w:szCs w:val="28"/>
         </w:rPr>
-        <w:t>Такой подход к хранению данных в файлах обеспечивает удобство работы с информацией, сохранность данных при перезапуске приложения и простоту обработки информации в программе для обслуживания читателей в библиотеке.</w:t>
-      </w:r>
-      <w:commentRangeEnd w:id="21"/>
-      <w:r>
-        <w:rPr>
-          <w:rStyle w:val="ac"/>
-        </w:rPr>
-        <w:commentReference w:id="21"/>
+        <w:t>1 Усов Пароль 1</w:t>
       </w:r>
     </w:p>
     <w:p>
@@ -4928,255 +4878,25 @@
           <w:sz w:val="28"/>
           <w:szCs w:val="28"/>
         </w:rPr>
-        <w:t>……..</w:t>
-      </w:r>
-    </w:p>
-    <w:p>
-      <w:pPr>
-        <w:tabs>
-          <w:tab w:val="left" w:pos="560"/>
-          <w:tab w:val="left" w:pos="1120"/>
-          <w:tab w:val="left" w:pos="1680"/>
-          <w:tab w:val="left" w:pos="2240"/>
-          <w:tab w:val="left" w:pos="2800"/>
-          <w:tab w:val="left" w:pos="3360"/>
-          <w:tab w:val="left" w:pos="3920"/>
-          <w:tab w:val="left" w:pos="4480"/>
-          <w:tab w:val="left" w:pos="5040"/>
-          <w:tab w:val="left" w:pos="5600"/>
-          <w:tab w:val="left" w:pos="6160"/>
-          <w:tab w:val="left" w:pos="6720"/>
-        </w:tabs>
-        <w:autoSpaceDE w:val="0"/>
-        <w:autoSpaceDN w:val="0"/>
-        <w:adjustRightInd w:val="0"/>
-        <w:spacing w:after="0" w:line="276" w:lineRule="auto"/>
-        <w:jc w:val="both"/>
-        <w:rPr>
-          <w:rFonts w:ascii="Times New Roman" w:hAnsi="Times New Roman" w:cs="Times New Roman"/>
-          <w:sz w:val="28"/>
-          <w:szCs w:val="28"/>
-        </w:rPr>
-      </w:pPr>
-    </w:p>
-    <w:p>
-      <w:pPr>
-        <w:tabs>
-          <w:tab w:val="left" w:pos="560"/>
-          <w:tab w:val="left" w:pos="1120"/>
-          <w:tab w:val="left" w:pos="1680"/>
-          <w:tab w:val="left" w:pos="2240"/>
-          <w:tab w:val="left" w:pos="2800"/>
-          <w:tab w:val="left" w:pos="3360"/>
-          <w:tab w:val="left" w:pos="3920"/>
-          <w:tab w:val="left" w:pos="4480"/>
-          <w:tab w:val="left" w:pos="5040"/>
-          <w:tab w:val="left" w:pos="5600"/>
-          <w:tab w:val="left" w:pos="6160"/>
-          <w:tab w:val="left" w:pos="6720"/>
-        </w:tabs>
-        <w:autoSpaceDE w:val="0"/>
-        <w:autoSpaceDN w:val="0"/>
-        <w:adjustRightInd w:val="0"/>
-        <w:spacing w:after="0" w:line="276" w:lineRule="auto"/>
-        <w:jc w:val="both"/>
-        <w:rPr>
-          <w:rFonts w:ascii="Times New Roman" w:hAnsi="Times New Roman" w:cs="Times New Roman"/>
-          <w:sz w:val="28"/>
-          <w:szCs w:val="28"/>
-        </w:rPr>
-      </w:pPr>
-    </w:p>
-    <w:p>
-      <w:pPr>
-        <w:tabs>
-          <w:tab w:val="left" w:pos="560"/>
-          <w:tab w:val="left" w:pos="1120"/>
-          <w:tab w:val="left" w:pos="1680"/>
-          <w:tab w:val="left" w:pos="2240"/>
-          <w:tab w:val="left" w:pos="2800"/>
-          <w:tab w:val="left" w:pos="3360"/>
-          <w:tab w:val="left" w:pos="3920"/>
-          <w:tab w:val="left" w:pos="4480"/>
-          <w:tab w:val="left" w:pos="5040"/>
-          <w:tab w:val="left" w:pos="5600"/>
-          <w:tab w:val="left" w:pos="6160"/>
-          <w:tab w:val="left" w:pos="6720"/>
-        </w:tabs>
-        <w:autoSpaceDE w:val="0"/>
-        <w:autoSpaceDN w:val="0"/>
-        <w:adjustRightInd w:val="0"/>
-        <w:spacing w:after="0" w:line="276" w:lineRule="auto"/>
-        <w:jc w:val="both"/>
-      </w:pPr>
-      <w:r>
-        <w:rPr>
-          <w:rFonts w:ascii="Times New Roman" w:hAnsi="Times New Roman" w:cs="Times New Roman"/>
-          <w:sz w:val="28"/>
-          <w:szCs w:val="28"/>
-        </w:rPr>
-        <w:lastRenderedPageBreak/>
-        <w:t>При разработке программного обеспечения «Конструктов экзаменационных билетов» для удобного хранения и быстрого доступа была выбрана файловая структура хранения данных, где некоторые важные поля (например пароль пользователя) зашифрованы</w:t>
-      </w:r>
-      <w:r>
-        <w:rPr>
-          <w:rFonts w:ascii="Times New Roman" w:hAnsi="Times New Roman" w:cs="Times New Roman"/>
-          <w:sz w:val="28"/>
-          <w:szCs w:val="28"/>
-        </w:rPr>
-        <w:t xml:space="preserve"> обеспечения безопасности пользователей.</w:t>
-      </w:r>
-    </w:p>
-    <w:p>
-      <w:pPr>
-        <w:tabs>
-          <w:tab w:val="left" w:pos="560"/>
-          <w:tab w:val="left" w:pos="1120"/>
-          <w:tab w:val="left" w:pos="1680"/>
-          <w:tab w:val="left" w:pos="2240"/>
-          <w:tab w:val="left" w:pos="2800"/>
-          <w:tab w:val="left" w:pos="3360"/>
-          <w:tab w:val="left" w:pos="3920"/>
-          <w:tab w:val="left" w:pos="4480"/>
-          <w:tab w:val="left" w:pos="5040"/>
-          <w:tab w:val="left" w:pos="5600"/>
-          <w:tab w:val="left" w:pos="6160"/>
-          <w:tab w:val="left" w:pos="6720"/>
-        </w:tabs>
-        <w:autoSpaceDE w:val="0"/>
-        <w:autoSpaceDN w:val="0"/>
-        <w:adjustRightInd w:val="0"/>
-        <w:spacing w:after="0" w:line="276" w:lineRule="auto"/>
-        <w:jc w:val="both"/>
-        <w:rPr>
-          <w:rFonts w:ascii="Times New Roman" w:hAnsi="Times New Roman" w:cs="Times New Roman"/>
-          <w:sz w:val="28"/>
-          <w:szCs w:val="28"/>
-        </w:rPr>
-      </w:pPr>
-      <w:r>
-        <w:rPr>
-          <w:rFonts w:ascii="Times New Roman" w:hAnsi="Times New Roman" w:cs="Times New Roman"/>
-          <w:sz w:val="28"/>
-          <w:szCs w:val="28"/>
-        </w:rPr>
-        <w:t>Для реализации такого способа хранения данных было разработана следующая структура</w:t>
-      </w:r>
-      <w:r>
-        <w:rPr>
-          <w:rFonts w:ascii="Times New Roman" w:hAnsi="Times New Roman" w:cs="Times New Roman"/>
-          <w:sz w:val="28"/>
-          <w:szCs w:val="28"/>
-        </w:rPr>
-        <w:t xml:space="preserve"> файлов</w:t>
-      </w:r>
-      <w:r>
-        <w:rPr>
-          <w:rFonts w:ascii="Times New Roman" w:hAnsi="Times New Roman" w:cs="Times New Roman"/>
-          <w:sz w:val="28"/>
-          <w:szCs w:val="28"/>
-        </w:rPr>
-        <w:t>:</w:t>
-      </w:r>
-    </w:p>
-    <w:p>
-      <w:pPr>
-        <w:tabs>
-          <w:tab w:val="left" w:pos="560"/>
-          <w:tab w:val="left" w:pos="1120"/>
-          <w:tab w:val="left" w:pos="1680"/>
-          <w:tab w:val="left" w:pos="2240"/>
-          <w:tab w:val="left" w:pos="2800"/>
-          <w:tab w:val="left" w:pos="3360"/>
-          <w:tab w:val="left" w:pos="3920"/>
-          <w:tab w:val="left" w:pos="4480"/>
-          <w:tab w:val="left" w:pos="5040"/>
-          <w:tab w:val="left" w:pos="5600"/>
-          <w:tab w:val="left" w:pos="6160"/>
-          <w:tab w:val="left" w:pos="6720"/>
-        </w:tabs>
-        <w:autoSpaceDE w:val="0"/>
-        <w:autoSpaceDN w:val="0"/>
-        <w:adjustRightInd w:val="0"/>
-        <w:spacing w:after="0" w:line="276" w:lineRule="auto"/>
-        <w:jc w:val="both"/>
-        <w:rPr>
-          <w:rFonts w:ascii="Times New Roman" w:hAnsi="Times New Roman" w:cs="Times New Roman"/>
-          <w:sz w:val="28"/>
-          <w:szCs w:val="28"/>
-        </w:rPr>
-      </w:pPr>
-    </w:p>
-    <w:p>
-      <w:pPr>
-        <w:tabs>
-          <w:tab w:val="left" w:pos="560"/>
-          <w:tab w:val="left" w:pos="1120"/>
-          <w:tab w:val="left" w:pos="1680"/>
-          <w:tab w:val="left" w:pos="2240"/>
-          <w:tab w:val="left" w:pos="2800"/>
-          <w:tab w:val="left" w:pos="3360"/>
-          <w:tab w:val="left" w:pos="3920"/>
-          <w:tab w:val="left" w:pos="4480"/>
-          <w:tab w:val="left" w:pos="5040"/>
-          <w:tab w:val="left" w:pos="5600"/>
-          <w:tab w:val="left" w:pos="6160"/>
-          <w:tab w:val="left" w:pos="6720"/>
-        </w:tabs>
-        <w:autoSpaceDE w:val="0"/>
-        <w:autoSpaceDN w:val="0"/>
-        <w:adjustRightInd w:val="0"/>
-        <w:spacing w:after="0" w:line="276" w:lineRule="auto"/>
-        <w:jc w:val="both"/>
-        <w:rPr>
-          <w:rFonts w:ascii="Times New Roman" w:hAnsi="Times New Roman" w:cs="Times New Roman"/>
-          <w:sz w:val="28"/>
-          <w:szCs w:val="28"/>
-        </w:rPr>
-      </w:pPr>
-      <w:r>
-        <w:rPr>
-          <w:rFonts w:ascii="Times New Roman" w:hAnsi="Times New Roman" w:cs="Times New Roman"/>
-          <w:sz w:val="28"/>
-          <w:szCs w:val="28"/>
-        </w:rPr>
-        <w:t>1 Усов Пароль 1</w:t>
-      </w:r>
-    </w:p>
-    <w:p>
-      <w:pPr>
-        <w:tabs>
-          <w:tab w:val="left" w:pos="560"/>
-          <w:tab w:val="left" w:pos="1120"/>
-          <w:tab w:val="left" w:pos="1680"/>
-          <w:tab w:val="left" w:pos="2240"/>
-          <w:tab w:val="left" w:pos="2800"/>
-          <w:tab w:val="left" w:pos="3360"/>
-          <w:tab w:val="left" w:pos="3920"/>
-          <w:tab w:val="left" w:pos="4480"/>
-          <w:tab w:val="left" w:pos="5040"/>
-          <w:tab w:val="left" w:pos="5600"/>
-          <w:tab w:val="left" w:pos="6160"/>
-          <w:tab w:val="left" w:pos="6720"/>
-        </w:tabs>
-        <w:autoSpaceDE w:val="0"/>
-        <w:autoSpaceDN w:val="0"/>
-        <w:adjustRightInd w:val="0"/>
-        <w:spacing w:after="0" w:line="276" w:lineRule="auto"/>
-        <w:jc w:val="both"/>
-        <w:rPr>
-          <w:rFonts w:ascii="Times New Roman" w:hAnsi="Times New Roman" w:cs="Times New Roman"/>
-          <w:sz w:val="28"/>
-          <w:szCs w:val="28"/>
-        </w:rPr>
-      </w:pPr>
-      <w:r>
-        <w:rPr>
-          <w:rFonts w:ascii="Times New Roman" w:hAnsi="Times New Roman" w:cs="Times New Roman"/>
-          <w:sz w:val="28"/>
-          <w:szCs w:val="28"/>
-        </w:rPr>
-        <w:t>2 Кабариха Пароль1 2</w:t>
+        <w:t xml:space="preserve">2 </w:t>
+      </w:r>
+      <w:proofErr w:type="spellStart"/>
+      <w:r>
+        <w:rPr>
+          <w:rFonts w:ascii="Times New Roman" w:hAnsi="Times New Roman" w:cs="Times New Roman"/>
+          <w:sz w:val="28"/>
+          <w:szCs w:val="28"/>
+        </w:rPr>
+        <w:t>Кабариха</w:t>
+      </w:r>
+      <w:proofErr w:type="spellEnd"/>
+      <w:r>
+        <w:rPr>
+          <w:rFonts w:ascii="Times New Roman" w:hAnsi="Times New Roman" w:cs="Times New Roman"/>
+          <w:sz w:val="28"/>
+          <w:szCs w:val="28"/>
+        </w:rPr>
+        <w:t xml:space="preserve"> Пароль1 2</w:t>
       </w:r>
     </w:p>
     <w:p>
@@ -5629,7 +5349,7 @@
         </w:rPr>
         <w:t xml:space="preserve">……… описать файлы и </w:t>
       </w:r>
-      <w:commentRangeStart w:id="22"/>
+      <w:commentRangeStart w:id="19"/>
       <w:r>
         <w:rPr>
           <w:rFonts w:ascii="Times New Roman" w:hAnsi="Times New Roman" w:cs="Times New Roman"/>
@@ -5638,12 +5358,12 @@
         </w:rPr>
         <w:t>классы</w:t>
       </w:r>
-      <w:commentRangeEnd w:id="22"/>
+      <w:commentRangeEnd w:id="19"/>
       <w:r>
         <w:rPr>
           <w:rStyle w:val="ac"/>
         </w:rPr>
-        <w:commentReference w:id="22"/>
+        <w:commentReference w:id="19"/>
       </w:r>
     </w:p>
     <w:p>
@@ -5665,13 +5385,12 @@
           <w:szCs w:val="28"/>
         </w:rPr>
       </w:pPr>
-      <w:bookmarkStart w:id="23" w:name="_Toc161594824"/>
+      <w:bookmarkStart w:id="20" w:name="_Toc161594824"/>
       <w:r>
         <w:rPr>
           <w:rFonts w:cs="Times New Roman"/>
           <w:szCs w:val="28"/>
         </w:rPr>
-        <w:lastRenderedPageBreak/>
         <w:t xml:space="preserve">2.3 </w:t>
       </w:r>
       <w:r>
@@ -5681,7 +5400,7 @@
         </w:rPr>
         <w:t>Разработка перечня пользовательских функций программы</w:t>
       </w:r>
-      <w:bookmarkEnd w:id="23"/>
+      <w:bookmarkEnd w:id="20"/>
     </w:p>
     <w:p>
       <w:pPr>
@@ -5954,13 +5673,33 @@
                 <w:szCs w:val="28"/>
               </w:rPr>
             </w:pPr>
-            <w:r>
-              <w:rPr>
-                <w:rFonts w:ascii="Times New Roman" w:hAnsi="Times New Roman" w:cs="Times New Roman"/>
-                <w:sz w:val="28"/>
-                <w:szCs w:val="28"/>
-              </w:rPr>
-              <w:t>GetChoice()</w:t>
+            <w:proofErr w:type="spellStart"/>
+            <w:proofErr w:type="gramStart"/>
+            <w:r>
+              <w:rPr>
+                <w:rFonts w:ascii="Times New Roman" w:hAnsi="Times New Roman" w:cs="Times New Roman"/>
+                <w:sz w:val="28"/>
+                <w:szCs w:val="28"/>
+              </w:rPr>
+              <w:t>GetChoice</w:t>
+            </w:r>
+            <w:proofErr w:type="spellEnd"/>
+            <w:r>
+              <w:rPr>
+                <w:rFonts w:ascii="Times New Roman" w:hAnsi="Times New Roman" w:cs="Times New Roman"/>
+                <w:sz w:val="28"/>
+                <w:szCs w:val="28"/>
+              </w:rPr>
+              <w:t>(</w:t>
+            </w:r>
+            <w:proofErr w:type="gramEnd"/>
+            <w:r>
+              <w:rPr>
+                <w:rFonts w:ascii="Times New Roman" w:hAnsi="Times New Roman" w:cs="Times New Roman"/>
+                <w:sz w:val="28"/>
+                <w:szCs w:val="28"/>
+              </w:rPr>
+              <w:t>)</w:t>
             </w:r>
           </w:p>
         </w:tc>
@@ -6080,6 +5819,8 @@
                 <w:szCs w:val="28"/>
               </w:rPr>
             </w:pPr>
+            <w:proofErr w:type="spellStart"/>
+            <w:proofErr w:type="gramStart"/>
             <w:r>
               <w:rPr>
                 <w:rFonts w:ascii="Times New Roman" w:hAnsi="Times New Roman" w:cs="Times New Roman"/>
@@ -6087,8 +5828,19 @@
                 <w:szCs w:val="28"/>
                 <w:lang w:val="en-US"/>
               </w:rPr>
-              <w:t>CreateExamBilets(</w:t>
-            </w:r>
+              <w:t>CreateExamBilets</w:t>
+            </w:r>
+            <w:proofErr w:type="spellEnd"/>
+            <w:r>
+              <w:rPr>
+                <w:rFonts w:ascii="Times New Roman" w:hAnsi="Times New Roman" w:cs="Times New Roman"/>
+                <w:sz w:val="28"/>
+                <w:szCs w:val="28"/>
+                <w:lang w:val="en-US"/>
+              </w:rPr>
+              <w:t>(</w:t>
+            </w:r>
+            <w:proofErr w:type="gramEnd"/>
             <w:r>
               <w:rPr>
                 <w:rFonts w:ascii="Times New Roman" w:hAnsi="Times New Roman" w:cs="Times New Roman"/>
@@ -6151,6 +5903,7 @@
               </w:rPr>
               <w:t>_</w:t>
             </w:r>
+            <w:proofErr w:type="gramStart"/>
             <w:r>
               <w:rPr>
                 <w:rFonts w:ascii="Times New Roman" w:hAnsi="Times New Roman" w:cs="Times New Roman"/>
@@ -6166,7 +5919,16 @@
                 <w:sz w:val="28"/>
                 <w:szCs w:val="28"/>
               </w:rPr>
-              <w:t xml:space="preserve">  (количество вопросов в билете);</w:t>
+              <w:t xml:space="preserve">  (</w:t>
+            </w:r>
+            <w:proofErr w:type="gramEnd"/>
+            <w:r>
+              <w:rPr>
+                <w:rFonts w:ascii="Times New Roman" w:hAnsi="Times New Roman" w:cs="Times New Roman"/>
+                <w:sz w:val="28"/>
+                <w:szCs w:val="28"/>
+              </w:rPr>
+              <w:t>количество вопросов в билете);</w:t>
             </w:r>
           </w:p>
           <w:p>
@@ -6217,6 +5979,7 @@
               </w:rPr>
               <w:t>_</w:t>
             </w:r>
+            <w:proofErr w:type="spellStart"/>
             <w:r>
               <w:rPr>
                 <w:rFonts w:ascii="Times New Roman" w:hAnsi="Times New Roman" w:cs="Times New Roman"/>
@@ -6226,6 +5989,7 @@
               </w:rPr>
               <w:t>bilets</w:t>
             </w:r>
+            <w:proofErr w:type="spellEnd"/>
             <w:r>
               <w:rPr>
                 <w:rFonts w:ascii="Times New Roman" w:hAnsi="Times New Roman" w:cs="Times New Roman"/>
@@ -6307,13 +6071,33 @@
                 <w:szCs w:val="28"/>
               </w:rPr>
             </w:pPr>
-            <w:r>
-              <w:rPr>
-                <w:rFonts w:ascii="Times New Roman" w:hAnsi="Times New Roman" w:cs="Times New Roman"/>
-                <w:sz w:val="28"/>
-                <w:szCs w:val="28"/>
-              </w:rPr>
-              <w:t>EditTest()</w:t>
+            <w:proofErr w:type="spellStart"/>
+            <w:proofErr w:type="gramStart"/>
+            <w:r>
+              <w:rPr>
+                <w:rFonts w:ascii="Times New Roman" w:hAnsi="Times New Roman" w:cs="Times New Roman"/>
+                <w:sz w:val="28"/>
+                <w:szCs w:val="28"/>
+              </w:rPr>
+              <w:t>EditTest</w:t>
+            </w:r>
+            <w:proofErr w:type="spellEnd"/>
+            <w:r>
+              <w:rPr>
+                <w:rFonts w:ascii="Times New Roman" w:hAnsi="Times New Roman" w:cs="Times New Roman"/>
+                <w:sz w:val="28"/>
+                <w:szCs w:val="28"/>
+              </w:rPr>
+              <w:t>(</w:t>
+            </w:r>
+            <w:proofErr w:type="gramEnd"/>
+            <w:r>
+              <w:rPr>
+                <w:rFonts w:ascii="Times New Roman" w:hAnsi="Times New Roman" w:cs="Times New Roman"/>
+                <w:sz w:val="28"/>
+                <w:szCs w:val="28"/>
+              </w:rPr>
+              <w:t>)</w:t>
             </w:r>
           </w:p>
         </w:tc>
@@ -6352,6 +6136,7 @@
               </w:rPr>
               <w:t xml:space="preserve"> </w:t>
             </w:r>
+            <w:proofErr w:type="spellStart"/>
             <w:r>
               <w:rPr>
                 <w:rFonts w:ascii="Times New Roman" w:hAnsi="Times New Roman" w:cs="Times New Roman"/>
@@ -6361,6 +6146,7 @@
               </w:rPr>
               <w:t>myTest</w:t>
             </w:r>
+            <w:proofErr w:type="spellEnd"/>
             <w:r>
               <w:rPr>
                 <w:rFonts w:ascii="Times New Roman" w:hAnsi="Times New Roman" w:cs="Times New Roman"/>
@@ -6432,6 +6218,7 @@
                 <w:szCs w:val="28"/>
               </w:rPr>
             </w:pPr>
+            <w:proofErr w:type="gramStart"/>
             <w:r>
               <w:rPr>
                 <w:rFonts w:ascii="Times New Roman" w:hAnsi="Times New Roman" w:cs="Times New Roman"/>
@@ -6442,6 +6229,7 @@
               </w:rPr>
               <w:t>R</w:t>
             </w:r>
+            <w:proofErr w:type="spellStart"/>
             <w:r>
               <w:rPr>
                 <w:rFonts w:ascii="Times New Roman" w:hAnsi="Times New Roman" w:cs="Times New Roman"/>
@@ -6449,7 +6237,27 @@
                 <w:sz w:val="28"/>
                 <w:szCs w:val="28"/>
               </w:rPr>
-              <w:t>egister()</w:t>
+              <w:t>egister</w:t>
+            </w:r>
+            <w:proofErr w:type="spellEnd"/>
+            <w:r>
+              <w:rPr>
+                <w:rFonts w:ascii="Times New Roman" w:hAnsi="Times New Roman" w:cs="Times New Roman"/>
+                <w:iCs/>
+                <w:sz w:val="28"/>
+                <w:szCs w:val="28"/>
+              </w:rPr>
+              <w:t>(</w:t>
+            </w:r>
+            <w:proofErr w:type="gramEnd"/>
+            <w:r>
+              <w:rPr>
+                <w:rFonts w:ascii="Times New Roman" w:hAnsi="Times New Roman" w:cs="Times New Roman"/>
+                <w:iCs/>
+                <w:sz w:val="28"/>
+                <w:szCs w:val="28"/>
+              </w:rPr>
+              <w:t>)</w:t>
             </w:r>
           </w:p>
         </w:tc>
@@ -6645,6 +6453,7 @@
                 <w:szCs w:val="28"/>
               </w:rPr>
             </w:pPr>
+            <w:proofErr w:type="gramStart"/>
             <w:r>
               <w:rPr>
                 <w:rFonts w:ascii="Times New Roman" w:hAnsi="Times New Roman" w:cs="Times New Roman"/>
@@ -6655,6 +6464,7 @@
               </w:rPr>
               <w:t>L</w:t>
             </w:r>
+            <w:proofErr w:type="spellStart"/>
             <w:r>
               <w:rPr>
                 <w:rFonts w:ascii="Times New Roman" w:hAnsi="Times New Roman" w:cs="Times New Roman"/>
@@ -6662,7 +6472,27 @@
                 <w:sz w:val="28"/>
                 <w:szCs w:val="28"/>
               </w:rPr>
-              <w:t>ogin()</w:t>
+              <w:t>ogin</w:t>
+            </w:r>
+            <w:proofErr w:type="spellEnd"/>
+            <w:r>
+              <w:rPr>
+                <w:rFonts w:ascii="Times New Roman" w:hAnsi="Times New Roman" w:cs="Times New Roman"/>
+                <w:iCs/>
+                <w:sz w:val="28"/>
+                <w:szCs w:val="28"/>
+              </w:rPr>
+              <w:t>(</w:t>
+            </w:r>
+            <w:proofErr w:type="gramEnd"/>
+            <w:r>
+              <w:rPr>
+                <w:rFonts w:ascii="Times New Roman" w:hAnsi="Times New Roman" w:cs="Times New Roman"/>
+                <w:iCs/>
+                <w:sz w:val="28"/>
+                <w:szCs w:val="28"/>
+              </w:rPr>
+              <w:t>)</w:t>
             </w:r>
           </w:p>
         </w:tc>
@@ -6814,7 +6644,16 @@
                 <w:sz w:val="28"/>
                 <w:szCs w:val="28"/>
               </w:rPr>
-              <w:t>Проверяет введенные данные пользователя и разрешает доступ к определенным функциям программы.</w:t>
+              <w:t xml:space="preserve">Проверяет введенные данные пользователя и разрешает доступ к определенным </w:t>
+            </w:r>
+            <w:r>
+              <w:rPr>
+                <w:rFonts w:ascii="Times New Roman" w:hAnsi="Times New Roman" w:cs="Times New Roman"/>
+                <w:sz w:val="28"/>
+                <w:szCs w:val="28"/>
+              </w:rPr>
+              <w:lastRenderedPageBreak/>
+              <w:t>функциям программы.</w:t>
             </w:r>
           </w:p>
         </w:tc>
@@ -6861,6 +6700,8 @@
                 <w:lang w:val="en-US"/>
               </w:rPr>
             </w:pPr>
+            <w:proofErr w:type="spellStart"/>
+            <w:proofErr w:type="gramStart"/>
             <w:r>
               <w:rPr>
                 <w:rFonts w:ascii="Times New Roman" w:hAnsi="Times New Roman" w:cs="Times New Roman"/>
@@ -6870,6 +6711,7 @@
               </w:rPr>
               <w:t>Encrypt</w:t>
             </w:r>
+            <w:proofErr w:type="spellEnd"/>
             <w:r>
               <w:rPr>
                 <w:rFonts w:ascii="Times New Roman" w:hAnsi="Times New Roman" w:cs="Times New Roman"/>
@@ -6878,7 +6720,18 @@
                 <w:szCs w:val="28"/>
                 <w:lang w:val="en-US"/>
               </w:rPr>
-              <w:t>()</w:t>
+              <w:t>(</w:t>
+            </w:r>
+            <w:proofErr w:type="gramEnd"/>
+            <w:r>
+              <w:rPr>
+                <w:rFonts w:ascii="Times New Roman" w:hAnsi="Times New Roman" w:cs="Times New Roman"/>
+                <w:iCs/>
+                <w:sz w:val="28"/>
+                <w:szCs w:val="28"/>
+                <w:lang w:val="en-US"/>
+              </w:rPr>
+              <w:t>)</w:t>
             </w:r>
           </w:p>
         </w:tc>
@@ -6910,6 +6763,7 @@
               </w:rPr>
               <w:t>-</w:t>
             </w:r>
+            <w:proofErr w:type="spellStart"/>
             <w:r>
               <w:rPr>
                 <w:rFonts w:ascii="Times New Roman" w:hAnsi="Times New Roman" w:cs="Times New Roman"/>
@@ -6917,8 +6771,29 @@
                 <w:sz w:val="28"/>
                 <w:szCs w:val="28"/>
               </w:rPr>
-              <w:t>string password</w:t>
-            </w:r>
+              <w:t>string</w:t>
+            </w:r>
+            <w:proofErr w:type="spellEnd"/>
+            <w:r>
+              <w:rPr>
+                <w:rFonts w:ascii="Times New Roman" w:hAnsi="Times New Roman" w:cs="Times New Roman"/>
+                <w:iCs/>
+                <w:sz w:val="28"/>
+                <w:szCs w:val="28"/>
+              </w:rPr>
+              <w:t xml:space="preserve"> </w:t>
+            </w:r>
+            <w:proofErr w:type="spellStart"/>
+            <w:r>
+              <w:rPr>
+                <w:rFonts w:ascii="Times New Roman" w:hAnsi="Times New Roman" w:cs="Times New Roman"/>
+                <w:iCs/>
+                <w:sz w:val="28"/>
+                <w:szCs w:val="28"/>
+              </w:rPr>
+              <w:t>password</w:t>
+            </w:r>
+            <w:proofErr w:type="spellEnd"/>
             <w:r>
               <w:rPr>
                 <w:rFonts w:ascii="Times New Roman" w:hAnsi="Times New Roman" w:cs="Times New Roman"/>
@@ -7003,13 +6878,33 @@
                 <w:szCs w:val="28"/>
               </w:rPr>
             </w:pPr>
-            <w:r>
-              <w:rPr>
-                <w:rFonts w:ascii="Times New Roman" w:hAnsi="Times New Roman" w:cs="Times New Roman"/>
-                <w:sz w:val="28"/>
-                <w:szCs w:val="28"/>
-              </w:rPr>
-              <w:t>CreateTest()</w:t>
+            <w:proofErr w:type="spellStart"/>
+            <w:proofErr w:type="gramStart"/>
+            <w:r>
+              <w:rPr>
+                <w:rFonts w:ascii="Times New Roman" w:hAnsi="Times New Roman" w:cs="Times New Roman"/>
+                <w:sz w:val="28"/>
+                <w:szCs w:val="28"/>
+              </w:rPr>
+              <w:t>CreateTest</w:t>
+            </w:r>
+            <w:proofErr w:type="spellEnd"/>
+            <w:r>
+              <w:rPr>
+                <w:rFonts w:ascii="Times New Roman" w:hAnsi="Times New Roman" w:cs="Times New Roman"/>
+                <w:sz w:val="28"/>
+                <w:szCs w:val="28"/>
+              </w:rPr>
+              <w:t>(</w:t>
+            </w:r>
+            <w:proofErr w:type="gramEnd"/>
+            <w:r>
+              <w:rPr>
+                <w:rFonts w:ascii="Times New Roman" w:hAnsi="Times New Roman" w:cs="Times New Roman"/>
+                <w:sz w:val="28"/>
+                <w:szCs w:val="28"/>
+              </w:rPr>
+              <w:t>)</w:t>
             </w:r>
           </w:p>
         </w:tc>
@@ -7098,13 +6993,33 @@
                 <w:szCs w:val="28"/>
               </w:rPr>
             </w:pPr>
-            <w:r>
-              <w:rPr>
-                <w:rFonts w:ascii="Times New Roman" w:hAnsi="Times New Roman" w:cs="Times New Roman"/>
-                <w:sz w:val="28"/>
-                <w:szCs w:val="28"/>
-              </w:rPr>
-              <w:t>TryTest()</w:t>
+            <w:proofErr w:type="spellStart"/>
+            <w:proofErr w:type="gramStart"/>
+            <w:r>
+              <w:rPr>
+                <w:rFonts w:ascii="Times New Roman" w:hAnsi="Times New Roman" w:cs="Times New Roman"/>
+                <w:sz w:val="28"/>
+                <w:szCs w:val="28"/>
+              </w:rPr>
+              <w:t>TryTest</w:t>
+            </w:r>
+            <w:proofErr w:type="spellEnd"/>
+            <w:r>
+              <w:rPr>
+                <w:rFonts w:ascii="Times New Roman" w:hAnsi="Times New Roman" w:cs="Times New Roman"/>
+                <w:sz w:val="28"/>
+                <w:szCs w:val="28"/>
+              </w:rPr>
+              <w:t>(</w:t>
+            </w:r>
+            <w:proofErr w:type="gramEnd"/>
+            <w:r>
+              <w:rPr>
+                <w:rFonts w:ascii="Times New Roman" w:hAnsi="Times New Roman" w:cs="Times New Roman"/>
+                <w:sz w:val="28"/>
+                <w:szCs w:val="28"/>
+              </w:rPr>
+              <w:t>)</w:t>
             </w:r>
           </w:p>
         </w:tc>
@@ -7143,6 +7058,7 @@
               </w:rPr>
               <w:t xml:space="preserve"> </w:t>
             </w:r>
+            <w:proofErr w:type="spellStart"/>
             <w:r>
               <w:rPr>
                 <w:rFonts w:ascii="Times New Roman" w:hAnsi="Times New Roman" w:cs="Times New Roman"/>
@@ -7152,6 +7068,7 @@
               </w:rPr>
               <w:t>test</w:t>
             </w:r>
+            <w:proofErr w:type="spellEnd"/>
             <w:r>
               <w:rPr>
                 <w:rFonts w:ascii="Times New Roman" w:hAnsi="Times New Roman" w:cs="Times New Roman"/>
@@ -7225,6 +7142,8 @@
                 <w:lang w:val="en-US"/>
               </w:rPr>
             </w:pPr>
+            <w:proofErr w:type="spellStart"/>
+            <w:proofErr w:type="gramStart"/>
             <w:r>
               <w:rPr>
                 <w:rFonts w:ascii="Times New Roman" w:hAnsi="Times New Roman" w:cs="Times New Roman"/>
@@ -7232,7 +7151,27 @@
                 <w:szCs w:val="28"/>
                 <w:lang w:val="en-US"/>
               </w:rPr>
-              <w:t>ViewTest()</w:t>
+              <w:t>ViewTest</w:t>
+            </w:r>
+            <w:proofErr w:type="spellEnd"/>
+            <w:r>
+              <w:rPr>
+                <w:rFonts w:ascii="Times New Roman" w:hAnsi="Times New Roman" w:cs="Times New Roman"/>
+                <w:sz w:val="28"/>
+                <w:szCs w:val="28"/>
+                <w:lang w:val="en-US"/>
+              </w:rPr>
+              <w:t>(</w:t>
+            </w:r>
+            <w:proofErr w:type="gramEnd"/>
+            <w:r>
+              <w:rPr>
+                <w:rFonts w:ascii="Times New Roman" w:hAnsi="Times New Roman" w:cs="Times New Roman"/>
+                <w:sz w:val="28"/>
+                <w:szCs w:val="28"/>
+                <w:lang w:val="en-US"/>
+              </w:rPr>
+              <w:t>)</w:t>
             </w:r>
           </w:p>
         </w:tc>
@@ -7271,6 +7210,7 @@
               </w:rPr>
               <w:t xml:space="preserve"> </w:t>
             </w:r>
+            <w:proofErr w:type="spellStart"/>
             <w:r>
               <w:rPr>
                 <w:rFonts w:ascii="Times New Roman" w:hAnsi="Times New Roman" w:cs="Times New Roman"/>
@@ -7280,6 +7220,7 @@
               </w:rPr>
               <w:t>test</w:t>
             </w:r>
+            <w:proofErr w:type="spellEnd"/>
             <w:r>
               <w:rPr>
                 <w:rFonts w:ascii="Times New Roman" w:hAnsi="Times New Roman" w:cs="Times New Roman"/>
@@ -7353,6 +7294,8 @@
                 <w:lang w:val="en-US"/>
               </w:rPr>
             </w:pPr>
+            <w:proofErr w:type="spellStart"/>
+            <w:proofErr w:type="gramStart"/>
             <w:r>
               <w:rPr>
                 <w:rFonts w:ascii="Times New Roman" w:hAnsi="Times New Roman" w:cs="Times New Roman"/>
@@ -7360,7 +7303,27 @@
                 <w:szCs w:val="28"/>
                 <w:lang w:val="en-US"/>
               </w:rPr>
-              <w:t>EditUser()</w:t>
+              <w:t>EditUser</w:t>
+            </w:r>
+            <w:proofErr w:type="spellEnd"/>
+            <w:r>
+              <w:rPr>
+                <w:rFonts w:ascii="Times New Roman" w:hAnsi="Times New Roman" w:cs="Times New Roman"/>
+                <w:sz w:val="28"/>
+                <w:szCs w:val="28"/>
+                <w:lang w:val="en-US"/>
+              </w:rPr>
+              <w:t>(</w:t>
+            </w:r>
+            <w:proofErr w:type="gramEnd"/>
+            <w:r>
+              <w:rPr>
+                <w:rFonts w:ascii="Times New Roman" w:hAnsi="Times New Roman" w:cs="Times New Roman"/>
+                <w:sz w:val="28"/>
+                <w:szCs w:val="28"/>
+                <w:lang w:val="en-US"/>
+              </w:rPr>
+              <w:t>)</w:t>
             </w:r>
           </w:p>
         </w:tc>
@@ -7399,6 +7362,7 @@
               </w:rPr>
               <w:t xml:space="preserve"> </w:t>
             </w:r>
+            <w:proofErr w:type="spellStart"/>
             <w:r>
               <w:rPr>
                 <w:rFonts w:ascii="Times New Roman" w:hAnsi="Times New Roman" w:cs="Times New Roman"/>
@@ -7408,6 +7372,7 @@
               </w:rPr>
               <w:t>user</w:t>
             </w:r>
+            <w:proofErr w:type="spellEnd"/>
             <w:r>
               <w:rPr>
                 <w:rFonts w:ascii="Times New Roman" w:hAnsi="Times New Roman" w:cs="Times New Roman"/>
@@ -7481,6 +7446,8 @@
                 <w:lang w:val="en-US"/>
               </w:rPr>
             </w:pPr>
+            <w:proofErr w:type="spellStart"/>
+            <w:proofErr w:type="gramStart"/>
             <w:r>
               <w:rPr>
                 <w:rFonts w:ascii="Times New Roman" w:hAnsi="Times New Roman" w:cs="Times New Roman"/>
@@ -7488,7 +7455,27 @@
                 <w:szCs w:val="28"/>
                 <w:lang w:val="en-US"/>
               </w:rPr>
-              <w:t>EditRating()</w:t>
+              <w:t>EditRating</w:t>
+            </w:r>
+            <w:proofErr w:type="spellEnd"/>
+            <w:r>
+              <w:rPr>
+                <w:rFonts w:ascii="Times New Roman" w:hAnsi="Times New Roman" w:cs="Times New Roman"/>
+                <w:sz w:val="28"/>
+                <w:szCs w:val="28"/>
+                <w:lang w:val="en-US"/>
+              </w:rPr>
+              <w:t>(</w:t>
+            </w:r>
+            <w:proofErr w:type="gramEnd"/>
+            <w:r>
+              <w:rPr>
+                <w:rFonts w:ascii="Times New Roman" w:hAnsi="Times New Roman" w:cs="Times New Roman"/>
+                <w:sz w:val="28"/>
+                <w:szCs w:val="28"/>
+                <w:lang w:val="en-US"/>
+              </w:rPr>
+              <w:t>)</w:t>
             </w:r>
           </w:p>
         </w:tc>
@@ -7518,7 +7505,27 @@
                 <w:szCs w:val="28"/>
                 <w:lang w:val="en-US"/>
               </w:rPr>
-              <w:t>Test test (</w:t>
+              <w:t xml:space="preserve">Test </w:t>
+            </w:r>
+            <w:proofErr w:type="spellStart"/>
+            <w:r>
+              <w:rPr>
+                <w:rFonts w:ascii="Times New Roman" w:hAnsi="Times New Roman" w:cs="Times New Roman"/>
+                <w:sz w:val="28"/>
+                <w:szCs w:val="28"/>
+                <w:lang w:val="en-US"/>
+              </w:rPr>
+              <w:t>test</w:t>
+            </w:r>
+            <w:proofErr w:type="spellEnd"/>
+            <w:r>
+              <w:rPr>
+                <w:rFonts w:ascii="Times New Roman" w:hAnsi="Times New Roman" w:cs="Times New Roman"/>
+                <w:sz w:val="28"/>
+                <w:szCs w:val="28"/>
+                <w:lang w:val="en-US"/>
+              </w:rPr>
+              <w:t xml:space="preserve"> (</w:t>
             </w:r>
             <w:r>
               <w:rPr>
@@ -7601,6 +7608,7 @@
                 <w:lang w:val="en-US"/>
               </w:rPr>
             </w:pPr>
+            <w:proofErr w:type="gramStart"/>
             <w:r>
               <w:rPr>
                 <w:rFonts w:ascii="Times New Roman" w:hAnsi="Times New Roman" w:cs="Times New Roman"/>
@@ -7608,7 +7616,17 @@
                 <w:szCs w:val="28"/>
                 <w:lang w:val="en-US"/>
               </w:rPr>
-              <w:t>Sort()</w:t>
+              <w:t>Sort(</w:t>
+            </w:r>
+            <w:proofErr w:type="gramEnd"/>
+            <w:r>
+              <w:rPr>
+                <w:rFonts w:ascii="Times New Roman" w:hAnsi="Times New Roman" w:cs="Times New Roman"/>
+                <w:sz w:val="28"/>
+                <w:szCs w:val="28"/>
+                <w:lang w:val="en-US"/>
+              </w:rPr>
+              <w:t>)</w:t>
             </w:r>
           </w:p>
         </w:tc>
@@ -7716,71 +7734,71 @@
           <w:szCs w:val="28"/>
         </w:rPr>
       </w:pPr>
-      <w:commentRangeStart w:id="24"/>
-      <w:commentRangeEnd w:id="24"/>
+      <w:commentRangeStart w:id="21"/>
+      <w:commentRangeEnd w:id="21"/>
       <w:r>
         <w:rPr>
           <w:rStyle w:val="ac"/>
         </w:rPr>
-        <w:commentReference w:id="24"/>
-      </w:r>
-    </w:p>
-    <w:p>
-      <w:pPr>
-        <w:spacing w:after="0" w:line="276" w:lineRule="auto"/>
-        <w:rPr>
-          <w:rFonts w:ascii="Times New Roman" w:hAnsi="Times New Roman" w:cs="Times New Roman"/>
-          <w:sz w:val="28"/>
-          <w:szCs w:val="28"/>
-        </w:rPr>
-      </w:pPr>
-    </w:p>
-    <w:p>
-      <w:pPr>
-        <w:spacing w:after="0" w:line="276" w:lineRule="auto"/>
-        <w:rPr>
-          <w:rFonts w:ascii="Times New Roman" w:hAnsi="Times New Roman" w:cs="Times New Roman"/>
-          <w:sz w:val="28"/>
-          <w:szCs w:val="28"/>
-        </w:rPr>
-      </w:pPr>
-    </w:p>
-    <w:p>
-      <w:pPr>
-        <w:spacing w:after="0" w:line="276" w:lineRule="auto"/>
-        <w:rPr>
-          <w:rFonts w:ascii="Times New Roman" w:hAnsi="Times New Roman" w:cs="Times New Roman"/>
-          <w:sz w:val="28"/>
-          <w:szCs w:val="28"/>
-        </w:rPr>
-      </w:pPr>
-    </w:p>
-    <w:p>
-      <w:pPr>
-        <w:spacing w:after="0" w:line="276" w:lineRule="auto"/>
-        <w:rPr>
-          <w:rFonts w:ascii="Times New Roman" w:hAnsi="Times New Roman" w:cs="Times New Roman"/>
-          <w:sz w:val="28"/>
-          <w:szCs w:val="28"/>
-        </w:rPr>
-      </w:pPr>
-    </w:p>
-    <w:p>
-      <w:pPr>
-        <w:spacing w:after="0" w:line="276" w:lineRule="auto"/>
-        <w:rPr>
-          <w:rFonts w:ascii="Times New Roman" w:hAnsi="Times New Roman" w:cs="Times New Roman"/>
-          <w:sz w:val="28"/>
-          <w:szCs w:val="28"/>
-        </w:rPr>
-      </w:pPr>
-      <w:commentRangeStart w:id="25"/>
-      <w:commentRangeEnd w:id="25"/>
+        <w:commentReference w:id="21"/>
+      </w:r>
+    </w:p>
+    <w:p>
+      <w:pPr>
+        <w:spacing w:after="0" w:line="276" w:lineRule="auto"/>
+        <w:rPr>
+          <w:rFonts w:ascii="Times New Roman" w:hAnsi="Times New Roman" w:cs="Times New Roman"/>
+          <w:sz w:val="28"/>
+          <w:szCs w:val="28"/>
+        </w:rPr>
+      </w:pPr>
+    </w:p>
+    <w:p>
+      <w:pPr>
+        <w:spacing w:after="0" w:line="276" w:lineRule="auto"/>
+        <w:rPr>
+          <w:rFonts w:ascii="Times New Roman" w:hAnsi="Times New Roman" w:cs="Times New Roman"/>
+          <w:sz w:val="28"/>
+          <w:szCs w:val="28"/>
+        </w:rPr>
+      </w:pPr>
+    </w:p>
+    <w:p>
+      <w:pPr>
+        <w:spacing w:after="0" w:line="276" w:lineRule="auto"/>
+        <w:rPr>
+          <w:rFonts w:ascii="Times New Roman" w:hAnsi="Times New Roman" w:cs="Times New Roman"/>
+          <w:sz w:val="28"/>
+          <w:szCs w:val="28"/>
+        </w:rPr>
+      </w:pPr>
+    </w:p>
+    <w:p>
+      <w:pPr>
+        <w:spacing w:after="0" w:line="276" w:lineRule="auto"/>
+        <w:rPr>
+          <w:rFonts w:ascii="Times New Roman" w:hAnsi="Times New Roman" w:cs="Times New Roman"/>
+          <w:sz w:val="28"/>
+          <w:szCs w:val="28"/>
+        </w:rPr>
+      </w:pPr>
+    </w:p>
+    <w:p>
+      <w:pPr>
+        <w:spacing w:after="0" w:line="276" w:lineRule="auto"/>
+        <w:rPr>
+          <w:rFonts w:ascii="Times New Roman" w:hAnsi="Times New Roman" w:cs="Times New Roman"/>
+          <w:sz w:val="28"/>
+          <w:szCs w:val="28"/>
+        </w:rPr>
+      </w:pPr>
+      <w:commentRangeStart w:id="22"/>
+      <w:commentRangeEnd w:id="22"/>
       <w:r>
         <w:rPr>
           <w:rStyle w:val="ac"/>
         </w:rPr>
-        <w:commentReference w:id="25"/>
+        <w:commentReference w:id="22"/>
       </w:r>
     </w:p>
     <w:sectPr>
@@ -7858,7 +7876,7 @@
       </w:r>
     </w:p>
   </w:comment>
-  <w:comment w:id="5" w:author="I will fight" w:date="2024-03-16T18:29:00Z" w:initials="Iwf">
+  <w:comment w:id="5" w:author="I will fight" w:date="2024-03-16T18:28:00Z" w:initials="Iwf">
     <w:p>
       <w:pPr>
         <w:pStyle w:val="ad"/>
@@ -7870,11 +7888,16 @@
         <w:annotationRef/>
       </w:r>
       <w:r>
-        <w:t>Выравнивание?</w:t>
-      </w:r>
+        <w:t xml:space="preserve">Тире –, а не - </w:t>
+      </w:r>
+    </w:p>
+    <w:p>
+      <w:pPr>
+        <w:pStyle w:val="ad"/>
+      </w:pPr>
     </w:p>
   </w:comment>
-  <w:comment w:id="6" w:author="I will fight" w:date="2024-03-16T18:28:00Z" w:initials="Iwf">
+  <w:comment w:id="6" w:author="I will fight" w:date="2024-03-16T18:29:00Z" w:initials="Iwf">
     <w:p>
       <w:pPr>
         <w:pStyle w:val="ad"/>
@@ -7886,13 +7909,8 @@
         <w:annotationRef/>
       </w:r>
       <w:r>
-        <w:t xml:space="preserve">Тире –, а не - </w:t>
-      </w:r>
-    </w:p>
-    <w:p>
-      <w:pPr>
-        <w:pStyle w:val="ad"/>
-      </w:pPr>
+        <w:t>Это как? В космос смогу полететь? Или кофе себе заварить?</w:t>
+      </w:r>
     </w:p>
   </w:comment>
   <w:comment w:id="7" w:author="I will fight" w:date="2024-03-16T18:29:00Z" w:initials="Iwf">
@@ -7907,11 +7925,11 @@
         <w:annotationRef/>
       </w:r>
       <w:r>
-        <w:t>Это как? В космос смогу полететь? Или кофе себе заварить?</w:t>
+        <w:t>Списки не по СТП</w:t>
       </w:r>
     </w:p>
   </w:comment>
-  <w:comment w:id="8" w:author="I will fight" w:date="2024-03-16T18:29:00Z" w:initials="Iwf">
+  <w:comment w:id="11" w:author="Alex Usov" w:date="2024-03-23T13:50:00Z" w:initials="AU">
     <w:p>
       <w:pPr>
         <w:pStyle w:val="ad"/>
@@ -7923,11 +7941,11 @@
         <w:annotationRef/>
       </w:r>
       <w:r>
-        <w:t>Списки не по СТП</w:t>
+        <w:t>переписал</w:t>
       </w:r>
     </w:p>
   </w:comment>
-  <w:comment w:id="13" w:author="I will fight" w:date="2024-03-16T18:32:00Z" w:initials="Iwf">
+  <w:comment w:id="15" w:author="Alex Usov" w:date="2024-03-19T14:49:00Z" w:initials="AU">
     <w:p>
       <w:pPr>
         <w:pStyle w:val="ad"/>
@@ -7939,11 +7957,11 @@
         <w:annotationRef/>
       </w:r>
       <w:r>
-        <w:t>Ого, Я бы посмотрел</w:t>
+        <w:t>Написать нефункциональные требования</w:t>
       </w:r>
     </w:p>
   </w:comment>
-  <w:comment w:id="12" w:author="Alex Usov" w:date="2024-03-19T17:43:00Z" w:initials="AU">
+  <w:comment w:id="19" w:author="Alex Usov" w:date="2024-03-19T14:48:00Z" w:initials="AU">
     <w:p>
       <w:pPr>
         <w:pStyle w:val="ad"/>
@@ -7955,11 +7973,11 @@
         <w:annotationRef/>
       </w:r>
       <w:r>
-        <w:t>откорректировать</w:t>
+        <w:t>Описать файлы и классы и переписать весь модуль</w:t>
       </w:r>
     </w:p>
   </w:comment>
-  <w:comment w:id="17" w:author="Alex Usov" w:date="2024-03-19T14:49:00Z" w:initials="AU">
+  <w:comment w:id="21" w:author="Alex Usov" w:date="2024-03-19T14:48:00Z" w:initials="AU">
     <w:p>
       <w:pPr>
         <w:pStyle w:val="ad"/>
@@ -7971,65 +7989,17 @@
         <w:annotationRef/>
       </w:r>
       <w:r>
-        <w:t>Написать нефункциональные требования</w:t>
+        <w:t>Дописать функции</w:t>
+      </w:r>
+      <w:r>
+        <w:t xml:space="preserve">: </w:t>
+      </w:r>
+      <w:r>
+        <w:t>сортировка</w:t>
       </w:r>
     </w:p>
   </w:comment>
-  <w:comment w:id="21" w:author="Alex Usov" w:date="2024-03-19T16:04:00Z" w:initials="AU">
-    <w:p>
-      <w:pPr>
-        <w:pStyle w:val="ad"/>
-      </w:pPr>
-      <w:r>
-        <w:rPr>
-          <w:rStyle w:val="ac"/>
-        </w:rPr>
-        <w:annotationRef/>
-      </w:r>
-      <w:r>
-        <w:t>копипаст</w:t>
-      </w:r>
-    </w:p>
-  </w:comment>
-  <w:comment w:id="22" w:author="Alex Usov" w:date="2024-03-19T14:48:00Z" w:initials="AU">
-    <w:p>
-      <w:pPr>
-        <w:pStyle w:val="ad"/>
-      </w:pPr>
-      <w:r>
-        <w:rPr>
-          <w:rStyle w:val="ac"/>
-        </w:rPr>
-        <w:annotationRef/>
-      </w:r>
-      <w:r>
-        <w:t>Описать файлы и классы и переписать весь модуль</w:t>
-      </w:r>
-    </w:p>
-  </w:comment>
-  <w:comment w:id="24" w:author="Alex Usov" w:date="2024-03-19T14:48:00Z" w:initials="AU">
-    <w:p>
-      <w:pPr>
-        <w:pStyle w:val="ad"/>
-      </w:pPr>
-      <w:r>
-        <w:rPr>
-          <w:rStyle w:val="ac"/>
-        </w:rPr>
-        <w:annotationRef/>
-      </w:r>
-      <w:r>
-        <w:t>Дописать функции</w:t>
-      </w:r>
-      <w:r>
-        <w:t xml:space="preserve">: </w:t>
-      </w:r>
-      <w:r>
-        <w:t>сортировка</w:t>
-      </w:r>
-    </w:p>
-  </w:comment>
-  <w:comment w:id="25" w:author="Alex Usov" w:date="2024-03-19T15:04:00Z" w:initials="AU">
+  <w:comment w:id="22" w:author="Alex Usov" w:date="2024-03-19T15:04:00Z" w:initials="AU">
     <w:p>
       <w:pPr>
         <w:pStyle w:val="ad"/>
@@ -8075,14 +8045,11 @@
   <w15:commentEx w15:paraId="35BEDD5E" w15:done="0"/>
   <w15:commentEx w15:paraId="66164138" w15:done="1"/>
   <w15:commentEx w15:paraId="01E70E08" w15:done="1"/>
-  <w15:commentEx w15:paraId="77D5EBEA" w15:done="1"/>
   <w15:commentEx w15:paraId="353B7867" w15:done="1"/>
   <w15:commentEx w15:paraId="24A9EF9A" w15:done="1"/>
   <w15:commentEx w15:paraId="2AF613A8" w15:done="1"/>
-  <w15:commentEx w15:paraId="3685A367" w15:done="1"/>
-  <w15:commentEx w15:paraId="7834E132" w15:done="0"/>
+  <w15:commentEx w15:paraId="4F180F1D" w15:done="0"/>
   <w15:commentEx w15:paraId="3D603975" w15:done="0"/>
-  <w15:commentEx w15:paraId="022AEDD2" w15:done="0"/>
   <w15:commentEx w15:paraId="45E90E1E" w15:done="0"/>
   <w15:commentEx w15:paraId="2877B9D7" w15:done="1"/>
   <w15:commentEx w15:paraId="148F47CC" w15:done="0"/>
@@ -8092,9 +8059,8 @@
 <file path=word/commentsExtensible.xml><?xml version="1.0" encoding="utf-8"?>
 <w16cex:commentsExtensible xmlns:wpc="http://schemas.microsoft.com/office/word/2010/wordprocessingCanvas" xmlns:cx="http://schemas.microsoft.com/office/drawing/2014/chartex" xmlns:cx1="http://schemas.microsoft.com/office/drawing/2015/9/8/chartex" xmlns:cx2="http://schemas.microsoft.com/office/drawing/2015/10/21/chartex" xmlns:cx3="http://schemas.microsoft.com/office/drawing/2016/5/9/chartex" xmlns:cx4="http://schemas.microsoft.com/office/drawing/2016/5/10/chartex" xmlns:cx5="http://schemas.microsoft.com/office/drawing/2016/5/11/chartex" xmlns:cx6="http://schemas.microsoft.com/office/drawing/2016/5/12/chartex" xmlns:cx7="http://schemas.microsoft.com/office/drawing/2016/5/13/chartex" xmlns:cx8="http://schemas.microsoft.com/office/drawing/2016/5/14/chartex" xmlns:mc="http://schemas.openxmlformats.org/markup-compatibility/2006" xmlns:aink="http://schemas.microsoft.com/office/drawing/2016/ink" xmlns:am3d="http://schemas.microsoft.com/office/drawing/2017/model3d" xmlns:o="urn:schemas-microsoft-com:office:office" xmlns:r="http://schemas.openxmlformats.org/officeDocument/2006/relationships" xmlns:m="http://schemas.openxmlformats.org/officeDocument/2006/math" xmlns:v="urn:schemas-microsoft-com:vml" xmlns:wp14="http://schemas.microsoft.com/office/word/2010/wordprocessingDrawing" xmlns:wp="http://schemas.openxmlformats.org/drawingml/2006/wordprocessingDrawing" xmlns:w10="urn:schemas-microsoft-com:office:word" xmlns:w="http://schemas.openxmlformats.org/wordprocessingml/2006/main" xmlns:w14="http://schemas.microsoft.com/office/word/2010/wordml" xmlns:w15="http://schemas.microsoft.com/office/word/2012/wordml" xmlns:w16cex="http://schemas.microsoft.com/office/word/2018/wordml/cex" xmlns:w16cid="http://schemas.microsoft.com/office/word/2016/wordml/cid" xmlns:w16="http://schemas.microsoft.com/office/word/2018/wordml" xmlns:w16sdtdh="http://schemas.microsoft.com/office/word/2020/wordml/sdtdatahash" xmlns:w16se="http://schemas.microsoft.com/office/word/2015/wordml/symex" xmlns:wpg="http://schemas.microsoft.com/office/word/2010/wordprocessingGroup" xmlns:wpi="http://schemas.microsoft.com/office/word/2010/wordprocessingInk" xmlns:wne="http://schemas.microsoft.com/office/word/2006/wordml" xmlns:wps="http://schemas.microsoft.com/office/word/2010/wordprocessingShape" mc:Ignorable="w14 w15 w16se w16cid w16 w16cex w16sdtdh wp14">
   <w16cex:commentExtensible w16cex:durableId="29A429FD" w16cex:dateUtc="2024-03-19T12:13:00Z"/>
-  <w16cex:commentExtensible w16cex:durableId="29A44D53" w16cex:dateUtc="2024-03-19T14:43:00Z"/>
+  <w16cex:commentExtensible w16cex:durableId="29A95CC0" w16cex:dateUtc="2024-03-23T10:50:00Z"/>
   <w16cex:commentExtensible w16cex:durableId="29A4246B" w16cex:dateUtc="2024-03-19T11:49:00Z"/>
-  <w16cex:commentExtensible w16cex:durableId="29A435F4" w16cex:dateUtc="2024-03-19T13:04:00Z"/>
   <w16cex:commentExtensible w16cex:durableId="29A42458" w16cex:dateUtc="2024-03-19T11:48:00Z"/>
   <w16cex:commentExtensible w16cex:durableId="29A4243E" w16cex:dateUtc="2024-03-19T11:48:00Z"/>
   <w16cex:commentExtensible w16cex:durableId="29A427E7" w16cex:dateUtc="2024-03-19T12:04:00Z"/>
@@ -8107,14 +8073,11 @@
   <w16cid:commentId w16cid:paraId="35BEDD5E" w16cid:durableId="29A429FD"/>
   <w16cid:commentId w16cid:paraId="66164138" w16cid:durableId="29A1A92B"/>
   <w16cid:commentId w16cid:paraId="01E70E08" w16cid:durableId="29A1A92C"/>
-  <w16cid:commentId w16cid:paraId="77D5EBEA" w16cid:durableId="29A1A92D"/>
   <w16cid:commentId w16cid:paraId="353B7867" w16cid:durableId="29A1A92E"/>
   <w16cid:commentId w16cid:paraId="24A9EF9A" w16cid:durableId="29A1A92F"/>
   <w16cid:commentId w16cid:paraId="2AF613A8" w16cid:durableId="29A1A932"/>
-  <w16cid:commentId w16cid:paraId="3685A367" w16cid:durableId="29A1A936"/>
-  <w16cid:commentId w16cid:paraId="7834E132" w16cid:durableId="29A44D53"/>
+  <w16cid:commentId w16cid:paraId="4F180F1D" w16cid:durableId="29A95CC0"/>
   <w16cid:commentId w16cid:paraId="3D603975" w16cid:durableId="29A4246B"/>
-  <w16cid:commentId w16cid:paraId="022AEDD2" w16cid:durableId="29A435F4"/>
   <w16cid:commentId w16cid:paraId="45E90E1E" w16cid:durableId="29A42458"/>
   <w16cid:commentId w16cid:paraId="2877B9D7" w16cid:durableId="29A4243E"/>
   <w16cid:commentId w16cid:paraId="148F47CC" w16cid:durableId="29A427E7"/>
@@ -9962,6 +9925,7 @@
   <w:style w:type="character" w:default="1" w:styleId="a0">
     <w:name w:val="Default Paragraph Font"/>
     <w:uiPriority w:val="1"/>
+    <w:semiHidden/>
     <w:unhideWhenUsed/>
   </w:style>
   <w:style w:type="table" w:default="1" w:styleId="a1">

</xml_diff>

<commit_message>
cheate a sorting function and fix the array memory problem
</commit_message>
<xml_diff>
--- a/Diagrams/Усов_ПЗ.docx
+++ b/Diagrams/Усов_ПЗ.docx
@@ -2916,11 +2916,13 @@
           <w:sz w:val="28"/>
           <w:szCs w:val="28"/>
         </w:rPr>
-        <w:t>Взаимодействие всех ролей и функций показаны на «</w:t>
-      </w:r>
-      <w:r>
-        <w:rPr>
-          <w:rFonts w:ascii="Times New Roman" w:hAnsi="Times New Roman" w:cs="Times New Roman"/>
+        <w:t xml:space="preserve">Взаимодействие всех ролей и функций показаны на </w:t>
+      </w:r>
+      <w:r>
+        <w:rPr>
+          <w:rFonts w:ascii="Times New Roman" w:hAnsi="Times New Roman" w:cs="Times New Roman"/>
+          <w:i/>
+          <w:iCs/>
           <w:sz w:val="28"/>
           <w:szCs w:val="28"/>
           <w:lang w:val="en-US"/>
@@ -2930,27 +2932,31 @@
       <w:r>
         <w:rPr>
           <w:rFonts w:ascii="Times New Roman" w:hAnsi="Times New Roman" w:cs="Times New Roman"/>
+          <w:i/>
+          <w:iCs/>
+          <w:sz w:val="28"/>
+          <w:szCs w:val="28"/>
+        </w:rPr>
+        <w:t>-</w:t>
+      </w:r>
+      <w:r>
+        <w:rPr>
+          <w:rFonts w:ascii="Times New Roman" w:hAnsi="Times New Roman" w:cs="Times New Roman"/>
+          <w:i/>
+          <w:iCs/>
+          <w:sz w:val="28"/>
+          <w:szCs w:val="28"/>
+          <w:lang w:val="en-US"/>
+        </w:rPr>
+        <w:t>case</w:t>
+      </w:r>
+      <w:r>
+        <w:rPr>
+          <w:rFonts w:ascii="Times New Roman" w:hAnsi="Times New Roman" w:cs="Times New Roman"/>
           <w:sz w:val="28"/>
           <w:szCs w:val="28"/>
         </w:rPr>
         <w:t xml:space="preserve"> </w:t>
-      </w:r>
-      <w:r>
-        <w:rPr>
-          <w:rFonts w:ascii="Times New Roman" w:hAnsi="Times New Roman" w:cs="Times New Roman"/>
-          <w:sz w:val="28"/>
-          <w:szCs w:val="28"/>
-          <w:lang w:val="en-US"/>
-        </w:rPr>
-        <w:t>case</w:t>
-      </w:r>
-      <w:r>
-        <w:rPr>
-          <w:rFonts w:ascii="Times New Roman" w:hAnsi="Times New Roman" w:cs="Times New Roman"/>
-          <w:sz w:val="28"/>
-          <w:szCs w:val="28"/>
-        </w:rPr>
-        <w:t xml:space="preserve">» </w:t>
       </w:r>
       <w:r>
         <w:rPr>
@@ -3055,17 +3061,30 @@
           <w:szCs w:val="28"/>
         </w:rPr>
       </w:pPr>
-      <w:r>
-        <w:rPr>
-          <w:rFonts w:ascii="Times New Roman" w:hAnsi="Times New Roman" w:cs="Times New Roman"/>
-          <w:sz w:val="28"/>
-          <w:szCs w:val="28"/>
-        </w:rPr>
-        <w:t>Рисунок 1.1 – «</w:t>
-      </w:r>
-      <w:r>
-        <w:rPr>
-          <w:rFonts w:ascii="Times New Roman" w:hAnsi="Times New Roman" w:cs="Times New Roman"/>
+    </w:p>
+    <w:p>
+      <w:pPr>
+        <w:spacing w:after="0" w:line="276" w:lineRule="auto"/>
+        <w:jc w:val="center"/>
+        <w:rPr>
+          <w:rFonts w:ascii="Times New Roman" w:hAnsi="Times New Roman" w:cs="Times New Roman"/>
+          <w:sz w:val="28"/>
+          <w:szCs w:val="28"/>
+        </w:rPr>
+      </w:pPr>
+      <w:r>
+        <w:rPr>
+          <w:rFonts w:ascii="Times New Roman" w:hAnsi="Times New Roman" w:cs="Times New Roman"/>
+          <w:sz w:val="28"/>
+          <w:szCs w:val="28"/>
+        </w:rPr>
+        <w:t xml:space="preserve">Рисунок 1.1 – </w:t>
+      </w:r>
+      <w:r>
+        <w:rPr>
+          <w:rFonts w:ascii="Times New Roman" w:hAnsi="Times New Roman" w:cs="Times New Roman"/>
+          <w:i/>
+          <w:iCs/>
           <w:sz w:val="28"/>
           <w:szCs w:val="28"/>
           <w:lang w:val="en-US"/>
@@ -3075,18 +3094,23 @@
       <w:r>
         <w:rPr>
           <w:rFonts w:ascii="Times New Roman" w:hAnsi="Times New Roman" w:cs="Times New Roman"/>
-          <w:sz w:val="28"/>
-          <w:szCs w:val="28"/>
-        </w:rPr>
-        <w:t xml:space="preserve"> </w:t>
-      </w:r>
-      <w:r>
-        <w:rPr>
-          <w:rFonts w:ascii="Times New Roman" w:hAnsi="Times New Roman" w:cs="Times New Roman"/>
+          <w:i/>
+          <w:iCs/>
           <w:sz w:val="28"/>
           <w:szCs w:val="28"/>
           <w:lang w:val="en-US"/>
         </w:rPr>
+        <w:t>-</w:t>
+      </w:r>
+      <w:r>
+        <w:rPr>
+          <w:rFonts w:ascii="Times New Roman" w:hAnsi="Times New Roman" w:cs="Times New Roman"/>
+          <w:i/>
+          <w:iCs/>
+          <w:sz w:val="28"/>
+          <w:szCs w:val="28"/>
+          <w:lang w:val="en-US"/>
+        </w:rPr>
         <w:t>case</w:t>
       </w:r>
       <w:r>
@@ -3095,7 +3119,7 @@
           <w:sz w:val="28"/>
           <w:szCs w:val="28"/>
         </w:rPr>
-        <w:t>» диаграмма</w:t>
+        <w:t xml:space="preserve"> диаграмма</w:t>
       </w:r>
     </w:p>
     <w:p>
@@ -3860,6 +3884,17 @@
           <w:szCs w:val="28"/>
         </w:rPr>
       </w:pPr>
+    </w:p>
+    <w:p>
+      <w:pPr>
+        <w:spacing w:after="0" w:line="276" w:lineRule="auto"/>
+        <w:jc w:val="center"/>
+        <w:rPr>
+          <w:rFonts w:ascii="Times New Roman" w:hAnsi="Times New Roman" w:cs="Times New Roman"/>
+          <w:sz w:val="28"/>
+          <w:szCs w:val="28"/>
+        </w:rPr>
+      </w:pPr>
       <w:r>
         <w:rPr>
           <w:rFonts w:ascii="Times New Roman" w:hAnsi="Times New Roman" w:cs="Times New Roman"/>
@@ -3872,27 +3907,84 @@
     <w:p>
       <w:pPr>
         <w:spacing w:after="0" w:line="276" w:lineRule="auto"/>
-        <w:ind w:firstLine="720"/>
-        <w:jc w:val="both"/>
-        <w:rPr>
-          <w:rFonts w:ascii="Times New Roman" w:hAnsi="Times New Roman" w:cs="Times New Roman"/>
-          <w:sz w:val="28"/>
-          <w:szCs w:val="28"/>
-        </w:rPr>
-      </w:pPr>
-      <w:r>
-        <w:rPr>
-          <w:rFonts w:ascii="Times New Roman" w:hAnsi="Times New Roman" w:cs="Times New Roman"/>
-          <w:sz w:val="28"/>
-          <w:szCs w:val="28"/>
-        </w:rPr>
-        <w:tab/>
-      </w:r>
+        <w:jc w:val="center"/>
+        <w:rPr>
+          <w:rFonts w:ascii="Times New Roman" w:hAnsi="Times New Roman" w:cs="Times New Roman"/>
+          <w:sz w:val="28"/>
+          <w:szCs w:val="28"/>
+        </w:rPr>
+      </w:pPr>
     </w:p>
     <w:p>
       <w:pPr>
         <w:spacing w:after="0" w:line="276" w:lineRule="auto"/>
-        <w:ind w:firstLine="720"/>
+        <w:jc w:val="center"/>
+        <w:rPr>
+          <w:rFonts w:ascii="Times New Roman" w:hAnsi="Times New Roman" w:cs="Times New Roman"/>
+          <w:sz w:val="28"/>
+          <w:szCs w:val="28"/>
+        </w:rPr>
+      </w:pPr>
+    </w:p>
+    <w:p>
+      <w:pPr>
+        <w:spacing w:after="0" w:line="276" w:lineRule="auto"/>
+        <w:jc w:val="center"/>
+        <w:rPr>
+          <w:rFonts w:ascii="Times New Roman" w:hAnsi="Times New Roman" w:cs="Times New Roman"/>
+          <w:sz w:val="28"/>
+          <w:szCs w:val="28"/>
+        </w:rPr>
+      </w:pPr>
+    </w:p>
+    <w:p>
+      <w:pPr>
+        <w:spacing w:after="0" w:line="276" w:lineRule="auto"/>
+        <w:jc w:val="center"/>
+        <w:rPr>
+          <w:rFonts w:ascii="Times New Roman" w:hAnsi="Times New Roman" w:cs="Times New Roman"/>
+          <w:sz w:val="28"/>
+          <w:szCs w:val="28"/>
+        </w:rPr>
+      </w:pPr>
+    </w:p>
+    <w:p>
+      <w:pPr>
+        <w:spacing w:after="0" w:line="276" w:lineRule="auto"/>
+        <w:jc w:val="center"/>
+        <w:rPr>
+          <w:rFonts w:ascii="Times New Roman" w:hAnsi="Times New Roman" w:cs="Times New Roman"/>
+          <w:sz w:val="28"/>
+          <w:szCs w:val="28"/>
+        </w:rPr>
+      </w:pPr>
+    </w:p>
+    <w:p>
+      <w:pPr>
+        <w:spacing w:after="0" w:line="276" w:lineRule="auto"/>
+        <w:jc w:val="center"/>
+        <w:rPr>
+          <w:rFonts w:ascii="Times New Roman" w:hAnsi="Times New Roman" w:cs="Times New Roman"/>
+          <w:sz w:val="28"/>
+          <w:szCs w:val="28"/>
+        </w:rPr>
+      </w:pPr>
+    </w:p>
+    <w:p>
+      <w:pPr>
+        <w:spacing w:after="0" w:line="276" w:lineRule="auto"/>
+        <w:jc w:val="center"/>
+        <w:rPr>
+          <w:rFonts w:ascii="Times New Roman" w:hAnsi="Times New Roman" w:cs="Times New Roman"/>
+          <w:sz w:val="28"/>
+          <w:szCs w:val="28"/>
+        </w:rPr>
+      </w:pPr>
+    </w:p>
+    <w:p>
+      <w:pPr>
+        <w:spacing w:after="0" w:line="276" w:lineRule="auto"/>
+        <w:jc w:val="center"/>
         <w:rPr>
           <w:rFonts w:ascii="Times New Roman" w:hAnsi="Times New Roman" w:cs="Times New Roman"/>
           <w:sz w:val="28"/>
@@ -3916,6 +4008,7 @@
           <w:sz w:val="28"/>
           <w:szCs w:val="28"/>
         </w:rPr>
+        <w:lastRenderedPageBreak/>
         <w:t>Таблица 2.1</w:t>
       </w:r>
       <w:r>
@@ -4122,7 +4215,6 @@
                 <w:sz w:val="28"/>
                 <w:szCs w:val="28"/>
               </w:rPr>
-              <w:lastRenderedPageBreak/>
               <w:t>авторизация уже зарегистрированных пользователей</w:t>
             </w:r>
             <w:r>
@@ -4189,7 +4281,6 @@
                 <w:sz w:val="28"/>
                 <w:szCs w:val="28"/>
               </w:rPr>
-              <w:lastRenderedPageBreak/>
               <w:t>Модуль управления тестами</w:t>
             </w:r>
           </w:p>
@@ -5052,6 +5143,7 @@
           <w:sz w:val="28"/>
           <w:szCs w:val="28"/>
         </w:rPr>
+        <w:lastRenderedPageBreak/>
         <w:t>ф</w:t>
       </w:r>
       <w:r>
@@ -5217,7 +5309,6 @@
           <w:sz w:val="28"/>
           <w:szCs w:val="28"/>
         </w:rPr>
-        <w:lastRenderedPageBreak/>
         <w:t>н</w:t>
       </w:r>
       <w:r>
@@ -5660,6 +5751,7 @@
       <w:bookmarkStart w:id="16" w:name="_Toc162898443"/>
       <w:bookmarkStart w:id="17" w:name="_Toc163128833"/>
       <w:r>
+        <w:lastRenderedPageBreak/>
         <w:t xml:space="preserve">2.3 </w:t>
       </w:r>
       <w:r>
@@ -5775,7 +5867,6 @@
           <w:sz w:val="28"/>
           <w:szCs w:val="28"/>
         </w:rPr>
-        <w:lastRenderedPageBreak/>
         <w:t xml:space="preserve">Таблица </w:t>
       </w:r>
       <w:r>
@@ -5968,7 +6059,6 @@
               <w:t xml:space="preserve">Test </w:t>
             </w:r>
             <w:proofErr w:type="spellStart"/>
-            <w:proofErr w:type="gramStart"/>
             <w:r>
               <w:rPr>
                 <w:rFonts w:ascii="Times New Roman" w:hAnsi="Times New Roman" w:cs="Times New Roman"/>
@@ -5984,16 +6074,7 @@
                 <w:sz w:val="28"/>
                 <w:szCs w:val="28"/>
               </w:rPr>
-              <w:t>(</w:t>
-            </w:r>
-            <w:proofErr w:type="gramEnd"/>
-            <w:r>
-              <w:rPr>
-                <w:rFonts w:ascii="Times New Roman" w:hAnsi="Times New Roman" w:cs="Times New Roman"/>
-                <w:sz w:val="28"/>
-                <w:szCs w:val="28"/>
-              </w:rPr>
-              <w:t>)</w:t>
+              <w:t>()</w:t>
             </w:r>
           </w:p>
         </w:tc>
@@ -6141,7 +6222,6 @@
               <w:t xml:space="preserve"> </w:t>
             </w:r>
             <w:proofErr w:type="spellStart"/>
-            <w:proofErr w:type="gramStart"/>
             <w:r>
               <w:rPr>
                 <w:rFonts w:ascii="Times New Roman" w:hAnsi="Times New Roman" w:cs="Times New Roman"/>
@@ -6161,7 +6241,6 @@
               </w:rPr>
               <w:t>(</w:t>
             </w:r>
-            <w:proofErr w:type="gramEnd"/>
             <w:r>
               <w:rPr>
                 <w:rFonts w:ascii="Times New Roman" w:hAnsi="Times New Roman" w:cs="Times New Roman"/>
@@ -6535,7 +6614,6 @@
               <w:t xml:space="preserve">Test </w:t>
             </w:r>
             <w:proofErr w:type="spellStart"/>
-            <w:proofErr w:type="gramStart"/>
             <w:r>
               <w:rPr>
                 <w:rFonts w:ascii="Times New Roman" w:hAnsi="Times New Roman" w:cs="Times New Roman"/>
@@ -6553,7 +6631,6 @@
               </w:rPr>
               <w:t>(</w:t>
             </w:r>
-            <w:proofErr w:type="gramEnd"/>
             <w:r>
               <w:rPr>
                 <w:rFonts w:ascii="Times New Roman" w:hAnsi="Times New Roman" w:cs="Times New Roman"/>
@@ -6735,7 +6812,6 @@
               <w:t xml:space="preserve"> </w:t>
             </w:r>
             <w:proofErr w:type="spellStart"/>
-            <w:proofErr w:type="gramStart"/>
             <w:r>
               <w:rPr>
                 <w:rFonts w:ascii="Times New Roman" w:hAnsi="Times New Roman" w:cs="Times New Roman"/>
@@ -6755,18 +6831,7 @@
                 <w:szCs w:val="28"/>
                 <w:lang w:val="en-US"/>
               </w:rPr>
-              <w:t>(</w:t>
-            </w:r>
-            <w:proofErr w:type="gramEnd"/>
-            <w:r>
-              <w:rPr>
-                <w:rFonts w:ascii="Times New Roman" w:hAnsi="Times New Roman" w:cs="Times New Roman"/>
-                <w:iCs/>
-                <w:sz w:val="28"/>
-                <w:szCs w:val="28"/>
-                <w:lang w:val="en-US"/>
-              </w:rPr>
-              <w:t>)</w:t>
+              <w:t>()</w:t>
             </w:r>
           </w:p>
         </w:tc>
@@ -7007,29 +7072,7 @@
                 <w:szCs w:val="28"/>
                 <w:lang w:val="en-US"/>
               </w:rPr>
-              <w:t xml:space="preserve">User </w:t>
-            </w:r>
-            <w:proofErr w:type="gramStart"/>
-            <w:r>
-              <w:rPr>
-                <w:rFonts w:ascii="Times New Roman" w:hAnsi="Times New Roman" w:cs="Times New Roman"/>
-                <w:iCs/>
-                <w:sz w:val="28"/>
-                <w:szCs w:val="28"/>
-                <w:lang w:val="en-US"/>
-              </w:rPr>
-              <w:t>Login(</w:t>
-            </w:r>
-            <w:proofErr w:type="gramEnd"/>
-            <w:r>
-              <w:rPr>
-                <w:rFonts w:ascii="Times New Roman" w:hAnsi="Times New Roman" w:cs="Times New Roman"/>
-                <w:iCs/>
-                <w:sz w:val="28"/>
-                <w:szCs w:val="28"/>
-                <w:lang w:val="en-US"/>
-              </w:rPr>
-              <w:t>)</w:t>
+              <w:t>User Login()</w:t>
             </w:r>
           </w:p>
         </w:tc>
@@ -7103,15 +7146,6 @@
         </w:tc>
       </w:tr>
     </w:tbl>
-    <w:p>
-      <w:pPr>
-        <w:rPr>
-          <w:rFonts w:ascii="Times New Roman" w:hAnsi="Times New Roman" w:cs="Times New Roman"/>
-          <w:sz w:val="28"/>
-          <w:szCs w:val="28"/>
-        </w:rPr>
-      </w:pPr>
-    </w:p>
     <w:p>
       <w:r>
         <w:br w:type="page"/>
@@ -7200,7 +7234,6 @@
               <w:t xml:space="preserve"> </w:t>
             </w:r>
             <w:proofErr w:type="spellStart"/>
-            <w:proofErr w:type="gramStart"/>
             <w:r>
               <w:rPr>
                 <w:rFonts w:ascii="Times New Roman" w:hAnsi="Times New Roman" w:cs="Times New Roman"/>
@@ -7221,7 +7254,6 @@
               <w:t>(</w:t>
             </w:r>
             <w:proofErr w:type="spellStart"/>
-            <w:proofErr w:type="gramEnd"/>
             <w:r>
               <w:rPr>
                 <w:rFonts w:ascii="Times New Roman" w:hAnsi="Times New Roman" w:cs="Times New Roman"/>
@@ -7449,7 +7481,6 @@
               <w:t xml:space="preserve">Test </w:t>
             </w:r>
             <w:proofErr w:type="spellStart"/>
-            <w:proofErr w:type="gramStart"/>
             <w:r>
               <w:rPr>
                 <w:rFonts w:ascii="Times New Roman" w:hAnsi="Times New Roman" w:cs="Times New Roman"/>
@@ -7465,16 +7496,7 @@
                 <w:sz w:val="28"/>
                 <w:szCs w:val="28"/>
               </w:rPr>
-              <w:t>(</w:t>
-            </w:r>
-            <w:proofErr w:type="gramEnd"/>
-            <w:r>
-              <w:rPr>
-                <w:rFonts w:ascii="Times New Roman" w:hAnsi="Times New Roman" w:cs="Times New Roman"/>
-                <w:sz w:val="28"/>
-                <w:szCs w:val="28"/>
-              </w:rPr>
-              <w:t>)</w:t>
+              <w:t>()</w:t>
             </w:r>
           </w:p>
         </w:tc>
@@ -7595,7 +7617,6 @@
               <w:t xml:space="preserve">Int </w:t>
             </w:r>
             <w:proofErr w:type="spellStart"/>
-            <w:proofErr w:type="gramStart"/>
             <w:r>
               <w:rPr>
                 <w:rFonts w:ascii="Times New Roman" w:hAnsi="Times New Roman" w:cs="Times New Roman"/>
@@ -7613,7 +7634,6 @@
               </w:rPr>
               <w:t>(</w:t>
             </w:r>
-            <w:proofErr w:type="gramEnd"/>
             <w:r>
               <w:rPr>
                 <w:rFonts w:ascii="Times New Roman" w:hAnsi="Times New Roman" w:cs="Times New Roman"/>
@@ -7786,7 +7806,6 @@
               <w:t xml:space="preserve">Void </w:t>
             </w:r>
             <w:proofErr w:type="spellStart"/>
-            <w:proofErr w:type="gramStart"/>
             <w:r>
               <w:rPr>
                 <w:rFonts w:ascii="Times New Roman" w:hAnsi="Times New Roman" w:cs="Times New Roman"/>
@@ -7806,7 +7825,6 @@
               </w:rPr>
               <w:t>(</w:t>
             </w:r>
-            <w:proofErr w:type="gramEnd"/>
             <w:r>
               <w:rPr>
                 <w:rFonts w:ascii="Times New Roman" w:hAnsi="Times New Roman" w:cs="Times New Roman"/>
@@ -7963,7 +7981,6 @@
               <w:t xml:space="preserve">User </w:t>
             </w:r>
             <w:proofErr w:type="spellStart"/>
-            <w:proofErr w:type="gramStart"/>
             <w:r>
               <w:rPr>
                 <w:rFonts w:ascii="Times New Roman" w:hAnsi="Times New Roman" w:cs="Times New Roman"/>
@@ -7983,7 +8000,6 @@
               </w:rPr>
               <w:t>(</w:t>
             </w:r>
-            <w:proofErr w:type="gramEnd"/>
             <w:r>
               <w:rPr>
                 <w:rFonts w:ascii="Times New Roman" w:hAnsi="Times New Roman" w:cs="Times New Roman"/>
@@ -8160,7 +8176,6 @@
               <w:t xml:space="preserve"> </w:t>
             </w:r>
             <w:proofErr w:type="spellStart"/>
-            <w:proofErr w:type="gramStart"/>
             <w:r>
               <w:rPr>
                 <w:rFonts w:ascii="Times New Roman" w:hAnsi="Times New Roman" w:cs="Times New Roman"/>
@@ -8180,7 +8195,6 @@
               </w:rPr>
               <w:t>(</w:t>
             </w:r>
-            <w:proofErr w:type="gramEnd"/>
             <w:r>
               <w:rPr>
                 <w:rFonts w:ascii="Times New Roman" w:hAnsi="Times New Roman" w:cs="Times New Roman"/>
@@ -8329,27 +8343,7 @@
                 <w:szCs w:val="28"/>
                 <w:lang w:val="en-US"/>
               </w:rPr>
-              <w:t xml:space="preserve">Test </w:t>
-            </w:r>
-            <w:proofErr w:type="gramStart"/>
-            <w:r>
-              <w:rPr>
-                <w:rFonts w:ascii="Times New Roman" w:hAnsi="Times New Roman" w:cs="Times New Roman"/>
-                <w:sz w:val="28"/>
-                <w:szCs w:val="28"/>
-                <w:lang w:val="en-US"/>
-              </w:rPr>
-              <w:t>Sort(</w:t>
-            </w:r>
-            <w:proofErr w:type="gramEnd"/>
-            <w:r>
-              <w:rPr>
-                <w:rFonts w:ascii="Times New Roman" w:hAnsi="Times New Roman" w:cs="Times New Roman"/>
-                <w:sz w:val="28"/>
-                <w:szCs w:val="28"/>
-                <w:lang w:val="en-US"/>
-              </w:rPr>
-              <w:t xml:space="preserve">Test </w:t>
+              <w:t xml:space="preserve">Test Sort(Test </w:t>
             </w:r>
             <w:proofErr w:type="spellStart"/>
             <w:r>
@@ -8506,9 +8500,6 @@
         <w:t>3</w:t>
       </w:r>
       <w:r>
-        <w:rPr>
-          <w:lang w:val="en-US"/>
-        </w:rPr>
         <w:t xml:space="preserve">.2 </w:t>
       </w:r>
       <w:r>

</xml_diff>

<commit_message>
fix diagrams and report
</commit_message>
<xml_diff>
--- a/Diagrams/Усов_ПЗ.docx
+++ b/Diagrams/Усов_ПЗ.docx
@@ -473,7 +473,7 @@
             </w:rPr>
             <w:fldChar w:fldCharType="separate"/>
           </w:r>
-          <w:hyperlink w:anchor="_Toc163128828" w:history="1">
+          <w:hyperlink w:anchor="_Toc163718497" w:history="1">
             <w:r>
               <w:rPr>
                 <w:rStyle w:val="a6"/>
@@ -500,7 +500,7 @@
                 <w:noProof/>
                 <w:webHidden/>
               </w:rPr>
-              <w:instrText xml:space="preserve"> PAGEREF _Toc163128828 \h </w:instrText>
+              <w:instrText xml:space="preserve"> PAGEREF _Toc163718497 \h </w:instrText>
             </w:r>
             <w:r>
               <w:rPr>
@@ -540,15 +540,16 @@
             <w:rPr>
               <w:rFonts w:asciiTheme="minorHAnsi" w:eastAsiaTheme="minorEastAsia" w:hAnsiTheme="minorHAnsi"/>
               <w:noProof/>
-              <w:sz w:val="22"/>
+              <w:szCs w:val="28"/>
               <w:lang w:val="ru-BY" w:eastAsia="ru-BY"/>
             </w:rPr>
           </w:pPr>
-          <w:hyperlink w:anchor="_Toc163128829" w:history="1">
+          <w:hyperlink w:anchor="_Toc163718498" w:history="1">
             <w:r>
               <w:rPr>
                 <w:rStyle w:val="a6"/>
                 <w:noProof/>
+                <w:szCs w:val="28"/>
               </w:rPr>
               <w:t>1 Требования к программе</w:t>
             </w:r>
@@ -556,6 +557,7 @@
               <w:rPr>
                 <w:noProof/>
                 <w:webHidden/>
+                <w:szCs w:val="28"/>
               </w:rPr>
               <w:tab/>
             </w:r>
@@ -563,6 +565,7 @@
               <w:rPr>
                 <w:noProof/>
                 <w:webHidden/>
+                <w:szCs w:val="28"/>
               </w:rPr>
               <w:fldChar w:fldCharType="begin"/>
             </w:r>
@@ -570,19 +573,22 @@
               <w:rPr>
                 <w:noProof/>
                 <w:webHidden/>
-              </w:rPr>
-              <w:instrText xml:space="preserve"> PAGEREF _Toc163128829 \h </w:instrText>
+                <w:szCs w:val="28"/>
+              </w:rPr>
+              <w:instrText xml:space="preserve"> PAGEREF _Toc163718498 \h </w:instrText>
             </w:r>
             <w:r>
               <w:rPr>
                 <w:noProof/>
                 <w:webHidden/>
+                <w:szCs w:val="28"/>
               </w:rPr>
             </w:r>
             <w:r>
               <w:rPr>
                 <w:noProof/>
                 <w:webHidden/>
+                <w:szCs w:val="28"/>
               </w:rPr>
               <w:fldChar w:fldCharType="separate"/>
             </w:r>
@@ -590,6 +596,7 @@
               <w:rPr>
                 <w:noProof/>
                 <w:webHidden/>
+                <w:szCs w:val="28"/>
               </w:rPr>
               <w:t>4</w:t>
             </w:r>
@@ -597,6 +604,7 @@
               <w:rPr>
                 <w:noProof/>
                 <w:webHidden/>
+                <w:szCs w:val="28"/>
               </w:rPr>
               <w:fldChar w:fldCharType="end"/>
             </w:r>
@@ -611,15 +619,16 @@
             <w:rPr>
               <w:rFonts w:asciiTheme="minorHAnsi" w:eastAsiaTheme="minorEastAsia" w:hAnsiTheme="minorHAnsi"/>
               <w:noProof/>
-              <w:sz w:val="22"/>
+              <w:szCs w:val="28"/>
               <w:lang w:val="ru-BY" w:eastAsia="ru-BY"/>
             </w:rPr>
           </w:pPr>
-          <w:hyperlink w:anchor="_Toc163128830" w:history="1">
+          <w:hyperlink w:anchor="_Toc163718499" w:history="1">
             <w:r>
               <w:rPr>
                 <w:rStyle w:val="a6"/>
                 <w:noProof/>
+                <w:szCs w:val="28"/>
               </w:rPr>
               <w:t>2 Конструирование программы</w:t>
             </w:r>
@@ -627,6 +636,7 @@
               <w:rPr>
                 <w:noProof/>
                 <w:webHidden/>
+                <w:szCs w:val="28"/>
               </w:rPr>
               <w:tab/>
             </w:r>
@@ -634,6 +644,7 @@
               <w:rPr>
                 <w:noProof/>
                 <w:webHidden/>
+                <w:szCs w:val="28"/>
               </w:rPr>
               <w:fldChar w:fldCharType="begin"/>
             </w:r>
@@ -641,19 +652,22 @@
               <w:rPr>
                 <w:noProof/>
                 <w:webHidden/>
-              </w:rPr>
-              <w:instrText xml:space="preserve"> PAGEREF _Toc163128830 \h </w:instrText>
+                <w:szCs w:val="28"/>
+              </w:rPr>
+              <w:instrText xml:space="preserve"> PAGEREF _Toc163718499 \h </w:instrText>
             </w:r>
             <w:r>
               <w:rPr>
                 <w:noProof/>
                 <w:webHidden/>
+                <w:szCs w:val="28"/>
               </w:rPr>
             </w:r>
             <w:r>
               <w:rPr>
                 <w:noProof/>
                 <w:webHidden/>
+                <w:szCs w:val="28"/>
               </w:rPr>
               <w:fldChar w:fldCharType="separate"/>
             </w:r>
@@ -661,6 +675,7 @@
               <w:rPr>
                 <w:noProof/>
                 <w:webHidden/>
+                <w:szCs w:val="28"/>
               </w:rPr>
               <w:t>7</w:t>
             </w:r>
@@ -668,6 +683,7 @@
               <w:rPr>
                 <w:noProof/>
                 <w:webHidden/>
+                <w:szCs w:val="28"/>
               </w:rPr>
               <w:fldChar w:fldCharType="end"/>
             </w:r>
@@ -678,54 +694,72 @@
             <w:pStyle w:val="23"/>
             <w:rPr>
               <w:rFonts w:asciiTheme="minorHAnsi" w:eastAsiaTheme="minorEastAsia" w:hAnsiTheme="minorHAnsi" w:cstheme="minorBidi"/>
+              <w:sz w:val="28"/>
+              <w:szCs w:val="28"/>
               <w:lang w:val="ru-BY" w:eastAsia="ru-BY"/>
             </w:rPr>
           </w:pPr>
-          <w:hyperlink w:anchor="_Toc163128831" w:history="1">
+          <w:hyperlink w:anchor="_Toc163718500" w:history="1">
             <w:r>
               <w:rPr>
                 <w:rStyle w:val="a6"/>
+                <w:sz w:val="28"/>
+                <w:szCs w:val="28"/>
               </w:rPr>
               <w:t>2.1 Описание модулей программы</w:t>
             </w:r>
             <w:r>
               <w:rPr>
                 <w:webHidden/>
+                <w:sz w:val="28"/>
+                <w:szCs w:val="28"/>
               </w:rPr>
               <w:tab/>
             </w:r>
             <w:r>
               <w:rPr>
                 <w:webHidden/>
+                <w:sz w:val="28"/>
+                <w:szCs w:val="28"/>
               </w:rPr>
               <w:fldChar w:fldCharType="begin"/>
             </w:r>
             <w:r>
               <w:rPr>
                 <w:webHidden/>
-              </w:rPr>
-              <w:instrText xml:space="preserve"> PAGEREF _Toc163128831 \h </w:instrText>
+                <w:sz w:val="28"/>
+                <w:szCs w:val="28"/>
+              </w:rPr>
+              <w:instrText xml:space="preserve"> PAGEREF _Toc163718500 \h </w:instrText>
             </w:r>
             <w:r>
               <w:rPr>
                 <w:webHidden/>
+                <w:sz w:val="28"/>
+                <w:szCs w:val="28"/>
               </w:rPr>
             </w:r>
             <w:r>
               <w:rPr>
                 <w:webHidden/>
+                <w:sz w:val="28"/>
+                <w:szCs w:val="28"/>
               </w:rPr>
               <w:fldChar w:fldCharType="separate"/>
             </w:r>
             <w:r>
               <w:rPr>
                 <w:webHidden/>
+                <w:sz w:val="28"/>
+                <w:szCs w:val="28"/>
               </w:rPr>
               <w:t>7</w:t>
             </w:r>
             <w:r>
               <w:rPr>
                 <w:webHidden/>
+                <w:sz w:val="28"/>
+                <w:szCs w:val="28"/>
               </w:rPr>
               <w:fldChar w:fldCharType="end"/>
             </w:r>
@@ -736,54 +770,72 @@
             <w:pStyle w:val="23"/>
             <w:rPr>
               <w:rFonts w:asciiTheme="minorHAnsi" w:eastAsiaTheme="minorEastAsia" w:hAnsiTheme="minorHAnsi" w:cstheme="minorBidi"/>
+              <w:sz w:val="28"/>
+              <w:szCs w:val="28"/>
               <w:lang w:val="ru-BY" w:eastAsia="ru-BY"/>
             </w:rPr>
           </w:pPr>
-          <w:hyperlink w:anchor="_Toc163128832" w:history="1">
+          <w:hyperlink w:anchor="_Toc163718501" w:history="1">
             <w:r>
               <w:rPr>
                 <w:rStyle w:val="a6"/>
+                <w:sz w:val="28"/>
+                <w:szCs w:val="28"/>
               </w:rPr>
               <w:t>2.2 Выбор способа организации данных</w:t>
             </w:r>
             <w:r>
               <w:rPr>
                 <w:webHidden/>
+                <w:sz w:val="28"/>
+                <w:szCs w:val="28"/>
               </w:rPr>
               <w:tab/>
             </w:r>
             <w:r>
               <w:rPr>
                 <w:webHidden/>
+                <w:sz w:val="28"/>
+                <w:szCs w:val="28"/>
               </w:rPr>
               <w:fldChar w:fldCharType="begin"/>
             </w:r>
             <w:r>
               <w:rPr>
                 <w:webHidden/>
-              </w:rPr>
-              <w:instrText xml:space="preserve"> PAGEREF _Toc163128832 \h </w:instrText>
+                <w:sz w:val="28"/>
+                <w:szCs w:val="28"/>
+              </w:rPr>
+              <w:instrText xml:space="preserve"> PAGEREF _Toc163718501 \h </w:instrText>
             </w:r>
             <w:r>
               <w:rPr>
                 <w:webHidden/>
+                <w:sz w:val="28"/>
+                <w:szCs w:val="28"/>
               </w:rPr>
             </w:r>
             <w:r>
               <w:rPr>
                 <w:webHidden/>
+                <w:sz w:val="28"/>
+                <w:szCs w:val="28"/>
               </w:rPr>
               <w:fldChar w:fldCharType="separate"/>
             </w:r>
             <w:r>
               <w:rPr>
                 <w:webHidden/>
+                <w:sz w:val="28"/>
+                <w:szCs w:val="28"/>
               </w:rPr>
               <w:t>8</w:t>
             </w:r>
             <w:r>
               <w:rPr>
                 <w:webHidden/>
+                <w:sz w:val="28"/>
+                <w:szCs w:val="28"/>
               </w:rPr>
               <w:fldChar w:fldCharType="end"/>
             </w:r>
@@ -794,54 +846,72 @@
             <w:pStyle w:val="23"/>
             <w:rPr>
               <w:rFonts w:asciiTheme="minorHAnsi" w:eastAsiaTheme="minorEastAsia" w:hAnsiTheme="minorHAnsi" w:cstheme="minorBidi"/>
+              <w:sz w:val="28"/>
+              <w:szCs w:val="28"/>
               <w:lang w:val="ru-BY" w:eastAsia="ru-BY"/>
             </w:rPr>
           </w:pPr>
-          <w:hyperlink w:anchor="_Toc163128833" w:history="1">
+          <w:hyperlink w:anchor="_Toc163718502" w:history="1">
             <w:r>
               <w:rPr>
                 <w:rStyle w:val="a6"/>
+                <w:sz w:val="28"/>
+                <w:szCs w:val="28"/>
               </w:rPr>
               <w:t>2.3 Разработка перечня пользовательских функций программы</w:t>
             </w:r>
             <w:r>
               <w:rPr>
                 <w:webHidden/>
+                <w:sz w:val="28"/>
+                <w:szCs w:val="28"/>
               </w:rPr>
               <w:tab/>
             </w:r>
             <w:r>
               <w:rPr>
                 <w:webHidden/>
+                <w:sz w:val="28"/>
+                <w:szCs w:val="28"/>
               </w:rPr>
               <w:fldChar w:fldCharType="begin"/>
             </w:r>
             <w:r>
               <w:rPr>
                 <w:webHidden/>
-              </w:rPr>
-              <w:instrText xml:space="preserve"> PAGEREF _Toc163128833 \h </w:instrText>
+                <w:sz w:val="28"/>
+                <w:szCs w:val="28"/>
+              </w:rPr>
+              <w:instrText xml:space="preserve"> PAGEREF _Toc163718502 \h </w:instrText>
             </w:r>
             <w:r>
               <w:rPr>
                 <w:webHidden/>
+                <w:sz w:val="28"/>
+                <w:szCs w:val="28"/>
               </w:rPr>
             </w:r>
             <w:r>
               <w:rPr>
                 <w:webHidden/>
+                <w:sz w:val="28"/>
+                <w:szCs w:val="28"/>
               </w:rPr>
               <w:fldChar w:fldCharType="separate"/>
             </w:r>
             <w:r>
               <w:rPr>
                 <w:webHidden/>
-              </w:rPr>
-              <w:t>9</w:t>
+                <w:sz w:val="28"/>
+                <w:szCs w:val="28"/>
+              </w:rPr>
+              <w:t>10</w:t>
             </w:r>
             <w:r>
               <w:rPr>
                 <w:webHidden/>
+                <w:sz w:val="28"/>
+                <w:szCs w:val="28"/>
               </w:rPr>
               <w:fldChar w:fldCharType="end"/>
             </w:r>
@@ -856,30 +926,24 @@
             <w:rPr>
               <w:rFonts w:asciiTheme="minorHAnsi" w:eastAsiaTheme="minorEastAsia" w:hAnsiTheme="minorHAnsi"/>
               <w:noProof/>
-              <w:sz w:val="22"/>
+              <w:szCs w:val="28"/>
               <w:lang w:val="ru-BY" w:eastAsia="ru-BY"/>
             </w:rPr>
           </w:pPr>
-          <w:hyperlink w:anchor="_Toc163128834" w:history="1">
+          <w:hyperlink w:anchor="_Toc163718503" w:history="1">
             <w:r>
               <w:rPr>
                 <w:rStyle w:val="a6"/>
                 <w:noProof/>
-                <w:lang w:val="en-US"/>
-              </w:rPr>
-              <w:t xml:space="preserve">3 </w:t>
-            </w:r>
-            <w:r>
-              <w:rPr>
-                <w:rStyle w:val="a6"/>
-                <w:noProof/>
-              </w:rPr>
-              <w:t>Разработка алгоритмов работы программы</w:t>
+                <w:szCs w:val="28"/>
+              </w:rPr>
+              <w:t>3 Разработка алгоритмов работы программы</w:t>
             </w:r>
             <w:r>
               <w:rPr>
                 <w:noProof/>
                 <w:webHidden/>
+                <w:szCs w:val="28"/>
               </w:rPr>
               <w:tab/>
             </w:r>
@@ -887,6 +951,7 @@
               <w:rPr>
                 <w:noProof/>
                 <w:webHidden/>
+                <w:szCs w:val="28"/>
               </w:rPr>
               <w:fldChar w:fldCharType="begin"/>
             </w:r>
@@ -894,19 +959,22 @@
               <w:rPr>
                 <w:noProof/>
                 <w:webHidden/>
-              </w:rPr>
-              <w:instrText xml:space="preserve"> PAGEREF _Toc163128834 \h </w:instrText>
+                <w:szCs w:val="28"/>
+              </w:rPr>
+              <w:instrText xml:space="preserve"> PAGEREF _Toc163718503 \h </w:instrText>
             </w:r>
             <w:r>
               <w:rPr>
                 <w:noProof/>
                 <w:webHidden/>
+                <w:szCs w:val="28"/>
               </w:rPr>
             </w:r>
             <w:r>
               <w:rPr>
                 <w:noProof/>
                 <w:webHidden/>
+                <w:szCs w:val="28"/>
               </w:rPr>
               <w:fldChar w:fldCharType="separate"/>
             </w:r>
@@ -914,6 +982,7 @@
               <w:rPr>
                 <w:noProof/>
                 <w:webHidden/>
+                <w:szCs w:val="28"/>
               </w:rPr>
               <w:t>12</w:t>
             </w:r>
@@ -921,6 +990,7 @@
               <w:rPr>
                 <w:noProof/>
                 <w:webHidden/>
+                <w:szCs w:val="28"/>
               </w:rPr>
               <w:fldChar w:fldCharType="end"/>
             </w:r>
@@ -931,54 +1001,224 @@
             <w:pStyle w:val="23"/>
             <w:rPr>
               <w:rFonts w:asciiTheme="minorHAnsi" w:eastAsiaTheme="minorEastAsia" w:hAnsiTheme="minorHAnsi" w:cstheme="minorBidi"/>
+              <w:sz w:val="28"/>
+              <w:szCs w:val="28"/>
               <w:lang w:val="ru-BY" w:eastAsia="ru-BY"/>
             </w:rPr>
           </w:pPr>
-          <w:hyperlink w:anchor="_Toc163128835" w:history="1">
+          <w:hyperlink w:anchor="_Toc163718504" w:history="1">
             <w:r>
               <w:rPr>
                 <w:rStyle w:val="a6"/>
+                <w:sz w:val="28"/>
+                <w:szCs w:val="28"/>
               </w:rPr>
               <w:t>3.1 Алгоритм функции main</w:t>
             </w:r>
             <w:r>
               <w:rPr>
                 <w:webHidden/>
+                <w:sz w:val="28"/>
+                <w:szCs w:val="28"/>
               </w:rPr>
               <w:tab/>
             </w:r>
             <w:r>
               <w:rPr>
                 <w:webHidden/>
+                <w:sz w:val="28"/>
+                <w:szCs w:val="28"/>
               </w:rPr>
               <w:fldChar w:fldCharType="begin"/>
             </w:r>
             <w:r>
               <w:rPr>
                 <w:webHidden/>
-              </w:rPr>
-              <w:instrText xml:space="preserve"> PAGEREF _Toc163128835 \h </w:instrText>
+                <w:sz w:val="28"/>
+                <w:szCs w:val="28"/>
+              </w:rPr>
+              <w:instrText xml:space="preserve"> PAGEREF _Toc163718504 \h </w:instrText>
             </w:r>
             <w:r>
               <w:rPr>
                 <w:webHidden/>
+                <w:sz w:val="28"/>
+                <w:szCs w:val="28"/>
               </w:rPr>
             </w:r>
             <w:r>
               <w:rPr>
                 <w:webHidden/>
+                <w:sz w:val="28"/>
+                <w:szCs w:val="28"/>
               </w:rPr>
               <w:fldChar w:fldCharType="separate"/>
             </w:r>
             <w:r>
               <w:rPr>
                 <w:webHidden/>
+                <w:sz w:val="28"/>
+                <w:szCs w:val="28"/>
               </w:rPr>
               <w:t>12</w:t>
             </w:r>
             <w:r>
               <w:rPr>
                 <w:webHidden/>
+                <w:sz w:val="28"/>
+                <w:szCs w:val="28"/>
+              </w:rPr>
+              <w:fldChar w:fldCharType="end"/>
+            </w:r>
+          </w:hyperlink>
+        </w:p>
+        <w:p>
+          <w:pPr>
+            <w:pStyle w:val="23"/>
+            <w:rPr>
+              <w:rFonts w:asciiTheme="minorHAnsi" w:eastAsiaTheme="minorEastAsia" w:hAnsiTheme="minorHAnsi" w:cstheme="minorBidi"/>
+              <w:sz w:val="28"/>
+              <w:szCs w:val="28"/>
+              <w:lang w:val="ru-BY" w:eastAsia="ru-BY"/>
+            </w:rPr>
+          </w:pPr>
+          <w:hyperlink w:anchor="_Toc163718505" w:history="1">
+            <w:r>
+              <w:rPr>
+                <w:rStyle w:val="a6"/>
+                <w:sz w:val="28"/>
+                <w:szCs w:val="28"/>
+              </w:rPr>
+              <w:t>3.2 Алгоритм функции поиска</w:t>
+            </w:r>
+            <w:r>
+              <w:rPr>
+                <w:webHidden/>
+                <w:sz w:val="28"/>
+                <w:szCs w:val="28"/>
+              </w:rPr>
+              <w:tab/>
+            </w:r>
+            <w:r>
+              <w:rPr>
+                <w:webHidden/>
+                <w:sz w:val="28"/>
+                <w:szCs w:val="28"/>
+              </w:rPr>
+              <w:fldChar w:fldCharType="begin"/>
+            </w:r>
+            <w:r>
+              <w:rPr>
+                <w:webHidden/>
+                <w:sz w:val="28"/>
+                <w:szCs w:val="28"/>
+              </w:rPr>
+              <w:instrText xml:space="preserve"> PAGEREF _Toc163718505 \h </w:instrText>
+            </w:r>
+            <w:r>
+              <w:rPr>
+                <w:webHidden/>
+                <w:sz w:val="28"/>
+                <w:szCs w:val="28"/>
+              </w:rPr>
+            </w:r>
+            <w:r>
+              <w:rPr>
+                <w:webHidden/>
+                <w:sz w:val="28"/>
+                <w:szCs w:val="28"/>
+              </w:rPr>
+              <w:fldChar w:fldCharType="separate"/>
+            </w:r>
+            <w:r>
+              <w:rPr>
+                <w:webHidden/>
+                <w:sz w:val="28"/>
+                <w:szCs w:val="28"/>
+              </w:rPr>
+              <w:t>12</w:t>
+            </w:r>
+            <w:r>
+              <w:rPr>
+                <w:webHidden/>
+                <w:sz w:val="28"/>
+                <w:szCs w:val="28"/>
+              </w:rPr>
+              <w:fldChar w:fldCharType="end"/>
+            </w:r>
+          </w:hyperlink>
+        </w:p>
+        <w:p>
+          <w:pPr>
+            <w:pStyle w:val="23"/>
+            <w:rPr>
+              <w:rFonts w:asciiTheme="minorHAnsi" w:eastAsiaTheme="minorEastAsia" w:hAnsiTheme="minorHAnsi" w:cstheme="minorBidi"/>
+              <w:sz w:val="28"/>
+              <w:szCs w:val="28"/>
+              <w:lang w:val="ru-BY" w:eastAsia="ru-BY"/>
+            </w:rPr>
+          </w:pPr>
+          <w:hyperlink w:anchor="_Toc163718506" w:history="1">
+            <w:r>
+              <w:rPr>
+                <w:rStyle w:val="a6"/>
+                <w:sz w:val="28"/>
+                <w:szCs w:val="28"/>
+              </w:rPr>
+              <w:t>3.3 Алгоритм функции сортировки</w:t>
+            </w:r>
+            <w:r>
+              <w:rPr>
+                <w:webHidden/>
+                <w:sz w:val="28"/>
+                <w:szCs w:val="28"/>
+              </w:rPr>
+              <w:tab/>
+            </w:r>
+            <w:r>
+              <w:rPr>
+                <w:webHidden/>
+                <w:sz w:val="28"/>
+                <w:szCs w:val="28"/>
+              </w:rPr>
+              <w:fldChar w:fldCharType="begin"/>
+            </w:r>
+            <w:r>
+              <w:rPr>
+                <w:webHidden/>
+                <w:sz w:val="28"/>
+                <w:szCs w:val="28"/>
+              </w:rPr>
+              <w:instrText xml:space="preserve"> PAGEREF _Toc163718506 \h </w:instrText>
+            </w:r>
+            <w:r>
+              <w:rPr>
+                <w:webHidden/>
+                <w:sz w:val="28"/>
+                <w:szCs w:val="28"/>
+              </w:rPr>
+            </w:r>
+            <w:r>
+              <w:rPr>
+                <w:webHidden/>
+                <w:sz w:val="28"/>
+                <w:szCs w:val="28"/>
+              </w:rPr>
+              <w:fldChar w:fldCharType="separate"/>
+            </w:r>
+            <w:r>
+              <w:rPr>
+                <w:webHidden/>
+                <w:sz w:val="28"/>
+                <w:szCs w:val="28"/>
+              </w:rPr>
+              <w:t>12</w:t>
+            </w:r>
+            <w:r>
+              <w:rPr>
+                <w:webHidden/>
+                <w:sz w:val="28"/>
+                <w:szCs w:val="28"/>
               </w:rPr>
               <w:fldChar w:fldCharType="end"/>
             </w:r>
@@ -1012,7 +1252,7 @@
         <w:jc w:val="center"/>
       </w:pPr>
       <w:bookmarkStart w:id="0" w:name="_Toc162898434"/>
-      <w:bookmarkStart w:id="1" w:name="_Toc163128828"/>
+      <w:bookmarkStart w:id="1" w:name="_Toc163718497"/>
       <w:r>
         <w:lastRenderedPageBreak/>
         <w:t>В</w:t>
@@ -1521,8 +1761,8 @@
         <w:spacing w:after="0"/>
       </w:pPr>
       <w:bookmarkStart w:id="7" w:name="_Toc162898435"/>
-      <w:bookmarkStart w:id="8" w:name="_Toc163128829"/>
-      <w:bookmarkStart w:id="9" w:name="_Toc161414653"/>
+      <w:bookmarkStart w:id="8" w:name="_Toc161414653"/>
+      <w:bookmarkStart w:id="9" w:name="_Toc163718498"/>
       <w:r>
         <w:lastRenderedPageBreak/>
         <w:t xml:space="preserve">1 </w:t>
@@ -1531,7 +1771,7 @@
       <w:r>
         <w:t>Требования к программе</w:t>
       </w:r>
-      <w:bookmarkEnd w:id="8"/>
+      <w:bookmarkEnd w:id="9"/>
     </w:p>
     <w:p>
       <w:pPr>
@@ -3098,7 +3338,6 @@
           <w:iCs/>
           <w:sz w:val="28"/>
           <w:szCs w:val="28"/>
-          <w:lang w:val="en-US"/>
         </w:rPr>
         <w:t>-</w:t>
       </w:r>
@@ -3593,14 +3832,14 @@
         </w:rPr>
         <w:t>шифрования.</w:t>
       </w:r>
-      <w:bookmarkEnd w:id="9"/>
+      <w:bookmarkEnd w:id="8"/>
     </w:p>
     <w:p>
       <w:pPr>
         <w:pStyle w:val="a3"/>
       </w:pPr>
       <w:bookmarkStart w:id="10" w:name="_Toc162898440"/>
-      <w:bookmarkStart w:id="11" w:name="_Toc163128830"/>
+      <w:bookmarkStart w:id="11" w:name="_Toc163718499"/>
       <w:r>
         <w:lastRenderedPageBreak/>
         <w:t xml:space="preserve">2 </w:t>
@@ -3616,7 +3855,7 @@
         <w:pStyle w:val="21"/>
       </w:pPr>
       <w:bookmarkStart w:id="12" w:name="_Toc162898441"/>
-      <w:bookmarkStart w:id="13" w:name="_Toc163128831"/>
+      <w:bookmarkStart w:id="13" w:name="_Toc163718500"/>
       <w:r>
         <w:t>2.1 Описание модулей программы</w:t>
       </w:r>
@@ -4965,7 +5204,7 @@
         <w:pStyle w:val="21"/>
       </w:pPr>
       <w:bookmarkStart w:id="14" w:name="_Toc162898442"/>
-      <w:bookmarkStart w:id="15" w:name="_Toc163128832"/>
+      <w:bookmarkStart w:id="15" w:name="_Toc163718501"/>
       <w:r>
         <w:t xml:space="preserve">2.2 </w:t>
       </w:r>
@@ -5749,7 +5988,7 @@
         <w:pStyle w:val="21"/>
       </w:pPr>
       <w:bookmarkStart w:id="16" w:name="_Toc162898443"/>
-      <w:bookmarkStart w:id="17" w:name="_Toc163128833"/>
+      <w:bookmarkStart w:id="17" w:name="_Toc163718502"/>
       <w:r>
         <w:lastRenderedPageBreak/>
         <w:t xml:space="preserve">2.3 </w:t>
@@ -6059,6 +6298,7 @@
               <w:t xml:space="preserve">Test </w:t>
             </w:r>
             <w:proofErr w:type="spellStart"/>
+            <w:proofErr w:type="gramStart"/>
             <w:r>
               <w:rPr>
                 <w:rFonts w:ascii="Times New Roman" w:hAnsi="Times New Roman" w:cs="Times New Roman"/>
@@ -6074,7 +6314,16 @@
                 <w:sz w:val="28"/>
                 <w:szCs w:val="28"/>
               </w:rPr>
-              <w:t>()</w:t>
+              <w:t>(</w:t>
+            </w:r>
+            <w:proofErr w:type="gramEnd"/>
+            <w:r>
+              <w:rPr>
+                <w:rFonts w:ascii="Times New Roman" w:hAnsi="Times New Roman" w:cs="Times New Roman"/>
+                <w:sz w:val="28"/>
+                <w:szCs w:val="28"/>
+              </w:rPr>
+              <w:t>)</w:t>
             </w:r>
           </w:p>
         </w:tc>
@@ -6222,6 +6471,7 @@
               <w:t xml:space="preserve"> </w:t>
             </w:r>
             <w:proofErr w:type="spellStart"/>
+            <w:proofErr w:type="gramStart"/>
             <w:r>
               <w:rPr>
                 <w:rFonts w:ascii="Times New Roman" w:hAnsi="Times New Roman" w:cs="Times New Roman"/>
@@ -6241,6 +6491,7 @@
               </w:rPr>
               <w:t>(</w:t>
             </w:r>
+            <w:proofErr w:type="gramEnd"/>
             <w:r>
               <w:rPr>
                 <w:rFonts w:ascii="Times New Roman" w:hAnsi="Times New Roman" w:cs="Times New Roman"/>
@@ -6614,6 +6865,7 @@
               <w:t xml:space="preserve">Test </w:t>
             </w:r>
             <w:proofErr w:type="spellStart"/>
+            <w:proofErr w:type="gramStart"/>
             <w:r>
               <w:rPr>
                 <w:rFonts w:ascii="Times New Roman" w:hAnsi="Times New Roman" w:cs="Times New Roman"/>
@@ -6631,6 +6883,7 @@
               </w:rPr>
               <w:t>(</w:t>
             </w:r>
+            <w:proofErr w:type="gramEnd"/>
             <w:r>
               <w:rPr>
                 <w:rFonts w:ascii="Times New Roman" w:hAnsi="Times New Roman" w:cs="Times New Roman"/>
@@ -6812,6 +7065,7 @@
               <w:t xml:space="preserve"> </w:t>
             </w:r>
             <w:proofErr w:type="spellStart"/>
+            <w:proofErr w:type="gramStart"/>
             <w:r>
               <w:rPr>
                 <w:rFonts w:ascii="Times New Roman" w:hAnsi="Times New Roman" w:cs="Times New Roman"/>
@@ -6831,7 +7085,18 @@
                 <w:szCs w:val="28"/>
                 <w:lang w:val="en-US"/>
               </w:rPr>
-              <w:t>()</w:t>
+              <w:t>(</w:t>
+            </w:r>
+            <w:proofErr w:type="gramEnd"/>
+            <w:r>
+              <w:rPr>
+                <w:rFonts w:ascii="Times New Roman" w:hAnsi="Times New Roman" w:cs="Times New Roman"/>
+                <w:iCs/>
+                <w:sz w:val="28"/>
+                <w:szCs w:val="28"/>
+                <w:lang w:val="en-US"/>
+              </w:rPr>
+              <w:t>)</w:t>
             </w:r>
           </w:p>
         </w:tc>
@@ -7072,7 +7337,29 @@
                 <w:szCs w:val="28"/>
                 <w:lang w:val="en-US"/>
               </w:rPr>
-              <w:t>User Login()</w:t>
+              <w:t xml:space="preserve">User </w:t>
+            </w:r>
+            <w:proofErr w:type="gramStart"/>
+            <w:r>
+              <w:rPr>
+                <w:rFonts w:ascii="Times New Roman" w:hAnsi="Times New Roman" w:cs="Times New Roman"/>
+                <w:iCs/>
+                <w:sz w:val="28"/>
+                <w:szCs w:val="28"/>
+                <w:lang w:val="en-US"/>
+              </w:rPr>
+              <w:t>Login(</w:t>
+            </w:r>
+            <w:proofErr w:type="gramEnd"/>
+            <w:r>
+              <w:rPr>
+                <w:rFonts w:ascii="Times New Roman" w:hAnsi="Times New Roman" w:cs="Times New Roman"/>
+                <w:iCs/>
+                <w:sz w:val="28"/>
+                <w:szCs w:val="28"/>
+                <w:lang w:val="en-US"/>
+              </w:rPr>
+              <w:t>)</w:t>
             </w:r>
           </w:p>
         </w:tc>
@@ -7234,6 +7521,7 @@
               <w:t xml:space="preserve"> </w:t>
             </w:r>
             <w:proofErr w:type="spellStart"/>
+            <w:proofErr w:type="gramStart"/>
             <w:r>
               <w:rPr>
                 <w:rFonts w:ascii="Times New Roman" w:hAnsi="Times New Roman" w:cs="Times New Roman"/>
@@ -7254,6 +7542,7 @@
               <w:t>(</w:t>
             </w:r>
             <w:proofErr w:type="spellStart"/>
+            <w:proofErr w:type="gramEnd"/>
             <w:r>
               <w:rPr>
                 <w:rFonts w:ascii="Times New Roman" w:hAnsi="Times New Roman" w:cs="Times New Roman"/>
@@ -7481,6 +7770,7 @@
               <w:t xml:space="preserve">Test </w:t>
             </w:r>
             <w:proofErr w:type="spellStart"/>
+            <w:proofErr w:type="gramStart"/>
             <w:r>
               <w:rPr>
                 <w:rFonts w:ascii="Times New Roman" w:hAnsi="Times New Roman" w:cs="Times New Roman"/>
@@ -7496,7 +7786,16 @@
                 <w:sz w:val="28"/>
                 <w:szCs w:val="28"/>
               </w:rPr>
-              <w:t>()</w:t>
+              <w:t>(</w:t>
+            </w:r>
+            <w:proofErr w:type="gramEnd"/>
+            <w:r>
+              <w:rPr>
+                <w:rFonts w:ascii="Times New Roman" w:hAnsi="Times New Roman" w:cs="Times New Roman"/>
+                <w:sz w:val="28"/>
+                <w:szCs w:val="28"/>
+              </w:rPr>
+              <w:t>)</w:t>
             </w:r>
           </w:p>
         </w:tc>
@@ -7617,6 +7916,7 @@
               <w:t xml:space="preserve">Int </w:t>
             </w:r>
             <w:proofErr w:type="spellStart"/>
+            <w:proofErr w:type="gramStart"/>
             <w:r>
               <w:rPr>
                 <w:rFonts w:ascii="Times New Roman" w:hAnsi="Times New Roman" w:cs="Times New Roman"/>
@@ -7634,6 +7934,7 @@
               </w:rPr>
               <w:t>(</w:t>
             </w:r>
+            <w:proofErr w:type="gramEnd"/>
             <w:r>
               <w:rPr>
                 <w:rFonts w:ascii="Times New Roman" w:hAnsi="Times New Roman" w:cs="Times New Roman"/>
@@ -7806,6 +8107,7 @@
               <w:t xml:space="preserve">Void </w:t>
             </w:r>
             <w:proofErr w:type="spellStart"/>
+            <w:proofErr w:type="gramStart"/>
             <w:r>
               <w:rPr>
                 <w:rFonts w:ascii="Times New Roman" w:hAnsi="Times New Roman" w:cs="Times New Roman"/>
@@ -7825,6 +8127,7 @@
               </w:rPr>
               <w:t>(</w:t>
             </w:r>
+            <w:proofErr w:type="gramEnd"/>
             <w:r>
               <w:rPr>
                 <w:rFonts w:ascii="Times New Roman" w:hAnsi="Times New Roman" w:cs="Times New Roman"/>
@@ -7981,6 +8284,7 @@
               <w:t xml:space="preserve">User </w:t>
             </w:r>
             <w:proofErr w:type="spellStart"/>
+            <w:proofErr w:type="gramStart"/>
             <w:r>
               <w:rPr>
                 <w:rFonts w:ascii="Times New Roman" w:hAnsi="Times New Roman" w:cs="Times New Roman"/>
@@ -8000,6 +8304,7 @@
               </w:rPr>
               <w:t>(</w:t>
             </w:r>
+            <w:proofErr w:type="gramEnd"/>
             <w:r>
               <w:rPr>
                 <w:rFonts w:ascii="Times New Roman" w:hAnsi="Times New Roman" w:cs="Times New Roman"/>
@@ -8176,6 +8481,7 @@
               <w:t xml:space="preserve"> </w:t>
             </w:r>
             <w:proofErr w:type="spellStart"/>
+            <w:proofErr w:type="gramStart"/>
             <w:r>
               <w:rPr>
                 <w:rFonts w:ascii="Times New Roman" w:hAnsi="Times New Roman" w:cs="Times New Roman"/>
@@ -8195,6 +8501,7 @@
               </w:rPr>
               <w:t>(</w:t>
             </w:r>
+            <w:proofErr w:type="gramEnd"/>
             <w:r>
               <w:rPr>
                 <w:rFonts w:ascii="Times New Roman" w:hAnsi="Times New Roman" w:cs="Times New Roman"/>
@@ -8343,7 +8650,27 @@
                 <w:szCs w:val="28"/>
                 <w:lang w:val="en-US"/>
               </w:rPr>
-              <w:t xml:space="preserve">Test Sort(Test </w:t>
+              <w:t xml:space="preserve">Test </w:t>
+            </w:r>
+            <w:proofErr w:type="gramStart"/>
+            <w:r>
+              <w:rPr>
+                <w:rFonts w:ascii="Times New Roman" w:hAnsi="Times New Roman" w:cs="Times New Roman"/>
+                <w:sz w:val="28"/>
+                <w:szCs w:val="28"/>
+                <w:lang w:val="en-US"/>
+              </w:rPr>
+              <w:t>Sort(</w:t>
+            </w:r>
+            <w:proofErr w:type="gramEnd"/>
+            <w:r>
+              <w:rPr>
+                <w:rFonts w:ascii="Times New Roman" w:hAnsi="Times New Roman" w:cs="Times New Roman"/>
+                <w:sz w:val="28"/>
+                <w:szCs w:val="28"/>
+                <w:lang w:val="en-US"/>
+              </w:rPr>
+              <w:t xml:space="preserve">Test </w:t>
             </w:r>
             <w:proofErr w:type="spellStart"/>
             <w:r>
@@ -8467,7 +8794,7 @@
       <w:pPr>
         <w:pStyle w:val="a3"/>
       </w:pPr>
-      <w:bookmarkStart w:id="19" w:name="_Toc163128834"/>
+      <w:bookmarkStart w:id="19" w:name="_Toc163718503"/>
       <w:r>
         <w:lastRenderedPageBreak/>
         <w:t xml:space="preserve">3 </w:t>
@@ -8481,7 +8808,7 @@
       <w:pPr>
         <w:pStyle w:val="21"/>
       </w:pPr>
-      <w:bookmarkStart w:id="20" w:name="_Toc163128835"/>
+      <w:bookmarkStart w:id="20" w:name="_Toc163718504"/>
       <w:r>
         <w:t xml:space="preserve">3.1 Алгоритм функции </w:t>
       </w:r>
@@ -8496,6 +8823,7 @@
       <w:pPr>
         <w:pStyle w:val="21"/>
       </w:pPr>
+      <w:bookmarkStart w:id="21" w:name="_Toc163718505"/>
       <w:r>
         <w:t>3</w:t>
       </w:r>
@@ -8505,14 +8833,17 @@
       <w:r>
         <w:t>Алгоритм функции поиска</w:t>
       </w:r>
+      <w:bookmarkEnd w:id="21"/>
     </w:p>
     <w:p>
       <w:pPr>
         <w:pStyle w:val="21"/>
       </w:pPr>
+      <w:bookmarkStart w:id="22" w:name="_Toc163718506"/>
       <w:r>
         <w:t>3.3 Алгоритм функции сортировки</w:t>
       </w:r>
+      <w:bookmarkEnd w:id="22"/>
     </w:p>
     <w:sectPr>
       <w:footerReference w:type="default" r:id="rId15"/>

</xml_diff>